<commit_message>
bab 2 selesai (1)
</commit_message>
<xml_diff>
--- a/laporan/Proposal - 2207112583 - FIKRI RIVANDI.docx
+++ b/laporan/Proposal - 2207112583 - FIKRI RIVANDI.docx
@@ -544,7 +544,7 @@
           <w:rPr>
             <w:webHidden/>
           </w:rPr>
-          <w:t>iv</w:t>
+          <w:t>iii</w:t>
         </w:r>
         <w:r>
           <w:rPr>
@@ -606,7 +606,7 @@
           <w:rPr>
             <w:webHidden/>
           </w:rPr>
-          <w:t>v</w:t>
+          <w:t>iv</w:t>
         </w:r>
         <w:r>
           <w:rPr>
@@ -2054,27 +2054,16 @@
     <w:p>
       <w:pPr>
         <w:pStyle w:val="Heading1"/>
+        <w:rPr>
+          <w:b w:val="0"/>
+          <w:bCs w:val="0"/>
+        </w:rPr>
       </w:pPr>
       <w:r>
         <w:fldChar w:fldCharType="end"/>
       </w:r>
       <w:bookmarkStart w:id="3" w:name="_Toc172506847"/>
-    </w:p>
-    <w:p>
-      <w:pPr>
-        <w:spacing w:after="160" w:line="259" w:lineRule="auto"/>
-        <w:jc w:val="left"/>
-        <w:rPr>
-          <w:rFonts w:eastAsia="Calibri"/>
-          <w:b/>
-          <w:bCs/>
-          <w:color w:val="000000" w:themeColor="text1"/>
-          <w:sz w:val="28"/>
-          <w:szCs w:val="28"/>
-        </w:rPr>
-      </w:pPr>
-      <w:r>
-        <w:lastRenderedPageBreak/>
+      <w:r>
         <w:br w:type="page"/>
       </w:r>
     </w:p>
@@ -2089,106 +2078,6 @@
       </w:r>
       <w:bookmarkEnd w:id="3"/>
       <w:bookmarkEnd w:id="4"/>
-    </w:p>
-    <w:p/>
-    <w:p>
-      <w:pPr>
-        <w:pStyle w:val="TOC1"/>
-        <w:rPr>
-          <w:rFonts w:asciiTheme="minorHAnsi" w:eastAsiaTheme="minorEastAsia" w:hAnsiTheme="minorHAnsi" w:cstheme="minorBidi"/>
-          <w:kern w:val="2"/>
-          <w:lang w:val="en-ID" w:eastAsia="en-ID"/>
-          <w14:ligatures w14:val="standardContextual"/>
-        </w:rPr>
-      </w:pPr>
-      <w:r>
-        <w:rPr>
-          <w:lang w:val="en-US"/>
-        </w:rPr>
-        <w:fldChar w:fldCharType="begin"/>
-      </w:r>
-      <w:r>
-        <w:rPr>
-          <w:lang w:val="en-US"/>
-        </w:rPr>
-        <w:instrText xml:space="preserve"> TOC \h \z \u \t "Heading 5;1" </w:instrText>
-      </w:r>
-      <w:r>
-        <w:rPr>
-          <w:lang w:val="en-US"/>
-        </w:rPr>
-        <w:fldChar w:fldCharType="separate"/>
-      </w:r>
-      <w:hyperlink w:anchor="_Toc214274880" w:history="1">
-        <w:r>
-          <w:rPr>
-            <w:rStyle w:val="Hyperlink"/>
-            <w:b w:val="0"/>
-            <w:bCs w:val="0"/>
-          </w:rPr>
-          <w:t>Gambar 2.1. Robot sepak bola beroda</w:t>
-        </w:r>
-        <w:r>
-          <w:rPr>
-            <w:webHidden/>
-          </w:rPr>
-          <w:tab/>
-        </w:r>
-        <w:r>
-          <w:rPr>
-            <w:webHidden/>
-          </w:rPr>
-          <w:fldChar w:fldCharType="begin"/>
-        </w:r>
-        <w:r>
-          <w:rPr>
-            <w:webHidden/>
-          </w:rPr>
-          <w:instrText xml:space="preserve"> PAGEREF _Toc214274880 \h </w:instrText>
-        </w:r>
-        <w:r>
-          <w:rPr>
-            <w:webHidden/>
-          </w:rPr>
-        </w:r>
-        <w:r>
-          <w:rPr>
-            <w:webHidden/>
-          </w:rPr>
-          <w:fldChar w:fldCharType="separate"/>
-        </w:r>
-        <w:r>
-          <w:rPr>
-            <w:webHidden/>
-          </w:rPr>
-          <w:t>25</w:t>
-        </w:r>
-        <w:r>
-          <w:rPr>
-            <w:webHidden/>
-          </w:rPr>
-          <w:fldChar w:fldCharType="end"/>
-        </w:r>
-      </w:hyperlink>
-    </w:p>
-    <w:p>
-      <w:r>
-        <w:fldChar w:fldCharType="end"/>
-      </w:r>
-      <w:r>
-        <w:br w:type="page"/>
-      </w:r>
-    </w:p>
-    <w:p>
-      <w:pPr>
-        <w:pStyle w:val="Heading1"/>
-      </w:pPr>
-      <w:bookmarkStart w:id="5" w:name="_Toc214275533"/>
-      <w:r>
-        <w:lastRenderedPageBreak/>
-        <w:t>DAFTAR TABEL</w:t>
-      </w:r>
-      <w:bookmarkEnd w:id="5"/>
     </w:p>
     <w:p/>
     <w:p>
@@ -2217,7 +2106,7 @@
           <w:bCs w:val="0"/>
           <w:lang w:val="en-US"/>
         </w:rPr>
-        <w:instrText xml:space="preserve"> TOC \h \z \u \t "Heading 4;1" </w:instrText>
+        <w:instrText xml:space="preserve"> TOC \h \z \u \t "Heading 5;1" </w:instrText>
       </w:r>
       <w:r>
         <w:rPr>
@@ -2227,14 +2116,14 @@
         </w:rPr>
         <w:fldChar w:fldCharType="separate"/>
       </w:r>
-      <w:hyperlink w:anchor="_Toc214274883" w:history="1">
+      <w:hyperlink w:anchor="_Toc214275667" w:history="1">
         <w:r>
           <w:rPr>
             <w:rStyle w:val="Hyperlink"/>
             <w:b w:val="0"/>
             <w:bCs w:val="0"/>
           </w:rPr>
-          <w:t>Tabel 2.1. Penelitian terdahulu</w:t>
+          <w:t>Gambar 2.1. Robot sepak bola beroda</w:t>
         </w:r>
         <w:r>
           <w:rPr>
@@ -2258,7 +2147,129 @@
             <w:bCs w:val="0"/>
             <w:webHidden/>
           </w:rPr>
-          <w:instrText xml:space="preserve"> PAGEREF _Toc214274883 \h </w:instrText>
+          <w:instrText xml:space="preserve"> PAGEREF _Toc214275667 \h </w:instrText>
+        </w:r>
+        <w:r>
+          <w:rPr>
+            <w:b w:val="0"/>
+            <w:bCs w:val="0"/>
+            <w:webHidden/>
+          </w:rPr>
+        </w:r>
+        <w:r>
+          <w:rPr>
+            <w:b w:val="0"/>
+            <w:bCs w:val="0"/>
+            <w:webHidden/>
+          </w:rPr>
+          <w:fldChar w:fldCharType="separate"/>
+        </w:r>
+        <w:r>
+          <w:rPr>
+            <w:b w:val="0"/>
+            <w:bCs w:val="0"/>
+            <w:webHidden/>
+          </w:rPr>
+          <w:t>25</w:t>
+        </w:r>
+        <w:r>
+          <w:rPr>
+            <w:b w:val="0"/>
+            <w:bCs w:val="0"/>
+            <w:webHidden/>
+          </w:rPr>
+          <w:fldChar w:fldCharType="end"/>
+        </w:r>
+      </w:hyperlink>
+    </w:p>
+    <w:p>
+      <w:r>
+        <w:fldChar w:fldCharType="end"/>
+      </w:r>
+      <w:r>
+        <w:br w:type="page"/>
+      </w:r>
+    </w:p>
+    <w:p>
+      <w:pPr>
+        <w:pStyle w:val="Heading1"/>
+      </w:pPr>
+      <w:bookmarkStart w:id="5" w:name="_Toc214275533"/>
+      <w:r>
+        <w:lastRenderedPageBreak/>
+        <w:t>DAFTAR TABEL</w:t>
+      </w:r>
+      <w:bookmarkEnd w:id="5"/>
+    </w:p>
+    <w:p/>
+    <w:p>
+      <w:pPr>
+        <w:pStyle w:val="TOC1"/>
+        <w:rPr>
+          <w:rFonts w:asciiTheme="minorHAnsi" w:eastAsiaTheme="minorEastAsia" w:hAnsiTheme="minorHAnsi" w:cstheme="minorBidi"/>
+          <w:b w:val="0"/>
+          <w:bCs w:val="0"/>
+          <w:kern w:val="2"/>
+          <w:lang w:val="en-ID" w:eastAsia="en-ID"/>
+          <w14:ligatures w14:val="standardContextual"/>
+        </w:rPr>
+      </w:pPr>
+      <w:r>
+        <w:rPr>
+          <w:b w:val="0"/>
+          <w:bCs w:val="0"/>
+          <w:lang w:val="en-US"/>
+        </w:rPr>
+        <w:fldChar w:fldCharType="begin"/>
+      </w:r>
+      <w:r>
+        <w:rPr>
+          <w:b w:val="0"/>
+          <w:bCs w:val="0"/>
+          <w:lang w:val="en-US"/>
+        </w:rPr>
+        <w:instrText xml:space="preserve"> TOC \h \z \u \t "Heading 4;1" </w:instrText>
+      </w:r>
+      <w:r>
+        <w:rPr>
+          <w:b w:val="0"/>
+          <w:bCs w:val="0"/>
+          <w:lang w:val="en-US"/>
+        </w:rPr>
+        <w:fldChar w:fldCharType="separate"/>
+      </w:r>
+      <w:hyperlink w:anchor="_Toc214275678" w:history="1">
+        <w:r>
+          <w:rPr>
+            <w:rStyle w:val="Hyperlink"/>
+            <w:b w:val="0"/>
+            <w:bCs w:val="0"/>
+          </w:rPr>
+          <w:t>Tabel 2.1. Penelitian terdahulu</w:t>
+        </w:r>
+        <w:r>
+          <w:rPr>
+            <w:b w:val="0"/>
+            <w:bCs w:val="0"/>
+            <w:webHidden/>
+          </w:rPr>
+          <w:tab/>
+        </w:r>
+        <w:r>
+          <w:rPr>
+            <w:b w:val="0"/>
+            <w:bCs w:val="0"/>
+            <w:webHidden/>
+          </w:rPr>
+          <w:fldChar w:fldCharType="begin"/>
+        </w:r>
+        <w:r>
+          <w:rPr>
+            <w:b w:val="0"/>
+            <w:bCs w:val="0"/>
+            <w:webHidden/>
+          </w:rPr>
+          <w:instrText xml:space="preserve"> PAGEREF _Toc214275678 \h </w:instrText>
         </w:r>
         <w:r>
           <w:rPr>
@@ -6832,7 +6843,7 @@
       <w:pPr>
         <w:pStyle w:val="Heading4"/>
       </w:pPr>
-      <w:bookmarkStart w:id="24" w:name="_Toc214274883"/>
+      <w:bookmarkStart w:id="24" w:name="_Toc214275678"/>
       <w:r>
         <w:rPr>
           <w:b/>
@@ -8831,7 +8842,6 @@
               <w:jc w:val="center"/>
             </w:pPr>
             <w:r>
-              <w:lastRenderedPageBreak/>
               <w:t>8</w:t>
             </w:r>
           </w:p>
@@ -9318,7 +9328,6 @@
               <w:jc w:val="center"/>
             </w:pPr>
             <w:r>
-              <w:lastRenderedPageBreak/>
               <w:t>9</w:t>
             </w:r>
           </w:p>
@@ -9784,7 +9793,6 @@
               <w:jc w:val="center"/>
             </w:pPr>
             <w:r>
-              <w:lastRenderedPageBreak/>
               <w:t>10</w:t>
             </w:r>
           </w:p>
@@ -10376,7 +10384,7 @@
       <w:pPr>
         <w:pStyle w:val="Heading5"/>
       </w:pPr>
-      <w:bookmarkStart w:id="30" w:name="_Toc214274880"/>
+      <w:bookmarkStart w:id="30" w:name="_Toc214275667"/>
       <w:r>
         <w:rPr>
           <w:b/>
@@ -13324,7 +13332,6 @@
           <w:b/>
           <w:bCs/>
         </w:rPr>
-        <w:lastRenderedPageBreak/>
         <w:t>Kode 2.1</w:t>
       </w:r>
       <w:r>
@@ -13359,31 +13366,7 @@
         <w:rPr>
           <w:lang w:val="en-ID"/>
         </w:rPr>
-        <w:t xml:space="preserve">Setelah prediksi selesai, langkah </w:t>
-      </w:r>
-      <w:r>
-        <w:rPr>
-          <w:lang w:val="en-ID"/>
-        </w:rPr>
-        <w:t>p</w:t>
-      </w:r>
-      <w:r>
-        <w:rPr>
-          <w:lang w:val="en-ID"/>
-        </w:rPr>
-        <w:t xml:space="preserve">embaruan menggunakan </w:t>
-      </w:r>
-      <w:r>
-        <w:rPr>
-          <w:lang w:val="en-ID"/>
-        </w:rPr>
-        <w:t>nilai</w:t>
-      </w:r>
-      <w:r>
-        <w:rPr>
-          <w:lang w:val="en-ID"/>
-        </w:rPr>
-        <w:t xml:space="preserve"> yang baru </w:t>
+        <w:t xml:space="preserve">Setelah prediksi selesai, langkah pembaruan menggunakan nilai yang baru </w:t>
       </w:r>
       <m:oMath>
         <m:r>
@@ -13766,15 +13749,7 @@
           <w:iCs/>
           <w:lang w:val="en-ID"/>
         </w:rPr>
-        <w:t>Kalman Gain</w:t>
-      </w:r>
-      <w:r>
-        <w:rPr>
-          <w:i/>
-          <w:iCs/>
-          <w:lang w:val="en-ID"/>
-        </w:rPr>
-        <w:t xml:space="preserve"> </w:t>
+        <w:t xml:space="preserve">Kalman Gain </w:t>
       </w:r>
       <m:oMath>
         <m:r>
@@ -14084,21 +14059,7 @@
             <w:rFonts w:ascii="Cambria Math" w:hAnsi="Cambria Math"/>
             <w:lang w:val="en-ID"/>
           </w:rPr>
-          <m:t>(</m:t>
-        </m:r>
-        <m:r>
-          <w:rPr>
-            <w:rFonts w:ascii="Cambria Math" w:hAnsi="Cambria Math"/>
-            <w:lang w:val="en-ID"/>
-          </w:rPr>
-          <m:t>R</m:t>
-        </m:r>
-        <m:r>
-          <w:rPr>
-            <w:rFonts w:ascii="Cambria Math" w:hAnsi="Cambria Math"/>
-            <w:lang w:val="en-ID"/>
-          </w:rPr>
-          <m:t>)</m:t>
+          <m:t>(R)</m:t>
         </m:r>
       </m:oMath>
       <w:r>
@@ -14629,7 +14590,6 @@
           <w:b/>
           <w:bCs/>
         </w:rPr>
-        <w:lastRenderedPageBreak/>
         <w:t>Kode 2.2</w:t>
       </w:r>
       <w:r>
@@ -18672,6 +18632,7 @@
   <w:style w:type="character" w:default="1" w:styleId="DefaultParagraphFont">
     <w:name w:val="Default Paragraph Font"/>
     <w:uiPriority w:val="1"/>
+    <w:semiHidden/>
     <w:unhideWhenUsed/>
   </w:style>
   <w:style w:type="table" w:default="1" w:styleId="TableNormal">

</xml_diff>

<commit_message>
revisi pertama semenjak sempro
</commit_message>
<xml_diff>
--- a/laporan/Proposal - 2207112583 - FIKRI RIVANDI.docx
+++ b/laporan/Proposal - 2207112583 - FIKRI RIVANDI.docx
@@ -70,7 +70,7 @@
           <w:sz w:val="32"/>
           <w:szCs w:val="32"/>
         </w:rPr>
-        <w:t>PROPOSAL</w:t>
+        <w:t>SKRIPSI</w:t>
       </w:r>
     </w:p>
     <w:p>
@@ -180,7 +180,27 @@
           <w:sz w:val="32"/>
           <w:szCs w:val="32"/>
         </w:rPr>
-        <w:t xml:space="preserve"> PADA DETEKSI </w:t>
+        <w:t xml:space="preserve"> PADA </w:t>
+      </w:r>
+      <w:r>
+        <w:rPr>
+          <w:b/>
+          <w:bCs/>
+          <w:i/>
+          <w:iCs/>
+          <w:sz w:val="32"/>
+          <w:szCs w:val="32"/>
+        </w:rPr>
+        <w:t>TRACKING</w:t>
+      </w:r>
+      <w:r>
+        <w:rPr>
+          <w:b/>
+          <w:bCs/>
+          <w:sz w:val="32"/>
+          <w:szCs w:val="32"/>
+        </w:rPr>
+        <w:t xml:space="preserve"> </w:t>
       </w:r>
       <w:r>
         <w:rPr>
@@ -4633,7 +4653,20 @@
         <w:t>CV</w:t>
       </w:r>
       <w:r>
-        <w:t xml:space="preserve"> merupakan cabang dari kecerdasan buatan yang berfokus pada kemampuan komputer dan sistem untuk mengekstraksi informasi bermakna dari citra digital, video, maupun data visual lainnya. Informasi yang diperoleh kemudian dapat digunakan untuk mengambil keputusan, memberikan rekomendasi, atau menjalankan suatu tindakan tertentu</w:t>
+        <w:t xml:space="preserve"> merupakan cabang dari kecerdasan buatan yang berfokus pada kemampuan komputer dan sistem untuk mengekstraksi informasi bermakna dari citra digital, video, maupun data visual lainnya. </w:t>
+      </w:r>
+      <w:r>
+        <w:t>Dalam sistem yang bersifat dinamis, informasi visual ini digunakan untuk mengenali, memantau, serta melacak (</w:t>
+      </w:r>
+      <w:r>
+        <w:rPr>
+          <w:i/>
+          <w:iCs/>
+        </w:rPr>
+        <w:t>tracking</w:t>
+      </w:r>
+      <w:r>
+        <w:t>) posisi objek secara kontinu guna mengambil keputusan atau menjalankan tindakan tertentu secara akurat</w:t>
       </w:r>
       <w:r>
         <w:t xml:space="preserve"> </w:t>
@@ -4689,7 +4722,10 @@
         <w:t xml:space="preserve"> </w:t>
       </w:r>
       <w:r>
-        <w:t xml:space="preserve">Robot konvensional umumnya didesain untuk beroperasi pada lingkungan yang terstruktur dan terbatas dengan algoritma tugas yang telah diprogram secara statis. Akan tetapi, kenyataannya lingkungan kerja sering bersifat dinamis dan tidak terduga, sehingga dibutuhkan sistem yang lebih adaptif dan fleksibel. Pada titik inilah kecerdasan buatan memiliki peran penting. Dengan memanfaatkan teknologi seperti </w:t>
+        <w:t xml:space="preserve">Robot konvensional umumnya didesain untuk beroperasi pada lingkungan yang terstruktur dan terbatas dengan algoritma tugas yang telah diprogram secara statis. Akan tetapi, kenyataannya lingkungan kerja sering bersifat dinamis dan tidak terduga, sehingga dibutuhkan sistem yang lebih adaptif dan fleksibel. Pada titik inilah kecerdasan buatan memiliki peran penting. </w:t>
+      </w:r>
+      <w:r>
+        <w:t xml:space="preserve">Dengan memanfaatkan teknologi seperti </w:t>
       </w:r>
       <w:r>
         <w:rPr>
@@ -4709,10 +4745,17 @@
         <w:t>computer vision</w:t>
       </w:r>
       <w:r>
-        <w:t>, dan kecerdasan buatan lainnya</w:t>
-      </w:r>
-      <w:r>
-        <w:t>, robot modern mampu mengenali objek, memahami kondisi lingkungan, mengambil keputusan, serta belajar dari pengalaman secara mandiri</w:t>
+        <w:t>, dan kecerdasan buatan lainnya, robot modern tidak hanya mampu mengenali objek, tetapi juga dituntut untuk melakukan pelacakan (</w:t>
+      </w:r>
+      <w:r>
+        <w:rPr>
+          <w:i/>
+          <w:iCs/>
+        </w:rPr>
+        <w:t>tracking</w:t>
+      </w:r>
+      <w:r>
+        <w:t>) posisi objek secara kontinu guna memahami kondisi lingkungan dan mengambil keputusan yang lebih responsif serta mandiri</w:t>
       </w:r>
       <w:r>
         <w:t xml:space="preserve"> </w:t>
@@ -4733,7 +4776,7 @@
         <w:fldChar w:fldCharType="end"/>
       </w:r>
       <w:r>
-        <w:t>. Salah satu implementasi nyata robotika yang mendapat perhatian khusus adalah robot sepak bola, khususnya dalam Kontes Robot Sepak Bola Indonesia (KRSBI) Beroda.</w:t>
+        <w:t>.</w:t>
       </w:r>
     </w:p>
     <w:p>
@@ -4742,6 +4785,24 @@
       </w:pPr>
       <w:r>
         <w:lastRenderedPageBreak/>
+        <w:t>Salah satu implementasi nyata robotika yang mendapat perhatian khusus adalah robot sepak bola, khususnya dalam Kontes Robot Sepak Bola Indonesia (KRSBI) Beroda. Dalam ajang ini, robot dituntut untuk mampu beroperasi secara mandiri di tengah lingkungan lapangan yang sangat dinamis, di mana kecepatan dan ketepatan dalam melakukan pelacakan (</w:t>
+      </w:r>
+      <w:r>
+        <w:rPr>
+          <w:i/>
+          <w:iCs/>
+        </w:rPr>
+        <w:t>tracking</w:t>
+      </w:r>
+      <w:r>
+        <w:t>) terhadap pergerakan bola menjadi faktor krusial yang menentukan keberhasilan sistem navigasi dan strategi permainan robot.</w:t>
+      </w:r>
+    </w:p>
+    <w:p>
+      <w:pPr>
+        <w:ind w:firstLine="567"/>
+      </w:pPr>
+      <w:r>
         <w:t>Universitas Riau</w:t>
       </w:r>
       <w:r>
@@ -4791,7 +4852,24 @@
         <w:ind w:firstLine="567"/>
       </w:pPr>
       <w:r>
-        <w:t>Dalam pertandingan KRSBI Beroda, kemampuan deteksi bola dan gawang menjadi faktor yang sangat krusial. Awalnya, metode deteksi</w:t>
+        <w:t xml:space="preserve">Dalam pertandingan KRSBI Beroda, kemampuan </w:t>
+      </w:r>
+      <w:r>
+        <w:rPr>
+          <w:i/>
+          <w:iCs/>
+        </w:rPr>
+        <w:t>tracking</w:t>
+      </w:r>
+      <w:r>
+        <w:t xml:space="preserve"> bola dan gawang menjadi faktor yang sangat krusial. Awalnya, metode </w:t>
+      </w:r>
+      <w:r>
+        <w:rPr>
+          <w:i/>
+          <w:iCs/>
+        </w:rPr>
+        <w:t>tracking</w:t>
       </w:r>
       <w:r>
         <w:t xml:space="preserve"> objek</w:t>
@@ -4891,7 +4969,17 @@
         <w:t>HSV</w:t>
       </w:r>
       <w:r>
-        <w:t xml:space="preserve"> adalah ketergantungannya pada kondisi pencahayaan, sehingga akurasi deteksi </w:t>
+        <w:t xml:space="preserve"> adalah ketergantungannya pada kondisi pencahayaan, sehingga akurasi </w:t>
+      </w:r>
+      <w:r>
+        <w:rPr>
+          <w:i/>
+          <w:iCs/>
+        </w:rPr>
+        <w:t>tracking</w:t>
+      </w:r>
+      <w:r>
+        <w:t xml:space="preserve"> </w:t>
       </w:r>
       <w:r>
         <w:t xml:space="preserve">menjadi tidak stabil </w:t>
@@ -4965,7 +5053,17 @@
         <w:t>akhirnya</w:t>
       </w:r>
       <w:r>
-        <w:t xml:space="preserve"> digunakan untuk meningkatkan akurasi deteksi objek pada robot KRSBI Beroda milik ERC UNRI. YOLO bekerja dengan membagi citra ke dalam </w:t>
+        <w:t xml:space="preserve"> digunakan untuk meningkatkan akurasi </w:t>
+      </w:r>
+      <w:r>
+        <w:rPr>
+          <w:i/>
+          <w:iCs/>
+        </w:rPr>
+        <w:t>tracking</w:t>
+      </w:r>
+      <w:r>
+        <w:t xml:space="preserve"> objek pada robot KRSBI Beroda milik ERC UNRI. YOLO bekerja dengan membagi citra ke dalam </w:t>
       </w:r>
       <w:r>
         <w:t>grid</w:t>
@@ -4981,7 +5079,18 @@
         <w:t>bounding box</w:t>
       </w:r>
       <w:r>
-        <w:t xml:space="preserve"> serta kelas objek secara langsung dalam satu tahap komputasi, sehingga mampu memberikan deteksi </w:t>
+        <w:t xml:space="preserve"> serta kelas objek secara langsung dalam satu tahap komputasi, sehingga mampu memberikan </w:t>
+      </w:r>
+      <w:r>
+        <w:rPr>
+          <w:i/>
+          <w:iCs/>
+        </w:rPr>
+        <w:lastRenderedPageBreak/>
+        <w:t>tracking</w:t>
+      </w:r>
+      <w:r>
+        <w:t xml:space="preserve"> </w:t>
       </w:r>
       <w:r>
         <w:rPr>
@@ -5032,67 +5141,360 @@
         <w:t xml:space="preserve"> masalah pertama yang didapat adalah </w:t>
       </w:r>
       <w:r>
-        <w:t xml:space="preserve">kendala signifikan terkait keterbatasan sumber daya perangkat keras. Sistem robot saat ini menggunakan laptop ASUS K401U sebagai unit pemrosesan utama, yang hanya memiliki spesifikasi standar seperti prosesor </w:t>
+        <w:t>kendala signifikan terkait keterbatasan sumber daya perangkat keras. Sistem robot saat ini menggunakan laptop ASUS K401U sebagai unit pemrosesan utama, yang hanya memiliki spesifikasi standar seperti prosesor Intel Core i</w:t>
+      </w:r>
+      <w:r>
+        <w:t>5-7200U</w:t>
+      </w:r>
+      <w:r>
+        <w:t xml:space="preserve">, RAM </w:t>
+      </w:r>
+      <w:r>
+        <w:t>8GB</w:t>
+      </w:r>
+      <w:r>
+        <w:t xml:space="preserve">, serta dukungan GPU </w:t>
+      </w:r>
+      <w:r>
+        <w:t>Nvidia 940MX</w:t>
+      </w:r>
+      <w:r>
+        <w:t xml:space="preserve">. Spesifikasi tersebut </w:t>
+      </w:r>
+      <w:r>
+        <w:t xml:space="preserve">belum cukup mumpuni untuk menjalankan </w:t>
+      </w:r>
+      <w:r>
+        <w:t>YOLO</w:t>
+      </w:r>
+      <w:r>
+        <w:t xml:space="preserve"> dengan baik</w:t>
+      </w:r>
+      <w:r>
+        <w:t xml:space="preserve">. Akibatnya, proses </w:t>
+      </w:r>
+      <w:r>
+        <w:rPr>
+          <w:i/>
+          <w:iCs/>
+        </w:rPr>
+        <w:t>tracking</w:t>
+      </w:r>
+      <w:r>
+        <w:t xml:space="preserve"> sering mengalami penurunan performa, seperti </w:t>
+      </w:r>
+      <w:r>
+        <w:rPr>
+          <w:i/>
+          <w:iCs/>
+        </w:rPr>
+        <w:t>lag</w:t>
+      </w:r>
+      <w:r>
+        <w:t xml:space="preserve"> dan ketidakstabilan </w:t>
+      </w:r>
+      <w:r>
+        <w:rPr>
+          <w:i/>
+          <w:iCs/>
+        </w:rPr>
+        <w:t>frame rate</w:t>
+      </w:r>
+      <w:r>
+        <w:t>, sehingga informasi posisi bola diterima oleh robot dengan jeda waktu.</w:t>
+      </w:r>
+      <w:r>
+        <w:t xml:space="preserve"> </w:t>
+      </w:r>
+      <w:r>
+        <w:t>Keterlambatan ini berdampak langsung terhadap kualitas pergerakan robot. Robot dapat terlambat merespons perubahan posisi bola, bergerak tidak stabil, atau bahkan salah memperkirakan arah gerak bola. Dengan kata lain, meskipun YOLO memiliki akurasi tinggi, keterbatasan perangkat keras pada robot KRSBI Beroda menyebabkan efisiensinya menurun dan menjadi salah satu sumber utama masalah dalam sistem navigasi berbasis visi.</w:t>
+      </w:r>
+    </w:p>
+    <w:p>
+      <w:pPr>
+        <w:ind w:firstLine="567"/>
+      </w:pPr>
+      <w:r>
+        <w:fldChar w:fldCharType="begin" w:fldLock="1"/>
+      </w:r>
+      <w:r>
+        <w:instrText>ADDIN CSL_CITATION {"citationItems":[{"id":"ITEM-1","itemData":{"author":[{"dropping-particle":"","family":"Miharja","given":"Gangga Prakarsa","non-dropping-particle":"","parse-names":false,"suffix":""},{"dropping-particle":"","family":"Nugraha","given":"Danang Aditya","non-dropping-particle":"","parse-names":false,"suffix":""},{"dropping-particle":"","family":"Aziz","given":"Abdul","non-dropping-particle":"","parse-names":false,"suffix":""}],"container-title":"Jurnal Riset Mahasiswa Bidang Teknologi Informasi Volume","id":"ITEM-1","issue":"Analisis Perbandingan Kinerja Yolo dan Camshift","issued":{"date-parts":[["2025"]]},"page":"100-110","title":"Analisis Perbandingan Kinerja YOLO dan Camshift Dalam Pelacakan Objek Berbasis Video","type":"article-journal","volume":"5"},"uris":["http://www.mendeley.com/documents/?uuid=6808d717-9c21-4c79-bcd4-8b9707485d53"]}],"mendeley":{"formattedCitation":"(Miharja et al., 2025)","manualFormatting":"Miharja et al. (2025)","plainTextFormattedCitation":"(Miharja et al., 2025)","previouslyFormattedCitation":"(Miharja et al., 2025)"},"properties":{"noteIndex":0},"schema":"https://github.com/citation-style-language/schema/raw/master/csl-citation.json"}</w:instrText>
+      </w:r>
+      <w:r>
+        <w:fldChar w:fldCharType="separate"/>
+      </w:r>
+      <w:r>
+        <w:t xml:space="preserve">Miharja et al. </w:t>
+      </w:r>
+      <w:r>
+        <w:t>(</w:t>
+      </w:r>
+      <w:r>
+        <w:t>2025)</w:t>
+      </w:r>
+      <w:r>
+        <w:fldChar w:fldCharType="end"/>
+      </w:r>
+      <w:r>
+        <w:t xml:space="preserve"> menyebutkan</w:t>
+      </w:r>
+      <w:r>
+        <w:t xml:space="preserve"> bahwa metode YOLO adalah salah satu cara efektif dalam </w:t>
+      </w:r>
+      <w:r>
+        <w:rPr>
+          <w:i/>
+          <w:iCs/>
+        </w:rPr>
+        <w:t>object detection</w:t>
+      </w:r>
+      <w:r>
+        <w:t>, tapi tidak cukup efisien untuk sumber daya perangkat keras yang digunakan</w:t>
+      </w:r>
+      <w:r>
+        <w:t>, karena membutuhkan kapasitas komputasi yang mumpuni</w:t>
+      </w:r>
+      <w:r>
+        <w:t xml:space="preserve">. </w:t>
+      </w:r>
+      <w:r>
+        <w:t xml:space="preserve">Pada penelitian lainnya juga menyebutkan bahwa menggunakan perangkat </w:t>
+      </w:r>
+      <w:r>
+        <w:rPr>
+          <w:i/>
+          <w:iCs/>
+        </w:rPr>
+        <w:t>Single Board Computer</w:t>
+      </w:r>
+      <w:r>
+        <w:t xml:space="preserve"> berkinerja tinggi, seperti NVIDIA Jetson Series, juga perlu dipertimbangkan untuk meningkatkan kecepatan </w:t>
+      </w:r>
+      <w:r>
+        <w:t>deteksi</w:t>
+      </w:r>
+      <w:r>
+        <w:t xml:space="preserve"> (FPS) guna mencapai performa</w:t>
+      </w:r>
+      <w:r>
+        <w:t xml:space="preserve"> </w:t>
+      </w:r>
+      <w:r>
+        <w:rPr>
+          <w:i/>
+          <w:iCs/>
+        </w:rPr>
+        <w:t>tracking</w:t>
+      </w:r>
+      <w:r>
+        <w:t xml:space="preserve"> objek secara</w:t>
+      </w:r>
+      <w:r>
+        <w:t xml:space="preserve"> </w:t>
+      </w:r>
+      <w:r>
+        <w:rPr>
+          <w:i/>
+          <w:iCs/>
+        </w:rPr>
+        <w:t>real-time</w:t>
+      </w:r>
+      <w:r>
+        <w:t xml:space="preserve"> yang lebih optimal</w:t>
+      </w:r>
+      <w:r>
+        <w:t xml:space="preserve"> </w:t>
+      </w:r>
+      <w:r>
+        <w:fldChar w:fldCharType="begin" w:fldLock="1"/>
+      </w:r>
+      <w:r>
+        <w:instrText>ADDIN CSL_CITATION {"citationItems":[{"id":"ITEM-1","itemData":{"DOI":"10.22146/ijeis.104520","author":[{"dropping-particle":"","family":"Firdaus","given":"Ahmad Zaki","non-dropping-particle":"","parse-names":false,"suffix":""},{"dropping-particle":"","family":"Lelono","given":"Danang","non-dropping-particle":"","parse-names":false,"suffix":""}],"id":"ITEM-1","issue":"1","issued":{"date-parts":[["2025"]]},"page":"49-60","title":"Sistem Klasifikasi Sampah Otomatis Berbasis Deteksi Objek Real-Time Pada Single Board Computer Dengan Algoritma YOLO","type":"article-journal","volume":"15"},"uris":["http://www.mendeley.com/documents/?uuid=891a2000-2e73-4627-b18b-fdefaa6eb671"]}],"mendeley":{"formattedCitation":"(Firdaus &amp; Lelono, 2025)","plainTextFormattedCitation":"(Firdaus &amp; Lelono, 2025)","previouslyFormattedCitation":"(Firdaus &amp; Lelono, 2025)"},"properties":{"noteIndex":0},"schema":"https://github.com/citation-style-language/schema/raw/master/csl-citation.json"}</w:instrText>
+      </w:r>
+      <w:r>
+        <w:fldChar w:fldCharType="separate"/>
+      </w:r>
+      <w:r>
+        <w:t>(Firdaus &amp; Lelono, 2025)</w:t>
+      </w:r>
+      <w:r>
+        <w:fldChar w:fldCharType="end"/>
+      </w:r>
+      <w:r>
+        <w:t>.</w:t>
+      </w:r>
+    </w:p>
+    <w:p>
+      <w:pPr>
+        <w:ind w:firstLine="567"/>
+      </w:pPr>
+      <w:r>
+        <w:t xml:space="preserve">Selain itu, pada proses </w:t>
+      </w:r>
+      <w:r>
+        <w:rPr>
+          <w:i/>
+          <w:iCs/>
+        </w:rPr>
+        <w:t>tracking</w:t>
+      </w:r>
+      <w:r>
+        <w:t xml:space="preserve"> objek juga sering terjadi permasalahan seperti </w:t>
+      </w:r>
+      <w:r>
+        <w:rPr>
+          <w:i/>
+          <w:iCs/>
+        </w:rPr>
+        <w:t>occlusion</w:t>
+      </w:r>
+      <w:r>
+        <w:rPr>
+          <w:i/>
+          <w:iCs/>
+        </w:rPr>
+        <w:t xml:space="preserve"> </w:t>
+      </w:r>
+      <w:r>
+        <w:t>(oklusi)</w:t>
+      </w:r>
+      <w:r>
+        <w:t xml:space="preserve"> dan </w:t>
+      </w:r>
+      <w:r>
+        <w:rPr>
+          <w:i/>
+          <w:iCs/>
+        </w:rPr>
+        <w:t>false negative detection</w:t>
+      </w:r>
+      <w:r>
+        <w:rPr>
+          <w:i/>
+          <w:iCs/>
+        </w:rPr>
+        <w:t xml:space="preserve"> </w:t>
+      </w:r>
+      <w:r>
+        <w:t>yang merupakan masalah kedua bagi penelitian ini</w:t>
+      </w:r>
+      <w:r>
+        <w:t xml:space="preserve">. </w:t>
+      </w:r>
+      <w:r>
+        <w:t xml:space="preserve">Fenomena </w:t>
+      </w:r>
+      <w:r>
+        <w:t>oklusi</w:t>
+      </w:r>
+      <w:r>
+        <w:t xml:space="preserve">, di mana sebagian objek tertutup oleh penghalang tertentu, merupakan masalah fundamental dalam </w:t>
+      </w:r>
+      <w:r>
+        <w:rPr>
+          <w:i/>
+          <w:iCs/>
+        </w:rPr>
+        <w:t>tracking</w:t>
+      </w:r>
+      <w:r>
+        <w:t xml:space="preserve"> objek</w:t>
+      </w:r>
+      <w:r>
+        <w:t>.</w:t>
+      </w:r>
+      <w:r>
+        <w:t xml:space="preserve"> Oklusi </w:t>
+      </w:r>
+      <w:r>
+        <w:t xml:space="preserve">merupakan </w:t>
+      </w:r>
+      <w:r>
+        <w:t xml:space="preserve">penyebab utama yang meningkatkan </w:t>
+      </w:r>
+      <w:r>
+        <w:rPr>
+          <w:i/>
+          <w:iCs/>
+        </w:rPr>
+        <w:t>false-negative detection rate</w:t>
+      </w:r>
+      <w:r>
+        <w:t xml:space="preserve">, yang </w:t>
+      </w:r>
+      <w:r>
+        <w:t xml:space="preserve">dapat </w:t>
+      </w:r>
+      <w:r>
+        <w:t xml:space="preserve">menurunkan kinerja </w:t>
+      </w:r>
+      <w:r>
+        <w:rPr>
+          <w:i/>
+          <w:iCs/>
+        </w:rPr>
+        <w:t>tracking</w:t>
+      </w:r>
+      <w:r>
+        <w:t xml:space="preserve"> secara keseluruhan. Objek yang teroklusi ini </w:t>
       </w:r>
       <w:r>
         <w:lastRenderedPageBreak/>
-        <w:t>Intel Core i</w:t>
-      </w:r>
-      <w:r>
-        <w:t>5-7200U</w:t>
-      </w:r>
-      <w:r>
-        <w:t xml:space="preserve">, RAM </w:t>
-      </w:r>
-      <w:r>
-        <w:t>8GB</w:t>
-      </w:r>
-      <w:r>
-        <w:t xml:space="preserve">, serta dukungan GPU </w:t>
-      </w:r>
-      <w:r>
-        <w:t>Nvidia 940MX</w:t>
-      </w:r>
-      <w:r>
-        <w:t xml:space="preserve">. Spesifikasi tersebut </w:t>
-      </w:r>
-      <w:r>
-        <w:t xml:space="preserve">belum cukup mumpuni untuk menjalankan </w:t>
-      </w:r>
-      <w:r>
-        <w:t>YOLO</w:t>
-      </w:r>
-      <w:r>
-        <w:t xml:space="preserve"> dengan baik</w:t>
-      </w:r>
-      <w:r>
-        <w:t xml:space="preserve">. Akibatnya, proses deteksi sering mengalami penurunan performa, seperti </w:t>
-      </w:r>
-      <w:r>
-        <w:rPr>
-          <w:i/>
-          <w:iCs/>
-        </w:rPr>
-        <w:t>lag</w:t>
-      </w:r>
-      <w:r>
-        <w:t xml:space="preserve"> dan ketidakstabilan </w:t>
-      </w:r>
-      <w:r>
-        <w:rPr>
-          <w:i/>
-          <w:iCs/>
-        </w:rPr>
-        <w:t>frame rate</w:t>
-      </w:r>
-      <w:r>
-        <w:t>, sehingga informasi posisi bola diterima oleh robot dengan jeda waktu.</w:t>
+        <w:t xml:space="preserve">dikategorikan sebagai </w:t>
+      </w:r>
+      <w:r>
+        <w:rPr>
+          <w:i/>
+          <w:iCs/>
+        </w:rPr>
+        <w:t>hard-positive examples</w:t>
+      </w:r>
+      <w:r>
+        <w:t xml:space="preserve"> yang sulit dideteksi oleh model. Oleh karena itu, oklusi </w:t>
+      </w:r>
+      <w:r>
+        <w:t>dan</w:t>
       </w:r>
       <w:r>
         <w:t xml:space="preserve"> </w:t>
       </w:r>
       <w:r>
-        <w:t>Keterlambatan ini berdampak langsung terhadap kualitas pergerakan robot. Robot dapat terlambat merespons perubahan posisi bola, bergerak tidak stabil, atau bahkan salah memperkirakan arah gerak bola. Dengan kata lain, meskipun YOLO memiliki akurasi tinggi, keterbatasan perangkat keras pada robot KRSBI Beroda menyebabkan efisiensinya menurun dan menjadi salah satu sumber utama masalah dalam sistem navigasi berbasis visi.</w:t>
+        <w:rPr>
+          <w:i/>
+          <w:iCs/>
+        </w:rPr>
+        <w:t>false-negative</w:t>
+      </w:r>
+      <w:r>
+        <w:t xml:space="preserve"> adalah hal yang harus diperhatikan untuk mencapai optimalitas dalam penggunaan </w:t>
+      </w:r>
+      <w:r>
+        <w:rPr>
+          <w:i/>
+          <w:iCs/>
+        </w:rPr>
+        <w:t>object detection</w:t>
+      </w:r>
+      <w:r>
+        <w:t xml:space="preserve"> </w:t>
+      </w:r>
+      <w:r>
+        <w:fldChar w:fldCharType="begin" w:fldLock="1"/>
+      </w:r>
+      <w:r>
+        <w:instrText>ADDIN CSL_CITATION {"citationItems":[{"id":"ITEM-1","itemData":{"DOI":"10.3390/app11157093","ISSN":"20763417","abstract":"A study on object detection utilizing deep learning is in continuous progress to promptly and accurately determine the surrounding situation in the driving environment. Existing studies have tried to improve object detection performance considering occlusion through various processes. However, recent studies use R-CNN-based deep learning to provide high accuracy at slow speeds, so there are limitations to real-time. In addition, since such previous studies never took into con-sideration the data imbalance problem of the objects of interest in the model training process, it is necessary to make additional improvements. Accordingly, we proposed a detection model of occluded object based on YOLO using hard-example mining and augmentation policy optimization. The proposed procedures were as follows: diverse augmentation policies were applied to the base model in sequence and the optimized policy suitable for training data were strategically selected through the gradient-based performance improvement rate. Then, in the model learning process, the occluded objects and the objects likely to induce a false-positive detection were extracted, and fine-tuning using transfer learning was conducted. As a result of the performance evaluation, the model proposed in this study showed an mAP@0.5 value of 90.49% and an F1-score value of 90%. It showed that this model detected occluded objects more stably and significantly enhanced the self-driving object detection accuracy compared with existing model.","author":[{"dropping-particle":"","family":"Ryu","given":"Seong Eun","non-dropping-particle":"","parse-names":false,"suffix":""},{"dropping-particle":"","family":"Chung","given":"Kyung Yong","non-dropping-particle":"","parse-names":false,"suffix":""}],"container-title":"Applied Sciences (Switzerland)","id":"ITEM-1","issue":"15","issued":{"date-parts":[["2021"]]},"title":"Detection Model Of Occluded Object Based On Yolo Using Hard-example Mining And Augmentation Policy Optimization","type":"article-journal","volume":"11"},"uris":["http://www.mendeley.com/documents/?uuid=ce7df472-ff93-4a67-b008-a3c532145c2d"]}],"mendeley":{"formattedCitation":"(Ryu &amp; Chung, 2021)","plainTextFormattedCitation":"(Ryu &amp; Chung, 2021)","previouslyFormattedCitation":"(Ryu &amp; Chung, 2021)"},"properties":{"noteIndex":0},"schema":"https://github.com/citation-style-language/schema/raw/master/csl-citation.json"}</w:instrText>
+      </w:r>
+      <w:r>
+        <w:fldChar w:fldCharType="separate"/>
+      </w:r>
+      <w:r>
+        <w:t>(Ryu &amp; Chung, 2021)</w:t>
+      </w:r>
+      <w:r>
+        <w:fldChar w:fldCharType="end"/>
+      </w:r>
+      <w:r>
+        <w:t>.</w:t>
       </w:r>
     </w:p>
     <w:p>
@@ -5100,68 +5502,242 @@
         <w:ind w:firstLine="567"/>
       </w:pPr>
       <w:r>
+        <w:t xml:space="preserve">Untuk menjawab tantangan tersebut, penelitian ini mengusulkan penggunaan </w:t>
+      </w:r>
+      <w:r>
+        <w:rPr>
+          <w:i/>
+          <w:iCs/>
+        </w:rPr>
+        <w:t>Kalman Filter</w:t>
+      </w:r>
+      <w:r>
+        <w:t xml:space="preserve"> pada hasil deteksi bola berbasis YOLO. </w:t>
+      </w:r>
+      <w:r>
+        <w:rPr>
+          <w:i/>
+          <w:iCs/>
+        </w:rPr>
+        <w:t>Kalman Filter</w:t>
+      </w:r>
+      <w:r>
+        <w:t xml:space="preserve"> merupakan salah satu algoritma estimasi yang banyak digunakan dalam sistem dinamis karena mampu memprediksi keadaan berikutnya dari suatu objek berdasarkan data pengamatan sebelumnya. </w:t>
+      </w:r>
+      <w:r>
+        <w:t xml:space="preserve">Metode </w:t>
+      </w:r>
+      <w:r>
+        <w:rPr>
+          <w:i/>
+          <w:iCs/>
+        </w:rPr>
+        <w:t>Kalman Filter</w:t>
+      </w:r>
+      <w:r>
+        <w:t xml:space="preserve"> menggunakan informasi dari objek yang terdeteksi di suatu </w:t>
+      </w:r>
+      <w:r>
+        <w:rPr>
+          <w:i/>
+          <w:iCs/>
+        </w:rPr>
+        <w:t>frame</w:t>
+      </w:r>
+      <w:r>
+        <w:t xml:space="preserve"> dan status objek dari </w:t>
+      </w:r>
+      <w:r>
+        <w:rPr>
+          <w:i/>
+          <w:iCs/>
+        </w:rPr>
+        <w:t>frame</w:t>
+      </w:r>
+      <w:r>
+        <w:t xml:space="preserve"> sebelumnya untuk mendapatkan status yang baru dari objek tersebut</w:t>
+      </w:r>
+      <w:r>
+        <w:t xml:space="preserve"> </w:t>
+      </w:r>
+      <w:r>
         <w:fldChar w:fldCharType="begin" w:fldLock="1"/>
       </w:r>
       <w:r>
-        <w:instrText>ADDIN CSL_CITATION {"citationItems":[{"id":"ITEM-1","itemData":{"author":[{"dropping-particle":"","family":"Miharja","given":"Gangga Prakarsa","non-dropping-particle":"","parse-names":false,"suffix":""},{"dropping-particle":"","family":"Nugraha","given":"Danang Aditya","non-dropping-particle":"","parse-names":false,"suffix":""},{"dropping-particle":"","family":"Aziz","given":"Abdul","non-dropping-particle":"","parse-names":false,"suffix":""}],"container-title":"Jurnal Riset Mahasiswa Bidang Teknologi Informasi Volume","id":"ITEM-1","issue":"Analisis Perbandingan Kinerja Yolo dan Camshift","issued":{"date-parts":[["2025"]]},"page":"100-110","title":"Analisis Perbandingan Kinerja YOLO dan Camshift Dalam Pelacakan Objek Berbasis Video","type":"article-journal","volume":"5"},"uris":["http://www.mendeley.com/documents/?uuid=6808d717-9c21-4c79-bcd4-8b9707485d53"]}],"mendeley":{"formattedCitation":"(Miharja et al., 2025)","manualFormatting":"Miharja et al. (2025)","plainTextFormattedCitation":"(Miharja et al., 2025)","previouslyFormattedCitation":"(Miharja et al., 2025)"},"properties":{"noteIndex":0},"schema":"https://github.com/citation-style-language/schema/raw/master/csl-citation.json"}</w:instrText>
+        <w:instrText>ADDIN CSL_CITATION {"citationItems":[{"id":"ITEM-1","itemData":{"DOI":"10.33998/processor.2023.18.1.791","ISSN":"2528-0082","abstract":"Kontes Robot Sepak Bola Indonesia (KRSBI) merupakan salah satu divisi dari Kontes Robot Indonesia (KRI) yang diadakan oleh RISTEKDIKTI dan KEMENDIKBUD setiap tahunnya. Dalam kontes robot sepak bola, robot di tuntut untuk bisa mendeteksi bola dan kemudian menggiringnya ke gawang lawan agar dapat tercipta sebuah gol. istem pendeteksian objek yang baik haruslah cepat, ringan, dan tentu saja harus memiliki akurasi yang baik. Saat ini, sistem pendeteksian objek yang telah diterapkan pada robot yaitu berupa color filtering (penyaringan warna) yang dinilai cukup baik dalam mendeteksi sebuah objek. Namun jika hanya mengandalkan metode ini dirasa masih kurang jika di lihat dari segi tracking objek. Algoritma Kalman Filter berfungsi sebagai estimator yang dapat digunakan untuk memprediksi arah pergerakan dari suatu objek berdasarkan status objek dari frame sebelumnya. Hal ini membuat robot dapat bergerak lebih cepat 1 (satu) frame dari pada objek yang akan di tracking. Algoritma SIFT dapat membandingkan dua citra melalui feature yang dimiliki citra tersebut dan menghasilkan apakah citra tersebut memiliki kemiripan atau tidak, algoritma ini berguna untuk memastikan apakah objek yang dideteksi oleh robot itu bola atau bukan. Oleh sebab itu, penulis akan mencoba menggabungkan kedua algoritma ini  apakah dapat menghasilkan sistem pendeteksian yang lebih baik dari sebelumnya. Diharapkan agar hasil dari penelitian ini dapat dipergunakan oleh robot dalam mengikuti kontes robot sepak bola Indonesia.","author":[{"dropping-particle":"","family":"Saputra","given":"Chindra","non-dropping-particle":"","parse-names":false,"suffix":""}],"container-title":"Jurnal PROCESSOR","id":"ITEM-1","issue":"1","issued":{"date-parts":[["2023"]]},"page":"73-82","title":"Implementasi Algoritma SIFT (Scale-Invariant Feature Transform) Dan Algoritma Kalman Filter Dalam Mendeteksi Objek Bola","type":"article-journal","volume":"18"},"uris":["http://www.mendeley.com/documents/?uuid=f24db2bf-6563-4371-97b0-c0cd2c7673fe"]}],"mendeley":{"formattedCitation":"(C. Saputra, 2023)","plainTextFormattedCitation":"(C. Saputra, 2023)","previouslyFormattedCitation":"(C. Saputra, 2023)"},"properties":{"noteIndex":0},"schema":"https://github.com/citation-style-language/schema/raw/master/csl-citation.json"}</w:instrText>
       </w:r>
       <w:r>
         <w:fldChar w:fldCharType="separate"/>
       </w:r>
       <w:r>
-        <w:t xml:space="preserve">Miharja et al. </w:t>
+        <w:t>(C. Saputra, 2023)</w:t>
+      </w:r>
+      <w:r>
+        <w:fldChar w:fldCharType="end"/>
+      </w:r>
+      <w:r>
+        <w:t>.</w:t>
+      </w:r>
+    </w:p>
+    <w:p>
+      <w:pPr>
+        <w:ind w:firstLine="567"/>
+      </w:pPr>
+      <w:r>
+        <w:t xml:space="preserve">Pada konteks robot sepak bola, </w:t>
+      </w:r>
+      <w:r>
+        <w:rPr>
+          <w:i/>
+          <w:iCs/>
+        </w:rPr>
+        <w:t>Kalman Filter</w:t>
+      </w:r>
+      <w:r>
+        <w:t xml:space="preserve"> sangat relevan untuk digunakan karena bola sering mengalami perubahan posisi secara cepat, mendadak, dan terkadang tidak terduga. YOLO sebagai detektor objek hanya memberikan posisi bola pada setiap </w:t>
+      </w:r>
+      <w:r>
+        <w:rPr>
+          <w:i/>
+          <w:iCs/>
+        </w:rPr>
+        <w:t>frame</w:t>
+      </w:r>
+      <w:r>
+        <w:t xml:space="preserve">, tanpa mempertimbangkan dinamika gerakan dari bola tersebut. Akibatnya, jika bola bergerak terlalu cepat atau terjadi keterlambatan proses inferensi, robot bisa kehilangan akurasi dalam mengejar bola. Dengan </w:t>
+      </w:r>
+      <w:r>
+        <w:rPr>
+          <w:i/>
+          <w:iCs/>
+        </w:rPr>
+        <w:t>Kalman Filter</w:t>
+      </w:r>
+      <w:r>
+        <w:t xml:space="preserve">, sistem tidak hanya bergantung pada deteksi saat ini, tetapi juga dapat memprediksi posisi bola pada </w:t>
+      </w:r>
+      <w:r>
+        <w:rPr>
+          <w:i/>
+          <w:iCs/>
+        </w:rPr>
+        <w:t>frame</w:t>
+      </w:r>
+      <w:r>
+        <w:t xml:space="preserve"> berikutnya, sehingga pergerakan robot menjadi lebih stabil, responsif, dan efisien.</w:t>
+      </w:r>
+    </w:p>
+    <w:p>
+      <w:pPr>
+        <w:ind w:firstLine="567"/>
+      </w:pPr>
+      <w:r>
+        <w:t xml:space="preserve">Selain itu, </w:t>
+      </w:r>
+      <w:r>
+        <w:rPr>
+          <w:i/>
+          <w:iCs/>
+        </w:rPr>
+        <w:t>Kalman Filter</w:t>
+      </w:r>
+      <w:r>
+        <w:t xml:space="preserve"> memiliki keunggulan dari sisi efisiensi komputasi. Dibandingkan dengan metode prediksi berbasis </w:t>
+      </w:r>
+      <w:r>
+        <w:rPr>
+          <w:i/>
+          <w:iCs/>
+        </w:rPr>
+        <w:t>deep learning</w:t>
+      </w:r>
+      <w:r>
+        <w:t xml:space="preserve"> yang umumnya membutuhkan sumber daya tinggi, </w:t>
+      </w:r>
+      <w:r>
+        <w:rPr>
+          <w:i/>
+          <w:iCs/>
+        </w:rPr>
+        <w:t>Kalman Filter</w:t>
+      </w:r>
+      <w:r>
+        <w:t xml:space="preserve"> relatif ringan dan dapat diimplementasikan pada perangkat dengan keterbatasan komputasi seperti robot KRSBI Beroda. </w:t>
+      </w:r>
+      <w:r>
+        <w:t>P</w:t>
+      </w:r>
+      <w:r>
+        <w:t xml:space="preserve">enelitian sebelumnya </w:t>
+      </w:r>
+      <w:r>
+        <w:t>yang dilakukan oleh</w:t>
+      </w:r>
+      <w:r>
+        <w:t xml:space="preserve"> </w:t>
+      </w:r>
+      <w:r>
+        <w:fldChar w:fldCharType="begin" w:fldLock="1"/>
+      </w:r>
+      <w:r>
+        <w:instrText>ADDIN CSL_CITATION {"citationItems":[{"id":"ITEM-1","itemData":{"author":[{"dropping-particle":"","family":"Yuztiawan","given":"Fachrie Rizky","non-dropping-particle":"","parse-names":false,"suffix":""},{"dropping-particle":"","family":"Utaminingrum","given":"Fitri","non-dropping-particle":"","parse-names":false,"suffix":""}],"container-title":"Jurnal Pengembangan Teknologi Informasi dan Ilmu Komputer","id":"ITEM-1","issue":"1","issued":{"date-parts":[["2017"]]},"page":"2548-964","title":"Implementasi Metode Kalman Filter Dan Model Yolov8N Untuk Fitur Human-Following Pada Kursi Roda Pintar","type":"article-journal","volume":"1"},"uris":["http://www.mendeley.com/documents/?uuid=3bebc350-1637-47f7-bd0e-8ceb0b881bc1"]}],"mendeley":{"formattedCitation":"(Yuztiawan &amp; Utaminingrum, 2017)","manualFormatting":"Yuztiawan &amp; Utaminingrum (2017)","plainTextFormattedCitation":"(Yuztiawan &amp; Utaminingrum, 2017)","previouslyFormattedCitation":"(Yuztiawan &amp; Utaminingrum, 2017)"},"properties":{"noteIndex":0},"schema":"https://github.com/citation-style-language/schema/raw/master/csl-citation.json"}</w:instrText>
+      </w:r>
+      <w:r>
+        <w:fldChar w:fldCharType="separate"/>
+      </w:r>
+      <w:r>
+        <w:t xml:space="preserve">Yuztiawan &amp; Utaminingrum </w:t>
       </w:r>
       <w:r>
         <w:t>(</w:t>
       </w:r>
       <w:r>
-        <w:t>2025)</w:t>
+        <w:t>2017)</w:t>
       </w:r>
       <w:r>
         <w:fldChar w:fldCharType="end"/>
       </w:r>
       <w:r>
-        <w:t xml:space="preserve"> menyebutkan</w:t>
-      </w:r>
-      <w:r>
-        <w:t xml:space="preserve"> bahwa metode YOLO adalah salah satu cara efektif dalam </w:t>
-      </w:r>
-      <w:r>
-        <w:rPr>
-          <w:i/>
-          <w:iCs/>
-        </w:rPr>
-        <w:t>object detection</w:t>
-      </w:r>
-      <w:r>
-        <w:t>, tapi tidak cukup efisien untuk sumber daya perangkat keras yang digunakan</w:t>
-      </w:r>
-      <w:r>
-        <w:t>, karena membutuhkan kapasitas komputasi yang mumpuni</w:t>
-      </w:r>
-      <w:r>
-        <w:t xml:space="preserve">. </w:t>
-      </w:r>
-      <w:r>
-        <w:t xml:space="preserve">Pada penelitian lainnya juga menyebutkan bahwa menggunakan perangkat </w:t>
-      </w:r>
-      <w:r>
-        <w:rPr>
-          <w:i/>
-          <w:iCs/>
-        </w:rPr>
-        <w:t>Single Board Computer</w:t>
-      </w:r>
-      <w:r>
-        <w:t xml:space="preserve"> berkinerja tinggi, seperti NVIDIA Jetson Series, juga perlu dipertimbangkan untuk meningkatkan kecepatan deteksi (FPS) guna mencapai performa</w:t>
-      </w:r>
-      <w:r>
-        <w:t xml:space="preserve"> deteksi objek secara</w:t>
-      </w:r>
-      <w:r>
         <w:t xml:space="preserve"> </w:t>
       </w:r>
       <w:r>
+        <w:t xml:space="preserve">juga memperkuat hal ini, di mana integrasi model YOLOv8N dengan </w:t>
+      </w:r>
+      <w:r>
+        <w:rPr>
+          <w:i/>
+          <w:iCs/>
+        </w:rPr>
+        <w:t>Kalman Filter</w:t>
+      </w:r>
+      <w:r>
+        <w:t xml:space="preserve"> pada kondisi lingkungan dengan banyak objek mampu meningkatkan akurasi dan stabilitas deteksi serta pelacakan hingga 91,66%. Bahkan, penggunaan </w:t>
+      </w:r>
+      <w:r>
+        <w:rPr>
+          <w:i/>
+          <w:iCs/>
+        </w:rPr>
+        <w:t>Kalman Filter</w:t>
+      </w:r>
+      <w:r>
+        <w:t xml:space="preserve"> terbukti meningkatkan kinerja pelacakan sebesar 25% dibandingkan hanya menggunakan YOLOv8N saja. Menariknya, penambahan algoritma tersebut hanya memberikan tambahan waktu komputasi rata-rata sekitar 0,0076 detik per </w:t>
+      </w:r>
+      <w:r>
+        <w:rPr>
+          <w:i/>
+          <w:iCs/>
+        </w:rPr>
+        <w:t>frame</w:t>
+      </w:r>
+      <w:r>
+        <w:t xml:space="preserve"> (sekitar 7,92%), sehingga sistem tetap </w:t>
+      </w:r>
+      <w:r>
+        <w:lastRenderedPageBreak/>
+        <w:t xml:space="preserve">mampu bekerja secara </w:t>
+      </w:r>
+      <w:r>
         <w:rPr>
           <w:i/>
           <w:iCs/>
@@ -5169,175 +5745,86 @@
         <w:t>real-time</w:t>
       </w:r>
       <w:r>
-        <w:t xml:space="preserve"> yang lebih optimal</w:t>
+        <w:t xml:space="preserve">. Dengan demikian, </w:t>
+      </w:r>
+      <w:r>
+        <w:rPr>
+          <w:i/>
+          <w:iCs/>
+        </w:rPr>
+        <w:t>Kalman Filter</w:t>
+      </w:r>
+      <w:r>
+        <w:t xml:space="preserve"> tidak hanya meningkatkan akurasi pelacakan, tetapi juga tetap mempertahankan efisiensi komputasi yang sangat penting bagi robot kompetitif dengan keterbatasan perangkat keras.</w:t>
+      </w:r>
+    </w:p>
+    <w:p>
+      <w:pPr>
+        <w:ind w:firstLine="567"/>
+      </w:pPr>
+      <w:r>
+        <w:t xml:space="preserve">Berdasarkan permasalahan yang telah diuraikan, </w:t>
+      </w:r>
+      <w:r>
+        <w:t xml:space="preserve">peneliti tertarik untuk meneliti dengan judul “Optimasi Gerakan Robot Sepak Bola Menggunakan </w:t>
+      </w:r>
+      <w:r>
+        <w:rPr>
+          <w:i/>
+          <w:iCs/>
+        </w:rPr>
+        <w:t>Kalman Filter</w:t>
+      </w:r>
+      <w:r>
+        <w:t xml:space="preserve"> Pada </w:t>
+      </w:r>
+      <w:r>
+        <w:rPr>
+          <w:i/>
+          <w:iCs/>
+        </w:rPr>
+        <w:t>Tracking</w:t>
       </w:r>
       <w:r>
         <w:t xml:space="preserve"> </w:t>
       </w:r>
       <w:r>
-        <w:fldChar w:fldCharType="begin" w:fldLock="1"/>
-      </w:r>
-      <w:r>
-        <w:instrText>ADDIN CSL_CITATION {"citationItems":[{"id":"ITEM-1","itemData":{"DOI":"10.22146/ijeis.104520","author":[{"dropping-particle":"","family":"Firdaus","given":"Ahmad Zaki","non-dropping-particle":"","parse-names":false,"suffix":""},{"dropping-particle":"","family":"Lelono","given":"Danang","non-dropping-particle":"","parse-names":false,"suffix":""}],"id":"ITEM-1","issue":"1","issued":{"date-parts":[["2025"]]},"page":"49-60","title":"Sistem Klasifikasi Sampah Otomatis Berbasis Deteksi Objek Real-Time Pada Single Board Computer Dengan Algoritma YOLO","type":"article-journal","volume":"15"},"uris":["http://www.mendeley.com/documents/?uuid=891a2000-2e73-4627-b18b-fdefaa6eb671"]}],"mendeley":{"formattedCitation":"(Firdaus &amp; Lelono, 2025)","plainTextFormattedCitation":"(Firdaus &amp; Lelono, 2025)","previouslyFormattedCitation":"(Firdaus &amp; Lelono, 2025)"},"properties":{"noteIndex":0},"schema":"https://github.com/citation-style-language/schema/raw/master/csl-citation.json"}</w:instrText>
-      </w:r>
-      <w:r>
-        <w:fldChar w:fldCharType="separate"/>
-      </w:r>
-      <w:r>
-        <w:t>(Firdaus &amp; Lelono, 2025)</w:t>
-      </w:r>
-      <w:r>
-        <w:fldChar w:fldCharType="end"/>
+        <w:t>Objek</w:t>
+      </w:r>
+      <w:r>
+        <w:t xml:space="preserve"> Berbasis YOLO”</w:t>
       </w:r>
       <w:r>
         <w:t>.</w:t>
       </w:r>
-    </w:p>
-    <w:p>
-      <w:pPr>
-        <w:ind w:firstLine="567"/>
-      </w:pPr>
-      <w:r>
-        <w:t xml:space="preserve">Selain itu, pada proses deteksi objek juga sering terjadi permasalahan seperti </w:t>
-      </w:r>
-      <w:r>
-        <w:rPr>
-          <w:i/>
-          <w:iCs/>
-        </w:rPr>
-        <w:t>occlusion</w:t>
-      </w:r>
-      <w:r>
-        <w:rPr>
-          <w:i/>
-          <w:iCs/>
-        </w:rPr>
+      <w:r>
         <w:t xml:space="preserve"> </w:t>
       </w:r>
       <w:r>
-        <w:t>(oklusi)</w:t>
-      </w:r>
-      <w:r>
-        <w:t xml:space="preserve"> dan </w:t>
-      </w:r>
-      <w:r>
-        <w:rPr>
-          <w:i/>
-          <w:iCs/>
-        </w:rPr>
-        <w:t>false negative detection</w:t>
-      </w:r>
-      <w:r>
-        <w:rPr>
-          <w:i/>
-          <w:iCs/>
-        </w:rPr>
-        <w:t xml:space="preserve"> </w:t>
-      </w:r>
-      <w:r>
-        <w:t>yang merupakan masalah kedua bagi penelitian ini</w:t>
-      </w:r>
-      <w:r>
-        <w:t xml:space="preserve">. </w:t>
-      </w:r>
-      <w:r>
-        <w:t xml:space="preserve">Fenomena </w:t>
-      </w:r>
-      <w:r>
-        <w:t>oklusi</w:t>
-      </w:r>
-      <w:r>
-        <w:t>, di mana sebagian objek tertutup oleh penghalang tertentu, merupakan masalah fundamental dalam deteksi objek</w:t>
-      </w:r>
-      <w:r>
-        <w:t>.</w:t>
-      </w:r>
-      <w:r>
-        <w:t xml:space="preserve"> Oklusi </w:t>
-      </w:r>
-      <w:r>
-        <w:t xml:space="preserve">merupakan </w:t>
-      </w:r>
-      <w:r>
-        <w:t xml:space="preserve">penyebab utama yang meningkatkan </w:t>
-      </w:r>
-      <w:r>
-        <w:rPr>
-          <w:i/>
-          <w:iCs/>
-        </w:rPr>
-        <w:t>false-negative detection rate</w:t>
-      </w:r>
-      <w:r>
-        <w:t xml:space="preserve">, yang </w:t>
-      </w:r>
-      <w:r>
-        <w:t xml:space="preserve">dapat </w:t>
-      </w:r>
-      <w:r>
-        <w:t xml:space="preserve">menurunkan kinerja deteksi secara keseluruhan. Objek yang teroklusi ini dikategorikan sebagai </w:t>
-      </w:r>
-      <w:r>
-        <w:rPr>
-          <w:i/>
-          <w:iCs/>
-        </w:rPr>
-        <w:t>hard-positive examples</w:t>
-      </w:r>
-      <w:r>
-        <w:t xml:space="preserve"> yang sulit dideteksi oleh model. Oleh karena itu, oklusi </w:t>
-      </w:r>
-      <w:r>
-        <w:t>dan</w:t>
-      </w:r>
-      <w:r>
-        <w:t xml:space="preserve"> </w:t>
-      </w:r>
-      <w:r>
-        <w:rPr>
-          <w:i/>
-          <w:iCs/>
-        </w:rPr>
-        <w:t>false-negative</w:t>
-      </w:r>
-      <w:r>
-        <w:t xml:space="preserve"> adalah hal yang harus diperhatikan untuk mencapai optimalitas dalam penggunaan </w:t>
-      </w:r>
-      <w:r>
-        <w:rPr>
-          <w:i/>
-          <w:iCs/>
-        </w:rPr>
-        <w:t>object detection</w:t>
-      </w:r>
-      <w:r>
-        <w:t xml:space="preserve"> </w:t>
-      </w:r>
-      <w:r>
-        <w:fldChar w:fldCharType="begin" w:fldLock="1"/>
-      </w:r>
-      <w:r>
-        <w:instrText>ADDIN CSL_CITATION {"citationItems":[{"id":"ITEM-1","itemData":{"DOI":"10.3390/app11157093","ISSN":"20763417","abstract":"A study on object detection utilizing deep learning is in continuous progress to promptly and accurately determine the surrounding situation in the driving environment. Existing studies have tried to improve object detection performance considering occlusion through various processes. However, recent studies use R-CNN-based deep learning to provide high accuracy at slow speeds, so there are limitations to real-time. In addition, since such previous studies never took into con-sideration the data imbalance problem of the objects of interest in the model training process, it is necessary to make additional improvements. Accordingly, we proposed a detection model of occluded object based on YOLO using hard-example mining and augmentation policy optimization. The proposed procedures were as follows: diverse augmentation policies were applied to the base model in sequence and the optimized policy suitable for training data were strategically selected through the gradient-based performance improvement rate. Then, in the model learning process, the occluded objects and the objects likely to induce a false-positive detection were extracted, and fine-tuning using transfer learning was conducted. As a result of the performance evaluation, the model proposed in this study showed an mAP@0.5 value of 90.49% and an F1-score value of 90%. It showed that this model detected occluded objects more stably and significantly enhanced the self-driving object detection accuracy compared with existing model.","author":[{"dropping-particle":"","family":"Ryu","given":"Seong Eun","non-dropping-particle":"","parse-names":false,"suffix":""},{"dropping-particle":"","family":"Chung","given":"Kyung Yong","non-dropping-particle":"","parse-names":false,"suffix":""}],"container-title":"Applied Sciences (Switzerland)","id":"ITEM-1","issue":"15","issued":{"date-parts":[["2021"]]},"title":"Detection Model Of Occluded Object Based On Yolo Using Hard-example Mining And Augmentation Policy Optimization","type":"article-journal","volume":"11"},"uris":["http://www.mendeley.com/documents/?uuid=ce7df472-ff93-4a67-b008-a3c532145c2d"]}],"mendeley":{"formattedCitation":"(Ryu &amp; Chung, 2021)","plainTextFormattedCitation":"(Ryu &amp; Chung, 2021)","previouslyFormattedCitation":"(Ryu &amp; Chung, 2021)"},"properties":{"noteIndex":0},"schema":"https://github.com/citation-style-language/schema/raw/master/csl-citation.json"}</w:instrText>
-      </w:r>
-      <w:r>
-        <w:fldChar w:fldCharType="separate"/>
-      </w:r>
-      <w:r>
-        <w:t>(Ryu &amp; Chung, 2021)</w:t>
-      </w:r>
-      <w:r>
-        <w:fldChar w:fldCharType="end"/>
-      </w:r>
-      <w:r>
-        <w:t>.</w:t>
-      </w:r>
-    </w:p>
-    <w:p>
-      <w:pPr>
-        <w:ind w:firstLine="567"/>
-      </w:pPr>
-      <w:r>
-        <w:t xml:space="preserve">Untuk menjawab tantangan tersebut, penelitian ini mengusulkan penggunaan </w:t>
+        <w:t>P</w:t>
+      </w:r>
+      <w:r>
+        <w:t xml:space="preserve">enelitian ini bertujuan untuk mengembangkan dan mengimplementasikan sistem deteksi serta pelacakan bola pada robot KRSBI Beroda dengan memanfaatkan kamera </w:t>
+      </w:r>
+      <w:r>
+        <w:rPr>
+          <w:i/>
+          <w:iCs/>
+        </w:rPr>
+        <w:t>omnidirectional</w:t>
+      </w:r>
+      <w:r>
+        <w:t xml:space="preserve"> dan pendekatan </w:t>
+      </w:r>
+      <w:r>
+        <w:rPr>
+          <w:i/>
+          <w:iCs/>
+        </w:rPr>
+        <w:t>deep learning</w:t>
+      </w:r>
+      <w:r>
+        <w:t xml:space="preserve"> berbasis CNN. Deteksi objek akan dilakukan menggunakan algoritma YOLO, sementara prediksi pergerakan bola diperkuat dengan penerapan </w:t>
       </w:r>
       <w:r>
         <w:rPr>
@@ -5347,323 +5834,17 @@
         <w:t>Kalman Filter</w:t>
       </w:r>
       <w:r>
-        <w:t xml:space="preserve"> pada hasil deteksi bola berbasis YOLO. </w:t>
-      </w:r>
-      <w:r>
-        <w:rPr>
-          <w:i/>
-          <w:iCs/>
-        </w:rPr>
-        <w:t>Kalman Filter</w:t>
-      </w:r>
-      <w:r>
-        <w:t xml:space="preserve"> merupakan salah satu algoritma estimasi yang banyak digunakan dalam sistem dinamis karena mampu memprediksi keadaan berikutnya dari suatu objek berdasarkan data </w:t>
-      </w:r>
-      <w:r>
-        <w:lastRenderedPageBreak/>
-        <w:t xml:space="preserve">pengamatan sebelumnya. </w:t>
-      </w:r>
-      <w:r>
-        <w:t xml:space="preserve">Metode </w:t>
-      </w:r>
-      <w:r>
-        <w:rPr>
-          <w:i/>
-          <w:iCs/>
-        </w:rPr>
-        <w:t>Kalman Filter</w:t>
-      </w:r>
-      <w:r>
-        <w:t xml:space="preserve"> menggunakan informasi dari objek yang terdeteksi di suatu </w:t>
-      </w:r>
-      <w:r>
-        <w:rPr>
-          <w:i/>
-          <w:iCs/>
-        </w:rPr>
-        <w:t>frame</w:t>
-      </w:r>
-      <w:r>
-        <w:t xml:space="preserve"> dan status objek dari </w:t>
-      </w:r>
-      <w:r>
-        <w:rPr>
-          <w:i/>
-          <w:iCs/>
-        </w:rPr>
-        <w:t>frame</w:t>
-      </w:r>
-      <w:r>
-        <w:t xml:space="preserve"> sebelumnya untuk mendapatkan status yang baru dari objek tersebut</w:t>
-      </w:r>
-      <w:r>
-        <w:t xml:space="preserve"> </w:t>
-      </w:r>
-      <w:r>
-        <w:fldChar w:fldCharType="begin" w:fldLock="1"/>
-      </w:r>
-      <w:r>
-        <w:instrText>ADDIN CSL_CITATION {"citationItems":[{"id":"ITEM-1","itemData":{"DOI":"10.33998/processor.2023.18.1.791","ISSN":"2528-0082","abstract":"Kontes Robot Sepak Bola Indonesia (KRSBI) merupakan salah satu divisi dari Kontes Robot Indonesia (KRI) yang diadakan oleh RISTEKDIKTI dan KEMENDIKBUD setiap tahunnya. Dalam kontes robot sepak bola, robot di tuntut untuk bisa mendeteksi bola dan kemudian menggiringnya ke gawang lawan agar dapat tercipta sebuah gol. istem pendeteksian objek yang baik haruslah cepat, ringan, dan tentu saja harus memiliki akurasi yang baik. Saat ini, sistem pendeteksian objek yang telah diterapkan pada robot yaitu berupa color filtering (penyaringan warna) yang dinilai cukup baik dalam mendeteksi sebuah objek. Namun jika hanya mengandalkan metode ini dirasa masih kurang jika di lihat dari segi tracking objek. Algoritma Kalman Filter berfungsi sebagai estimator yang dapat digunakan untuk memprediksi arah pergerakan dari suatu objek berdasarkan status objek dari frame sebelumnya. Hal ini membuat robot dapat bergerak lebih cepat 1 (satu) frame dari pada objek yang akan di tracking. Algoritma SIFT dapat membandingkan dua citra melalui feature yang dimiliki citra tersebut dan menghasilkan apakah citra tersebut memiliki kemiripan atau tidak, algoritma ini berguna untuk memastikan apakah objek yang dideteksi oleh robot itu bola atau bukan. Oleh sebab itu, penulis akan mencoba menggabungkan kedua algoritma ini  apakah dapat menghasilkan sistem pendeteksian yang lebih baik dari sebelumnya. Diharapkan agar hasil dari penelitian ini dapat dipergunakan oleh robot dalam mengikuti kontes robot sepak bola Indonesia.","author":[{"dropping-particle":"","family":"Saputra","given":"Chindra","non-dropping-particle":"","parse-names":false,"suffix":""}],"container-title":"Jurnal PROCESSOR","id":"ITEM-1","issue":"1","issued":{"date-parts":[["2023"]]},"page":"73-82","title":"Implementasi Algoritma SIFT (Scale-Invariant Feature Transform) Dan Algoritma Kalman Filter Dalam Mendeteksi Objek Bola","type":"article-journal","volume":"18"},"uris":["http://www.mendeley.com/documents/?uuid=f24db2bf-6563-4371-97b0-c0cd2c7673fe"]}],"mendeley":{"formattedCitation":"(C. Saputra, 2023)","plainTextFormattedCitation":"(C. Saputra, 2023)","previouslyFormattedCitation":"(C. Saputra, 2023)"},"properties":{"noteIndex":0},"schema":"https://github.com/citation-style-language/schema/raw/master/csl-citation.json"}</w:instrText>
-      </w:r>
-      <w:r>
-        <w:fldChar w:fldCharType="separate"/>
-      </w:r>
-      <w:r>
-        <w:t>(C. Saputra, 2023)</w:t>
-      </w:r>
-      <w:r>
-        <w:fldChar w:fldCharType="end"/>
-      </w:r>
-      <w:r>
-        <w:t>.</w:t>
-      </w:r>
-    </w:p>
-    <w:p>
-      <w:pPr>
-        <w:ind w:firstLine="567"/>
-      </w:pPr>
-      <w:r>
-        <w:t xml:space="preserve">Pada konteks robot sepak bola, </w:t>
-      </w:r>
-      <w:r>
-        <w:rPr>
-          <w:i/>
-          <w:iCs/>
-        </w:rPr>
-        <w:t>Kalman Filter</w:t>
-      </w:r>
-      <w:r>
-        <w:t xml:space="preserve"> sangat relevan untuk digunakan karena bola sering mengalami perubahan posisi secara cepat, mendadak, dan terkadang tidak terduga. YOLO sebagai detektor objek hanya memberikan posisi bola pada setiap </w:t>
-      </w:r>
-      <w:r>
-        <w:rPr>
-          <w:i/>
-          <w:iCs/>
-        </w:rPr>
-        <w:t>frame</w:t>
-      </w:r>
-      <w:r>
-        <w:t xml:space="preserve">, tanpa mempertimbangkan dinamika gerakan dari bola tersebut. Akibatnya, jika bola bergerak terlalu cepat atau terjadi keterlambatan proses inferensi, robot bisa kehilangan akurasi dalam mengejar bola. Dengan </w:t>
-      </w:r>
-      <w:r>
-        <w:rPr>
-          <w:i/>
-          <w:iCs/>
-        </w:rPr>
-        <w:t>Kalman Filter</w:t>
-      </w:r>
-      <w:r>
-        <w:t xml:space="preserve">, sistem tidak hanya bergantung pada deteksi saat ini, tetapi juga dapat memprediksi posisi bola pada </w:t>
-      </w:r>
-      <w:r>
-        <w:rPr>
-          <w:i/>
-          <w:iCs/>
-        </w:rPr>
-        <w:t>frame</w:t>
-      </w:r>
-      <w:r>
-        <w:t xml:space="preserve"> berikutnya, sehingga pergerakan robot menjadi lebih stabil, responsif, dan efisien.</w:t>
-      </w:r>
-    </w:p>
-    <w:p>
-      <w:pPr>
-        <w:ind w:firstLine="567"/>
-      </w:pPr>
-      <w:r>
-        <w:t xml:space="preserve">Selain itu, </w:t>
-      </w:r>
-      <w:r>
-        <w:rPr>
-          <w:i/>
-          <w:iCs/>
-        </w:rPr>
-        <w:t>Kalman Filter</w:t>
-      </w:r>
-      <w:r>
-        <w:t xml:space="preserve"> memiliki keunggulan dari sisi efisiensi komputasi. Dibandingkan dengan metode prediksi berbasis </w:t>
-      </w:r>
-      <w:r>
-        <w:rPr>
-          <w:i/>
-          <w:iCs/>
-        </w:rPr>
-        <w:t>deep learning</w:t>
-      </w:r>
-      <w:r>
-        <w:t xml:space="preserve"> yang umumnya membutuhkan sumber daya tinggi, </w:t>
-      </w:r>
-      <w:r>
-        <w:rPr>
-          <w:i/>
-          <w:iCs/>
-        </w:rPr>
-        <w:t>Kalman Filter</w:t>
-      </w:r>
-      <w:r>
-        <w:t xml:space="preserve"> relatif ringan dan dapat diimplementasikan pada perangkat dengan keterbatasan komputasi seperti robot KRSBI Beroda. </w:t>
-      </w:r>
-      <w:r>
-        <w:t>P</w:t>
-      </w:r>
-      <w:r>
-        <w:t xml:space="preserve">enelitian sebelumnya </w:t>
-      </w:r>
-      <w:r>
-        <w:t>yang dilakukan oleh</w:t>
-      </w:r>
-      <w:r>
-        <w:t xml:space="preserve"> </w:t>
-      </w:r>
-      <w:r>
-        <w:fldChar w:fldCharType="begin" w:fldLock="1"/>
-      </w:r>
-      <w:r>
-        <w:instrText>ADDIN CSL_CITATION {"citationItems":[{"id":"ITEM-1","itemData":{"author":[{"dropping-particle":"","family":"Yuztiawan","given":"Fachrie Rizky","non-dropping-particle":"","parse-names":false,"suffix":""},{"dropping-particle":"","family":"Utaminingrum","given":"Fitri","non-dropping-particle":"","parse-names":false,"suffix":""}],"container-title":"Jurnal Pengembangan Teknologi Informasi dan Ilmu Komputer","id":"ITEM-1","issue":"1","issued":{"date-parts":[["2017"]]},"page":"2548-964","title":"Implementasi Metode Kalman Filter Dan Model Yolov8N Untuk Fitur Human-Following Pada Kursi Roda Pintar","type":"article-journal","volume":"1"},"uris":["http://www.mendeley.com/documents/?uuid=3bebc350-1637-47f7-bd0e-8ceb0b881bc1"]}],"mendeley":{"formattedCitation":"(Yuztiawan &amp; Utaminingrum, 2017)","manualFormatting":"Yuztiawan &amp; Utaminingrum (2017)","plainTextFormattedCitation":"(Yuztiawan &amp; Utaminingrum, 2017)","previouslyFormattedCitation":"(Yuztiawan &amp; Utaminingrum, 2017)"},"properties":{"noteIndex":0},"schema":"https://github.com/citation-style-language/schema/raw/master/csl-citation.json"}</w:instrText>
-      </w:r>
-      <w:r>
-        <w:fldChar w:fldCharType="separate"/>
-      </w:r>
-      <w:r>
-        <w:t xml:space="preserve">Yuztiawan &amp; Utaminingrum </w:t>
-      </w:r>
-      <w:r>
-        <w:t>(</w:t>
-      </w:r>
-      <w:r>
-        <w:t>2017)</w:t>
-      </w:r>
-      <w:r>
-        <w:fldChar w:fldCharType="end"/>
-      </w:r>
-      <w:r>
-        <w:t xml:space="preserve"> </w:t>
-      </w:r>
-      <w:r>
-        <w:t xml:space="preserve">juga memperkuat hal ini, di mana integrasi model YOLOv8N dengan </w:t>
-      </w:r>
-      <w:r>
-        <w:rPr>
-          <w:i/>
-          <w:iCs/>
-        </w:rPr>
-        <w:t>Kalman Filter</w:t>
-      </w:r>
-      <w:r>
-        <w:t xml:space="preserve"> pada kondisi lingkungan dengan banyak objek mampu meningkatkan akurasi dan stabilitas deteksi serta pelacakan hingga 91,66%. Bahkan, penggunaan </w:t>
-      </w:r>
-      <w:r>
-        <w:rPr>
-          <w:i/>
-          <w:iCs/>
-        </w:rPr>
-        <w:t>Kalman Filter</w:t>
-      </w:r>
-      <w:r>
-        <w:t xml:space="preserve"> terbukti meningkatkan kinerja pelacakan sebesar 25% dibandingkan hanya menggunakan YOLOv8N saja. Menariknya, penambahan algoritma tersebut hanya memberikan tambahan waktu komputasi rata-rata sekitar 0,0076 detik per </w:t>
-      </w:r>
-      <w:r>
-        <w:rPr>
-          <w:i/>
-          <w:iCs/>
-        </w:rPr>
-        <w:t>frame</w:t>
-      </w:r>
-      <w:r>
-        <w:t xml:space="preserve"> (sekitar 7,92%), sehingga sistem tetap mampu bekerja secara </w:t>
-      </w:r>
-      <w:r>
-        <w:rPr>
-          <w:i/>
-          <w:iCs/>
-        </w:rPr>
-        <w:t>real-time</w:t>
-      </w:r>
-      <w:r>
-        <w:t xml:space="preserve">. Dengan demikian, </w:t>
-      </w:r>
-      <w:r>
-        <w:rPr>
-          <w:i/>
-          <w:iCs/>
-        </w:rPr>
-        <w:t>Kalman Filter</w:t>
-      </w:r>
-      <w:r>
-        <w:t xml:space="preserve"> tidak hanya meningkatkan akurasi pelacakan, tetapi juga tetap mempertahankan efisiensi komputasi yang sangat penting bagi robot kompetitif dengan keterbatasan perangkat keras.</w:t>
-      </w:r>
-    </w:p>
-    <w:p>
-      <w:pPr>
-        <w:ind w:firstLine="567"/>
-      </w:pPr>
-      <w:r>
-        <w:t xml:space="preserve">Berdasarkan permasalahan yang telah diuraikan, </w:t>
-      </w:r>
-      <w:r>
-        <w:t xml:space="preserve">peneliti tertarik untuk meneliti dengan judul “Optimasi Gerakan Robot Sepak Bola Menggunakan </w:t>
-      </w:r>
-      <w:r>
-        <w:rPr>
-          <w:i/>
-          <w:iCs/>
-        </w:rPr>
-        <w:t>Kalman Filter</w:t>
-      </w:r>
-      <w:r>
-        <w:t xml:space="preserve"> Pada Deteksi </w:t>
-      </w:r>
-      <w:r>
-        <w:t>Objek</w:t>
-      </w:r>
-      <w:r>
-        <w:t xml:space="preserve"> Berbasis YOLO”</w:t>
-      </w:r>
-      <w:r>
-        <w:t>.</w:t>
-      </w:r>
-      <w:r>
-        <w:t xml:space="preserve"> </w:t>
-      </w:r>
-      <w:r>
-        <w:t>P</w:t>
-      </w:r>
-      <w:r>
-        <w:t xml:space="preserve">enelitian ini bertujuan untuk </w:t>
-      </w:r>
-      <w:r>
-        <w:lastRenderedPageBreak/>
-        <w:t xml:space="preserve">mengembangkan dan mengimplementasikan sistem deteksi serta pelacakan bola pada robot KRSBI Beroda dengan memanfaatkan kamera </w:t>
-      </w:r>
-      <w:r>
-        <w:rPr>
-          <w:i/>
-          <w:iCs/>
-        </w:rPr>
-        <w:t>omnidirectional</w:t>
-      </w:r>
-      <w:r>
-        <w:t xml:space="preserve"> dan pendekatan </w:t>
-      </w:r>
-      <w:r>
-        <w:rPr>
-          <w:i/>
-          <w:iCs/>
-        </w:rPr>
-        <w:t>deep learning</w:t>
-      </w:r>
-      <w:r>
-        <w:t xml:space="preserve"> berbasis CNN. Deteksi objek akan dilakukan menggunakan algoritma YOLO, sementara prediksi pergerakan bola diperkuat dengan penerapan </w:t>
-      </w:r>
-      <w:r>
-        <w:rPr>
-          <w:i/>
-          <w:iCs/>
-        </w:rPr>
-        <w:t>Kalman Filter</w:t>
-      </w:r>
-      <w:r>
-        <w:t xml:space="preserve"> untuk mengatasi keterbatasan deteksi berbasis </w:t>
+        <w:t xml:space="preserve"> untuk mengatasi keterbatasan </w:t>
+      </w:r>
+      <w:r>
+        <w:rPr>
+          <w:i/>
+          <w:iCs/>
+        </w:rPr>
+        <w:t>tracking</w:t>
+      </w:r>
+      <w:r>
+        <w:t xml:space="preserve"> berbasis </w:t>
       </w:r>
       <w:r>
         <w:rPr>
@@ -5725,7 +5906,17 @@
         <w:ind w:left="993" w:hanging="426"/>
       </w:pPr>
       <w:r>
-        <w:t xml:space="preserve">Bagaimana meningkatkan kestabilan deteksi bola pada robot KRSBI Beroda ketika algoritma YOLO mengalami keterbatasan performa akibat rendahnya kapasitas perangkat keras (laptop ASUS K401U) sehingga menghasilkan </w:t>
+        <w:t xml:space="preserve">Bagaimana meningkatkan kestabilan </w:t>
+      </w:r>
+      <w:r>
+        <w:rPr>
+          <w:i/>
+          <w:iCs/>
+        </w:rPr>
+        <w:t>tracking</w:t>
+      </w:r>
+      <w:r>
+        <w:t xml:space="preserve"> bola pada robot KRSBI Beroda ketika YOLO mengalami keterbatasan performa akibat rendahnya kapasitas perangkat keras (laptop ASUS K401U) sehingga menghasilkan </w:t>
       </w:r>
       <w:r>
         <w:rPr>
@@ -5735,7 +5926,7 @@
         <w:t>frame rate</w:t>
       </w:r>
       <w:r>
-        <w:t xml:space="preserve"> yang tidak stabil dan keterlambatan informasi posisi bola?</w:t>
+        <w:t xml:space="preserve"> yang tidak stabil?</w:t>
       </w:r>
     </w:p>
     <w:p>
@@ -5768,15 +5959,22 @@
         <w:t>false-negative detection</w:t>
       </w:r>
       <w:r>
-        <w:t xml:space="preserve"> yang sering terjadi pada proses deteksi bola berbasis YOLO, sehingga robot tetap mampu mengetahui dan memprediksi posisi bola secara konsisten pada kondisi lapangan yang dinamis?</w:t>
+        <w:t xml:space="preserve"> yang sering terjadi pada proses </w:t>
+      </w:r>
+      <w:r>
+        <w:rPr>
+          <w:i/>
+          <w:iCs/>
+        </w:rPr>
+        <w:t>tracking</w:t>
+      </w:r>
+      <w:r>
+        <w:t xml:space="preserve"> bola berbasis YOLO, sehingga robot tetap mampu mengetahui dan memprediksi posisi bola secara konsisten pada kondisi lapangan yang dinamis?</w:t>
       </w:r>
     </w:p>
     <w:p>
       <w:pPr>
         <w:pStyle w:val="NoSpacing"/>
-        <w:rPr>
-          <w:noProof/>
-        </w:rPr>
       </w:pPr>
     </w:p>
     <w:p>
@@ -5814,7 +6012,21 @@
         <w:ind w:left="993" w:hanging="426"/>
       </w:pPr>
       <w:r>
-        <w:t xml:space="preserve">Mengembangkan sistem deteksi dan pelacakan bola yang lebih stabil dan responsif pada robot KRSBI Beroda dengan mengoptimalkan proses deteksi YOLO menggunakan algoritma </w:t>
+        <w:lastRenderedPageBreak/>
+        <w:t xml:space="preserve">Mengembangkan sistem deteksi dan pelacakan bola yang lebih stabil dan responsif pada robot KRSBI Beroda dengan mengoptimalkan proses </w:t>
+      </w:r>
+      <w:r>
+        <w:rPr>
+          <w:i/>
+          <w:iCs/>
+        </w:rPr>
+        <w:t>tracking</w:t>
+      </w:r>
+      <w:r>
+        <w:t xml:space="preserve"> objek</w:t>
+      </w:r>
+      <w:r>
+        <w:t xml:space="preserve"> menggunakan algoritma </w:t>
       </w:r>
       <w:r>
         <w:rPr>
@@ -5854,7 +6066,6 @@
           <w:i/>
           <w:iCs/>
         </w:rPr>
-        <w:lastRenderedPageBreak/>
         <w:t>occlusion</w:t>
       </w:r>
       <w:r>
@@ -6050,7 +6261,17 @@
         <w:t>Kalman Filter</w:t>
       </w:r>
       <w:r>
-        <w:t xml:space="preserve"> pada sistem robotika, khususnya dalam konteks deteksi dan prediksi objek bergerak.</w:t>
+        <w:t xml:space="preserve"> pada sistem robotika, khususnya dalam konteks </w:t>
+      </w:r>
+      <w:r>
+        <w:rPr>
+          <w:i/>
+          <w:iCs/>
+        </w:rPr>
+        <w:t>tracking</w:t>
+      </w:r>
+      <w:r>
+        <w:t xml:space="preserve"> objek bergerak.</w:t>
       </w:r>
     </w:p>
     <w:p>
@@ -6062,7 +6283,17 @@
         </w:numPr>
       </w:pPr>
       <w:r>
-        <w:t>Penelitian ini dapat membantu meningkatkan performa robot dalam pertandingan melalui sistem deteksi bola yang lebih akurat dan gerakan robot yang lebih stabil serta efisien.</w:t>
+        <w:t xml:space="preserve">Penelitian ini dapat membantu meningkatkan performa robot dalam pertandingan melalui sistem </w:t>
+      </w:r>
+      <w:r>
+        <w:rPr>
+          <w:i/>
+          <w:iCs/>
+        </w:rPr>
+        <w:t>tracking</w:t>
+      </w:r>
+      <w:r>
+        <w:t xml:space="preserve"> bola yang lebih akurat dan gerakan robot yang lebih stabil serta efisien.</w:t>
       </w:r>
     </w:p>
     <w:p>
@@ -6092,6 +6323,7 @@
         <w:ind w:firstLine="567"/>
       </w:pPr>
       <w:r>
+        <w:lastRenderedPageBreak/>
         <w:t>Untuk mempermudah dalam memahami lebih jelas tentang penulisan penelitian ini, maka penelitian ini ditulis dalam beberapa bab yang masing-masing berkaitan satu sama lainnya, dengan sistematika penulisan sebagai berikut:</w:t>
       </w:r>
     </w:p>
@@ -6112,11 +6344,7 @@
         <w:ind w:left="1440"/>
       </w:pPr>
       <w:r>
-        <w:t xml:space="preserve">Bagian ini berisi tentang deskripsi umum dari penelitian yang akan dilakukan meliputi Latar Belakang, Perumusan Masalah, Tujuan </w:t>
-      </w:r>
-      <w:r>
-        <w:lastRenderedPageBreak/>
-        <w:t>Penelitian, Batasan Masalah, Manfaat Penelitian dan Sistematika Penulisan.</w:t>
+        <w:t>Bagian ini berisi tentang deskripsi umum dari penelitian yang akan dilakukan meliputi Latar Belakang, Perumusan Masalah, Tujuan Penelitian, Batasan Masalah, Manfaat Penelitian dan Sistematika Penulisan.</w:t>
       </w:r>
     </w:p>
     <w:p>
@@ -16374,7 +16602,7 @@
         <w:fldChar w:fldCharType="begin" w:fldLock="1"/>
       </w:r>
       <w:r>
-        <w:instrText>ADDIN CSL_CITATION {"citationItems":[{"id":"ITEM-1","itemData":{"URL":"https://www.ultralytics.com/glossary/kalman-filter-kf","author":[{"dropping-particle":"","family":"Ultralytics","given":"","non-dropping-particle":"","parse-names":false,"suffix":""}],"id":"ITEM-1","issued":{"date-parts":[["2025"]]},"title":"Kalman Filter (KF)","type":"webpage"},"uris":["http://www.mendeley.com/documents/?uuid=b8a27765-bcd1-4f8d-bf6c-7c0605834b56"]}],"mendeley":{"formattedCitation":"(Ultralytics, 2025)","plainTextFormattedCitation":"(Ultralytics, 2025)"},"properties":{"noteIndex":0},"schema":"https://github.com/citation-style-language/schema/raw/master/csl-citation.json"}</w:instrText>
+        <w:instrText>ADDIN CSL_CITATION {"citationItems":[{"id":"ITEM-1","itemData":{"URL":"https://www.ultralytics.com/glossary/kalman-filter-kf","author":[{"dropping-particle":"","family":"Ultralytics","given":"","non-dropping-particle":"","parse-names":false,"suffix":""}],"id":"ITEM-1","issued":{"date-parts":[["2025"]]},"title":"Kalman Filter (KF)","type":"webpage"},"uris":["http://www.mendeley.com/documents/?uuid=b8a27765-bcd1-4f8d-bf6c-7c0605834b56"]}],"mendeley":{"formattedCitation":"(Ultralytics, 2025)","plainTextFormattedCitation":"(Ultralytics, 2025)","previouslyFormattedCitation":"(Ultralytics, 2025)"},"properties":{"noteIndex":0},"schema":"https://github.com/citation-style-language/schema/raw/master/csl-citation.json"}</w:instrText>
       </w:r>
       <w:r>
         <w:fldChar w:fldCharType="separate"/>
@@ -18204,6 +18432,883 @@
         </w:numPr>
         <w:ind w:left="567" w:hanging="567"/>
       </w:pPr>
+      <w:r>
+        <w:rPr>
+          <w:i/>
+          <w:iCs/>
+        </w:rPr>
+        <w:t>Frame Skipping</w:t>
+      </w:r>
+      <w:r>
+        <w:t xml:space="preserve"> dalam Pelacakan Objek</w:t>
+      </w:r>
+    </w:p>
+    <w:p>
+      <w:pPr>
+        <w:ind w:firstLine="567"/>
+      </w:pPr>
+      <w:r>
+        <w:t>Pelacakan objek (</w:t>
+      </w:r>
+      <w:r>
+        <w:rPr>
+          <w:i/>
+          <w:iCs/>
+        </w:rPr>
+        <w:t>object tracking</w:t>
+      </w:r>
+      <w:r>
+        <w:t xml:space="preserve">) merupakan salah satu aspek penting dalam bidang visi komputer. Namun, banyak metode pelacakan modern yang berbasis </w:t>
+      </w:r>
+      <w:r>
+        <w:rPr>
+          <w:i/>
+          <w:iCs/>
+        </w:rPr>
+        <w:t>deep learning</w:t>
+      </w:r>
+      <w:r>
+        <w:t xml:space="preserve"> memiliki kompleksitas tinggi dan memerlukan kapasitas komputasi yang besar. Pada sistem dengan keterbatasan perangkat keras, seperti robot atau perangkat bergerak, penggunaan algoritma pelacakan yang terlalu berat dapat menghabiskan sebagian besar sumber daya CPU maupun GPU. Kondisi ini berpotensi mengganggu kinerja sistem secara keseluruhan, terutama ketika terdapat proses lain yang harus dijalankan secara bersamaan</w:t>
+      </w:r>
+      <w:r>
+        <w:t xml:space="preserve">. </w:t>
+      </w:r>
+      <w:r>
+        <w:t xml:space="preserve">Strategi </w:t>
+      </w:r>
+      <w:r>
+        <w:rPr>
+          <w:i/>
+          <w:iCs/>
+        </w:rPr>
+        <w:t>frame skipping</w:t>
+      </w:r>
+      <w:r>
+        <w:t xml:space="preserve"> diterapkan sebagai bentuk optimasi untuk meningkatkan efisiensi pemrosesan dengan tidak mengeksekusi algoritma deteksi atau pelacakan yang berat pada setiap </w:t>
+      </w:r>
+      <w:r>
+        <w:rPr>
+          <w:i/>
+          <w:iCs/>
+        </w:rPr>
+        <w:t>frame</w:t>
+      </w:r>
+      <w:r>
+        <w:t xml:space="preserve"> video. Dengan menurunkan frekuensi penggunaan algoritma utama, beban komputasi pada perangkat keras dapat ditekan secara signifikan. Pendekatan ini </w:t>
+      </w:r>
+      <w:r>
+        <w:lastRenderedPageBreak/>
+        <w:t xml:space="preserve">memungkinkan peningkatan kinerja sistem secara keseluruhan, khususnya dalam hal peningkatan </w:t>
+      </w:r>
+      <w:r>
+        <w:rPr>
+          <w:i/>
+          <w:iCs/>
+        </w:rPr>
+        <w:t>frame rate</w:t>
+      </w:r>
+      <w:r>
+        <w:t xml:space="preserve"> (FPS) selama proses pemrosesan berlangsung</w:t>
+      </w:r>
+      <w:r>
+        <w:t xml:space="preserve"> </w:t>
+      </w:r>
+      <w:r>
+        <w:fldChar w:fldCharType="begin" w:fldLock="1"/>
+      </w:r>
+      <w:r>
+        <w:instrText>ADDIN CSL_CITATION {"citationItems":[{"id":"ITEM-1","itemData":{"DOI":"10.3390/s24248120","ISSN":"14248220","PMID":"39771855","abstract":"Object tracking is a challenging task in computer vision. While simple tracking methods offer fast speeds, they often fail to track targets. To address this issue, traditional methods typically rely on complex algorithms. This study presents a novel approach to enhance object tracking speed via confidence-guided frame skipping. The proposed method is strategically designed to complement existing methods. Initially, lightweight tracking is used to track a target. Only in scenarios where it fails to track is an existing, robust but complex algorithm used. The contribution of this study lies in the proposed confidence assessment of the lightweight tracking’s results. The proposed method determines the need for intervention by the robust algorithm based on the predicted confidence level. This two-tiered approach significantly enhances tracking speed by leveraging the lightweight method for straightforward situations and the robust algorithm for challenging scenarios. Experimental results demonstrate the effectiveness of the proposed approach in enhancing tracking speed.","author":[{"dropping-particle":"","family":"Lee","given":"Yun Gu","non-dropping-particle":"","parse-names":false,"suffix":""}],"container-title":"Sensors","id":"ITEM-1","issue":"24","issued":{"date-parts":[["2024"]]},"title":"Confidence-Guided Frame Skipping to Enhance Object Tracking Speed","type":"article-journal","volume":"24"},"uris":["http://www.mendeley.com/documents/?uuid=7f13f71d-c462-43d6-a417-ceedac0aec7a"]}],"mendeley":{"formattedCitation":"(Lee, 2024)","plainTextFormattedCitation":"(Lee, 2024)","previouslyFormattedCitation":"(Lee, 2024)"},"properties":{"noteIndex":0},"schema":"https://github.com/citation-style-language/schema/raw/master/csl-citation.json"}</w:instrText>
+      </w:r>
+      <w:r>
+        <w:fldChar w:fldCharType="separate"/>
+      </w:r>
+      <w:r>
+        <w:t>(Lee, 2024)</w:t>
+      </w:r>
+      <w:r>
+        <w:fldChar w:fldCharType="end"/>
+      </w:r>
+      <w:r>
+        <w:t>.</w:t>
+      </w:r>
+    </w:p>
+    <w:p>
+      <w:pPr>
+        <w:ind w:firstLine="567"/>
+        <w:rPr>
+          <w:lang w:val="en-ID"/>
+        </w:rPr>
+      </w:pPr>
+      <w:r>
+        <w:rPr>
+          <w:lang w:val="en-ID"/>
+        </w:rPr>
+        <w:t>Dalam pendekatan tradisional</w:t>
+      </w:r>
+      <w:r>
+        <w:rPr>
+          <w:lang w:val="en-ID"/>
+        </w:rPr>
+        <w:t xml:space="preserve"> </w:t>
+      </w:r>
+      <m:oMath>
+        <m:r>
+          <w:rPr>
+            <w:rFonts w:ascii="Cambria Math" w:hAnsi="Cambria Math"/>
+            <w:lang w:val="en-ID"/>
+          </w:rPr>
+          <m:t>(</m:t>
+        </m:r>
+        <m:sSub>
+          <m:sSubPr>
+            <m:ctrlPr>
+              <w:rPr>
+                <w:rFonts w:ascii="Cambria Math" w:hAnsi="Cambria Math"/>
+                <w:i/>
+                <w:lang w:val="en-ID"/>
+              </w:rPr>
+            </m:ctrlPr>
+          </m:sSubPr>
+          <m:e>
+            <m:r>
+              <w:rPr>
+                <w:rFonts w:ascii="Cambria Math" w:hAnsi="Cambria Math"/>
+                <w:lang w:val="en-ID"/>
+              </w:rPr>
+              <m:t>M</m:t>
+            </m:r>
+          </m:e>
+          <m:sub>
+            <m:r>
+              <w:rPr>
+                <w:rFonts w:ascii="Cambria Math" w:hAnsi="Cambria Math"/>
+                <w:lang w:val="en-ID"/>
+              </w:rPr>
+              <m:t>SKIP</m:t>
+            </m:r>
+          </m:sub>
+        </m:sSub>
+        <m:r>
+          <w:rPr>
+            <w:rFonts w:ascii="Cambria Math" w:hAnsi="Cambria Math"/>
+            <w:lang w:val="en-ID"/>
+          </w:rPr>
+          <m:t>)</m:t>
+        </m:r>
+      </m:oMath>
+      <w:r>
+        <w:rPr>
+          <w:lang w:val="en-ID"/>
+        </w:rPr>
+        <w:t xml:space="preserve">, sistem hanya melakukan proses deteksi penuh menggunakan algoritma utama pada interval </w:t>
+      </w:r>
+      <w:r>
+        <w:rPr>
+          <w:i/>
+          <w:iCs/>
+          <w:lang w:val="en-ID"/>
+        </w:rPr>
+        <w:t>frame</w:t>
+      </w:r>
+      <w:r>
+        <w:rPr>
+          <w:lang w:val="en-ID"/>
+        </w:rPr>
+        <w:t xml:space="preserve"> tertentu. Misalnya, jika parameter jumlah pelompatan </w:t>
+      </w:r>
+      <w:r>
+        <w:rPr>
+          <w:i/>
+          <w:iCs/>
+          <w:lang w:val="en-ID"/>
+        </w:rPr>
+        <w:t>frame</w:t>
+      </w:r>
+      <w:r>
+        <w:rPr>
+          <w:lang w:val="en-ID"/>
+        </w:rPr>
+        <w:t xml:space="preserve"> </w:t>
+      </w:r>
+      <m:oMath>
+        <m:r>
+          <w:rPr>
+            <w:rFonts w:ascii="Cambria Math" w:hAnsi="Cambria Math"/>
+            <w:lang w:val="en-ID"/>
+          </w:rPr>
+          <m:t>(</m:t>
+        </m:r>
+        <m:sSub>
+          <m:sSubPr>
+            <m:ctrlPr>
+              <w:rPr>
+                <w:rFonts w:ascii="Cambria Math" w:hAnsi="Cambria Math"/>
+                <w:i/>
+                <w:lang w:val="en-ID"/>
+              </w:rPr>
+            </m:ctrlPr>
+          </m:sSubPr>
+          <m:e>
+            <m:r>
+              <w:rPr>
+                <w:rFonts w:ascii="Cambria Math" w:hAnsi="Cambria Math"/>
+                <w:lang w:val="en-ID"/>
+              </w:rPr>
+              <m:t>S</m:t>
+            </m:r>
+          </m:e>
+          <m:sub>
+            <m:r>
+              <w:rPr>
+                <w:rFonts w:ascii="Cambria Math" w:hAnsi="Cambria Math"/>
+                <w:lang w:val="en-ID"/>
+              </w:rPr>
+              <m:t>N</m:t>
+            </m:r>
+          </m:sub>
+        </m:sSub>
+        <m:r>
+          <w:rPr>
+            <w:rFonts w:ascii="Cambria Math" w:hAnsi="Cambria Math"/>
+            <w:lang w:val="en-ID"/>
+          </w:rPr>
+          <m:t>)</m:t>
+        </m:r>
+      </m:oMath>
+      <w:r>
+        <w:rPr>
+          <w:lang w:val="en-ID"/>
+        </w:rPr>
+        <w:t xml:space="preserve"> diatur sebesar 5, maka sistem hanya akan menjalankan deteksi pada </w:t>
+      </w:r>
+      <w:r>
+        <w:rPr>
+          <w:i/>
+          <w:iCs/>
+          <w:lang w:val="en-ID"/>
+        </w:rPr>
+        <w:t>frame</w:t>
+      </w:r>
+      <w:r>
+        <w:rPr>
+          <w:lang w:val="en-ID"/>
+        </w:rPr>
+        <w:t xml:space="preserve"> ke-1, 6, 11, dan seterusnya.</w:t>
+      </w:r>
+      <w:r>
+        <w:rPr>
+          <w:lang w:val="en-ID"/>
+        </w:rPr>
+        <w:t xml:space="preserve"> </w:t>
+      </w:r>
+      <w:r>
+        <w:t xml:space="preserve">Pada metode tradisional yang bersifat statis, posisi objek pada </w:t>
+      </w:r>
+      <w:r>
+        <w:rPr>
+          <w:i/>
+          <w:iCs/>
+        </w:rPr>
+        <w:t>frame</w:t>
+      </w:r>
+      <w:r>
+        <w:t xml:space="preserve"> yang dilompati sering kali hanya disalin (</w:t>
+      </w:r>
+      <w:r>
+        <w:rPr>
+          <w:i/>
+          <w:iCs/>
+        </w:rPr>
+        <w:t>copy-paste</w:t>
+      </w:r>
+      <w:r>
+        <w:t xml:space="preserve">) dari hasil </w:t>
+      </w:r>
+      <w:r>
+        <w:rPr>
+          <w:i/>
+          <w:iCs/>
+        </w:rPr>
+        <w:t>frame</w:t>
+      </w:r>
+      <w:r>
+        <w:t xml:space="preserve"> sebelumnya tanpa adanya pembaruan posisi aktif. Meskipun metode ini mampu meningkatkan kecepatan hingga berkali-kali lipat (contoh: dari 58.3 FPS menjadi 428.2 FPS), terdapat risiko teknis berupa penurunan akurasi dan ketangguhan (</w:t>
+      </w:r>
+      <w:r>
+        <w:rPr>
+          <w:i/>
+          <w:iCs/>
+        </w:rPr>
+        <w:t>robustness</w:t>
+      </w:r>
+      <w:r>
+        <w:t xml:space="preserve">) pelacakan karena objek yang bergerak cepat akan melampaui posisi </w:t>
+      </w:r>
+      <w:r>
+        <w:rPr>
+          <w:i/>
+          <w:iCs/>
+        </w:rPr>
+        <w:t>bounding box</w:t>
+      </w:r>
+      <w:r>
+        <w:t xml:space="preserve"> lama sebelum deteksi berikutnya dilakukan</w:t>
+      </w:r>
+      <w:r>
+        <w:t xml:space="preserve"> </w:t>
+      </w:r>
+      <w:r>
+        <w:fldChar w:fldCharType="begin" w:fldLock="1"/>
+      </w:r>
+      <w:r>
+        <w:instrText>ADDIN CSL_CITATION {"citationItems":[{"id":"ITEM-1","itemData":{"DOI":"10.3390/s24248120","ISSN":"14248220","PMID":"39771855","abstract":"Object tracking is a challenging task in computer vision. While simple tracking methods offer fast speeds, they often fail to track targets. To address this issue, traditional methods typically rely on complex algorithms. This study presents a novel approach to enhance object tracking speed via confidence-guided frame skipping. The proposed method is strategically designed to complement existing methods. Initially, lightweight tracking is used to track a target. Only in scenarios where it fails to track is an existing, robust but complex algorithm used. The contribution of this study lies in the proposed confidence assessment of the lightweight tracking’s results. The proposed method determines the need for intervention by the robust algorithm based on the predicted confidence level. This two-tiered approach significantly enhances tracking speed by leveraging the lightweight method for straightforward situations and the robust algorithm for challenging scenarios. Experimental results demonstrate the effectiveness of the proposed approach in enhancing tracking speed.","author":[{"dropping-particle":"","family":"Lee","given":"Yun Gu","non-dropping-particle":"","parse-names":false,"suffix":""}],"container-title":"Sensors","id":"ITEM-1","issue":"24","issued":{"date-parts":[["2024"]]},"title":"Confidence-Guided Frame Skipping to Enhance Object Tracking Speed","type":"article-journal","volume":"24"},"uris":["http://www.mendeley.com/documents/?uuid=7f13f71d-c462-43d6-a417-ceedac0aec7a"]}],"mendeley":{"formattedCitation":"(Lee, 2024)","plainTextFormattedCitation":"(Lee, 2024)","previouslyFormattedCitation":"(Lee, 2024)"},"properties":{"noteIndex":0},"schema":"https://github.com/citation-style-language/schema/raw/master/csl-citation.json"}</w:instrText>
+      </w:r>
+      <w:r>
+        <w:fldChar w:fldCharType="separate"/>
+      </w:r>
+      <w:r>
+        <w:t>(Lee, 2024)</w:t>
+      </w:r>
+      <w:r>
+        <w:fldChar w:fldCharType="end"/>
+      </w:r>
+      <w:r>
+        <w:t>.</w:t>
+      </w:r>
+    </w:p>
+    <w:p>
+      <w:pPr>
+        <w:ind w:firstLine="567"/>
+      </w:pPr>
+      <w:r>
+        <w:t>Untuk mengatasi kelemahan metode tradisional, penelitian terbaru mengusulkan pendekatan dua tingkat. Strategi ini membagi proses pelacakan menjadi dua kategori utama:</w:t>
+      </w:r>
+    </w:p>
+    <w:p>
+      <w:pPr>
+        <w:pStyle w:val="ListParagraph"/>
+        <w:numPr>
+          <w:ilvl w:val="0"/>
+          <w:numId w:val="43"/>
+        </w:numPr>
+        <w:rPr>
+          <w:lang w:val="en-ID"/>
+        </w:rPr>
+      </w:pPr>
+      <w:r>
+        <w:rPr>
+          <w:b/>
+          <w:bCs/>
+        </w:rPr>
+        <w:t>Pelacak Kuat (</w:t>
+      </w:r>
+      <w:r>
+        <w:rPr>
+          <w:b/>
+          <w:bCs/>
+          <w:i/>
+          <w:iCs/>
+        </w:rPr>
+        <w:t>Robust Tracker</w:t>
+      </w:r>
+      <w:r>
+        <w:rPr>
+          <w:b/>
+          <w:bCs/>
+        </w:rPr>
+        <w:t>):</w:t>
+      </w:r>
+      <w:r>
+        <w:t xml:space="preserve"> Algoritma deteksi yang akurat namun berat (seperti YOLO), digunakan untuk inisialisasi dan koreksi pada skenario sulit</w:t>
+      </w:r>
+      <w:r>
+        <w:t>.</w:t>
+      </w:r>
+    </w:p>
+    <w:p>
+      <w:pPr>
+        <w:pStyle w:val="ListParagraph"/>
+        <w:numPr>
+          <w:ilvl w:val="0"/>
+          <w:numId w:val="43"/>
+        </w:numPr>
+        <w:rPr>
+          <w:lang w:val="en-ID"/>
+        </w:rPr>
+      </w:pPr>
+      <w:r>
+        <w:rPr>
+          <w:b/>
+          <w:bCs/>
+        </w:rPr>
+        <w:t>Pelacak Ringan (</w:t>
+      </w:r>
+      <w:r>
+        <w:rPr>
+          <w:b/>
+          <w:bCs/>
+          <w:i/>
+          <w:iCs/>
+        </w:rPr>
+        <w:t>Lightweight Tracker</w:t>
+      </w:r>
+      <w:r>
+        <w:rPr>
+          <w:b/>
+          <w:bCs/>
+        </w:rPr>
+        <w:t>):</w:t>
+      </w:r>
+      <w:r>
+        <w:t xml:space="preserve"> Algoritma dengan beban komputasi rendah yang bertugas menjaga kontinuitas pelacakan selama fase </w:t>
+      </w:r>
+      <w:r>
+        <w:rPr>
+          <w:i/>
+          <w:iCs/>
+        </w:rPr>
+        <w:t>frame skipping</w:t>
+      </w:r>
+      <w:r>
+        <w:t>.</w:t>
+      </w:r>
+    </w:p>
+    <w:p>
+      <w:pPr>
+        <w:ind w:firstLine="567"/>
+      </w:pPr>
+      <w:r>
+        <w:t>Penggunaan pelacak ringan bertujuan untuk memastikan bahwa selama algoritma berat "beristirahat", posisi objek tetap diperbarui berdasarkan estimasi pergerakan, bukan sekadar statis.</w:t>
+      </w:r>
+    </w:p>
+    <w:p>
+      <w:pPr>
+        <w:ind w:firstLine="567"/>
+      </w:pPr>
+      <w:r>
+        <w:t xml:space="preserve">Dalam penelitian ini, mekanisme </w:t>
+      </w:r>
+      <w:r>
+        <w:rPr>
+          <w:i/>
+          <w:iCs/>
+        </w:rPr>
+        <w:t>frame skipping</w:t>
+      </w:r>
+      <w:r>
+        <w:t xml:space="preserve"> dioptimalkan dengan mengintegrasikan </w:t>
+      </w:r>
+      <w:r>
+        <w:rPr>
+          <w:i/>
+          <w:iCs/>
+        </w:rPr>
+        <w:t>Kalman Filter</w:t>
+      </w:r>
+      <w:r>
+        <w:t xml:space="preserve"> sebagai pelacak tingkat ringan. Berbeda dengan pelompatan </w:t>
+      </w:r>
+      <w:r>
+        <w:rPr>
+          <w:i/>
+          <w:iCs/>
+        </w:rPr>
+        <w:t>frame</w:t>
+      </w:r>
+      <w:r>
+        <w:t xml:space="preserve"> tradisional yang bersifat indiskriminat, integrasi ini memungkinkan sistem untuk melakukan estimasi lintasan objek secara aktif selama fase pelompatan.</w:t>
+      </w:r>
+      <w:r>
+        <w:t xml:space="preserve"> </w:t>
+      </w:r>
+      <w:r>
+        <w:rPr>
+          <w:i/>
+          <w:iCs/>
+        </w:rPr>
+        <w:t>Kalman Filter</w:t>
+      </w:r>
+      <w:r>
+        <w:t xml:space="preserve"> berperan memprediksi koordinat objek pada setiap </w:t>
+      </w:r>
+      <w:r>
+        <w:rPr>
+          <w:i/>
+          <w:iCs/>
+        </w:rPr>
+        <w:lastRenderedPageBreak/>
+        <w:t>frame</w:t>
+      </w:r>
+      <w:r>
+        <w:t xml:space="preserve"> yang dilewati oleh detektor YOLO. Hal ini memberikan dua keuntungan utama secara ilmiah:</w:t>
+      </w:r>
+    </w:p>
+    <w:p>
+      <w:pPr>
+        <w:pStyle w:val="ListParagraph"/>
+        <w:numPr>
+          <w:ilvl w:val="0"/>
+          <w:numId w:val="44"/>
+        </w:numPr>
+        <w:rPr>
+          <w:lang w:val="en-ID"/>
+        </w:rPr>
+      </w:pPr>
+      <w:r>
+        <w:rPr>
+          <w:b/>
+          <w:bCs/>
+          <w:lang w:val="en-ID"/>
+        </w:rPr>
+        <w:t xml:space="preserve">Reduksi </w:t>
+      </w:r>
+      <w:r>
+        <w:rPr>
+          <w:b/>
+          <w:bCs/>
+          <w:i/>
+          <w:iCs/>
+          <w:lang w:val="en-ID"/>
+        </w:rPr>
+        <w:t>Error</w:t>
+      </w:r>
+      <w:r>
+        <w:rPr>
+          <w:b/>
+          <w:bCs/>
+          <w:lang w:val="en-ID"/>
+        </w:rPr>
+        <w:t xml:space="preserve"> Akumulatif:</w:t>
+      </w:r>
+      <w:r>
+        <w:rPr>
+          <w:lang w:val="en-ID"/>
+        </w:rPr>
+        <w:t xml:space="preserve"> Menghindari kegagalan pelacakan (</w:t>
+      </w:r>
+      <w:r>
+        <w:rPr>
+          <w:i/>
+          <w:iCs/>
+          <w:lang w:val="en-ID"/>
+        </w:rPr>
+        <w:t>lost tracking</w:t>
+      </w:r>
+      <w:r>
+        <w:rPr>
+          <w:lang w:val="en-ID"/>
+        </w:rPr>
+        <w:t xml:space="preserve">) yang sering terjadi pada metode </w:t>
+      </w:r>
+      <m:oMath>
+        <m:sSub>
+          <m:sSubPr>
+            <m:ctrlPr>
+              <w:rPr>
+                <w:rFonts w:ascii="Cambria Math" w:hAnsi="Cambria Math"/>
+                <w:i/>
+                <w:lang w:val="en-ID"/>
+              </w:rPr>
+            </m:ctrlPr>
+          </m:sSubPr>
+          <m:e>
+            <m:r>
+              <w:rPr>
+                <w:rFonts w:ascii="Cambria Math" w:hAnsi="Cambria Math"/>
+                <w:lang w:val="en-ID"/>
+              </w:rPr>
+              <m:t>M</m:t>
+            </m:r>
+          </m:e>
+          <m:sub>
+            <m:r>
+              <w:rPr>
+                <w:rFonts w:ascii="Cambria Math" w:hAnsi="Cambria Math"/>
+                <w:lang w:val="en-ID"/>
+              </w:rPr>
+              <m:t>SKIP</m:t>
+            </m:r>
+          </m:sub>
+        </m:sSub>
+      </m:oMath>
+      <w:r>
+        <w:rPr>
+          <w:lang w:val="en-ID"/>
+        </w:rPr>
+        <w:t xml:space="preserve"> tradisional akibat pergerakan objek yang dinamis.</w:t>
+      </w:r>
+    </w:p>
+    <w:p>
+      <w:pPr>
+        <w:pStyle w:val="ListParagraph"/>
+        <w:numPr>
+          <w:ilvl w:val="0"/>
+          <w:numId w:val="44"/>
+        </w:numPr>
+        <w:rPr>
+          <w:lang w:val="en-ID"/>
+        </w:rPr>
+      </w:pPr>
+      <w:r>
+        <w:rPr>
+          <w:b/>
+          <w:bCs/>
+        </w:rPr>
+        <w:t>Stabilitas Kecepatan:</w:t>
+      </w:r>
+      <w:r>
+        <w:t xml:space="preserve"> Menjaga </w:t>
+      </w:r>
+      <w:r>
+        <w:rPr>
+          <w:i/>
+          <w:iCs/>
+        </w:rPr>
+        <w:t>frame rate</w:t>
+      </w:r>
+      <w:r>
+        <w:t xml:space="preserve"> tetap tinggi karena kalkulasi matriks pada Kalman Filter jauh lebih ringan dibandingkan proses inferensi </w:t>
+      </w:r>
+      <w:r>
+        <w:rPr>
+          <w:i/>
+          <w:iCs/>
+        </w:rPr>
+        <w:t>neural network</w:t>
+      </w:r>
+      <w:r>
+        <w:t xml:space="preserve"> pada YOLO.</w:t>
+      </w:r>
+    </w:p>
+    <w:p>
+      <w:pPr>
+        <w:ind w:firstLine="567"/>
+        <w:rPr>
+          <w:lang w:val="en-ID"/>
+        </w:rPr>
+      </w:pPr>
+      <w:r>
+        <w:rPr>
+          <w:lang w:val="en-ID"/>
+        </w:rPr>
+        <w:t xml:space="preserve">Meskipun pelacak ringan dapat menjaga posisi objek, ketergantungan penuh pada estimasi dalam waktu lama dapat menyebabkan fenomena </w:t>
+      </w:r>
+      <w:r>
+        <w:rPr>
+          <w:i/>
+          <w:iCs/>
+          <w:lang w:val="en-ID"/>
+        </w:rPr>
+        <w:t>drift</w:t>
+      </w:r>
+      <w:r>
+        <w:rPr>
+          <w:lang w:val="en-ID"/>
+        </w:rPr>
+        <w:t xml:space="preserve"> (pergeseran posisi). Oleh karena itu, diterapkan mekanisme pemicu paksa (</w:t>
+      </w:r>
+      <w:r>
+        <w:rPr>
+          <w:i/>
+          <w:iCs/>
+          <w:lang w:val="en-ID"/>
+        </w:rPr>
+        <w:t>forced invocation</w:t>
+      </w:r>
+      <w:r>
+        <w:rPr>
+          <w:lang w:val="en-ID"/>
+        </w:rPr>
+        <w:t>) berdasarkan parameter</w:t>
+      </w:r>
+      <w:r>
+        <w:rPr>
+          <w:lang w:val="en-ID"/>
+        </w:rPr>
+        <w:t xml:space="preserve"> </w:t>
+      </w:r>
+      <m:oMath>
+        <m:sSub>
+          <m:sSubPr>
+            <m:ctrlPr>
+              <w:rPr>
+                <w:rFonts w:ascii="Cambria Math" w:hAnsi="Cambria Math"/>
+                <w:i/>
+                <w:lang w:val="en-ID"/>
+              </w:rPr>
+            </m:ctrlPr>
+          </m:sSubPr>
+          <m:e>
+            <m:r>
+              <w:rPr>
+                <w:rFonts w:ascii="Cambria Math" w:hAnsi="Cambria Math"/>
+                <w:lang w:val="en-ID"/>
+              </w:rPr>
+              <m:t>S</m:t>
+            </m:r>
+          </m:e>
+          <m:sub>
+            <m:r>
+              <w:rPr>
+                <w:rFonts w:ascii="Cambria Math" w:hAnsi="Cambria Math"/>
+                <w:lang w:val="en-ID"/>
+              </w:rPr>
+              <m:t>N</m:t>
+            </m:r>
+          </m:sub>
+        </m:sSub>
+      </m:oMath>
+      <w:r>
+        <w:rPr>
+          <w:rFonts w:eastAsiaTheme="minorEastAsia"/>
+          <w:lang w:val="en-ID"/>
+        </w:rPr>
+        <w:t xml:space="preserve"> </w:t>
+      </w:r>
+      <w:r>
+        <w:rPr>
+          <w:rFonts w:eastAsiaTheme="minorEastAsia"/>
+          <w:lang w:val="en-ID"/>
+        </w:rPr>
+        <w:fldChar w:fldCharType="begin" w:fldLock="1"/>
+      </w:r>
+      <w:r>
+        <w:rPr>
+          <w:rFonts w:eastAsiaTheme="minorEastAsia"/>
+          <w:lang w:val="en-ID"/>
+        </w:rPr>
+        <w:instrText>ADDIN CSL_CITATION {"citationItems":[{"id":"ITEM-1","itemData":{"DOI":"10.3390/s24248120","ISSN":"14248220","PMID":"39771855","abstract":"Object tracking is a challenging task in computer vision. While simple tracking methods offer fast speeds, they often fail to track targets. To address this issue, traditional methods typically rely on complex algorithms. This study presents a novel approach to enhance object tracking speed via confidence-guided frame skipping. The proposed method is strategically designed to complement existing methods. Initially, lightweight tracking is used to track a target. Only in scenarios where it fails to track is an existing, robust but complex algorithm used. The contribution of this study lies in the proposed confidence assessment of the lightweight tracking’s results. The proposed method determines the need for intervention by the robust algorithm based on the predicted confidence level. This two-tiered approach significantly enhances tracking speed by leveraging the lightweight method for straightforward situations and the robust algorithm for challenging scenarios. Experimental results demonstrate the effectiveness of the proposed approach in enhancing tracking speed.","author":[{"dropping-particle":"","family":"Lee","given":"Yun Gu","non-dropping-particle":"","parse-names":false,"suffix":""}],"container-title":"Sensors","id":"ITEM-1","issue":"24","issued":{"date-parts":[["2024"]]},"title":"Confidence-Guided Frame Skipping to Enhance Object Tracking Speed","type":"article-journal","volume":"24"},"uris":["http://www.mendeley.com/documents/?uuid=7f13f71d-c462-43d6-a417-ceedac0aec7a"]}],"mendeley":{"formattedCitation":"(Lee, 2024)","plainTextFormattedCitation":"(Lee, 2024)"},"properties":{"noteIndex":0},"schema":"https://github.com/citation-style-language/schema/raw/master/csl-citation.json"}</w:instrText>
+      </w:r>
+      <w:r>
+        <w:rPr>
+          <w:rFonts w:eastAsiaTheme="minorEastAsia"/>
+          <w:lang w:val="en-ID"/>
+        </w:rPr>
+        <w:fldChar w:fldCharType="separate"/>
+      </w:r>
+      <w:r>
+        <w:rPr>
+          <w:rFonts w:eastAsiaTheme="minorEastAsia"/>
+          <w:lang w:val="en-ID"/>
+        </w:rPr>
+        <w:t>(Lee, 2024)</w:t>
+      </w:r>
+      <w:r>
+        <w:rPr>
+          <w:rFonts w:eastAsiaTheme="minorEastAsia"/>
+          <w:lang w:val="en-ID"/>
+        </w:rPr>
+        <w:fldChar w:fldCharType="end"/>
+      </w:r>
+      <w:r>
+        <w:rPr>
+          <w:lang w:val="en-ID"/>
+        </w:rPr>
+        <w:t xml:space="preserve">. Setelah sistem memproses sejumlah </w:t>
+      </w:r>
+      <m:oMath>
+        <m:sSub>
+          <m:sSubPr>
+            <m:ctrlPr>
+              <w:rPr>
+                <w:rFonts w:ascii="Cambria Math" w:hAnsi="Cambria Math"/>
+                <w:i/>
+                <w:lang w:val="en-ID"/>
+              </w:rPr>
+            </m:ctrlPr>
+          </m:sSubPr>
+          <m:e>
+            <m:r>
+              <w:rPr>
+                <w:rFonts w:ascii="Cambria Math" w:hAnsi="Cambria Math"/>
+                <w:lang w:val="en-ID"/>
+              </w:rPr>
+              <m:t>S</m:t>
+            </m:r>
+          </m:e>
+          <m:sub>
+            <m:r>
+              <w:rPr>
+                <w:rFonts w:ascii="Cambria Math" w:hAnsi="Cambria Math"/>
+                <w:lang w:val="en-ID"/>
+              </w:rPr>
+              <m:t>N</m:t>
+            </m:r>
+          </m:sub>
+        </m:sSub>
+      </m:oMath>
+      <w:r>
+        <w:rPr>
+          <w:lang w:val="en-ID"/>
+        </w:rPr>
+        <w:t xml:space="preserve"> </w:t>
+      </w:r>
+      <w:r>
+        <w:rPr>
+          <w:i/>
+          <w:iCs/>
+          <w:lang w:val="en-ID"/>
+        </w:rPr>
+        <w:t>frame</w:t>
+      </w:r>
+      <w:r>
+        <w:rPr>
+          <w:lang w:val="en-ID"/>
+        </w:rPr>
+        <w:t xml:space="preserve"> berturut-turut menggunakan </w:t>
+      </w:r>
+      <w:r>
+        <w:rPr>
+          <w:i/>
+          <w:iCs/>
+          <w:lang w:val="en-ID"/>
+        </w:rPr>
+        <w:t>Kalman Filter</w:t>
+      </w:r>
+      <w:r>
+        <w:rPr>
+          <w:lang w:val="en-ID"/>
+        </w:rPr>
+        <w:t xml:space="preserve">, algoritma YOLO akan dipaksa berjalan satu kali untuk melakukan sinkronisasi ulang posisi dan ukuran </w:t>
+      </w:r>
+      <w:r>
+        <w:rPr>
+          <w:i/>
+          <w:iCs/>
+          <w:lang w:val="en-ID"/>
+        </w:rPr>
+        <w:t>bounding box</w:t>
+      </w:r>
+      <w:r>
+        <w:rPr>
+          <w:lang w:val="en-ID"/>
+        </w:rPr>
+        <w:t xml:space="preserve"> asli objek guna menjamin reliabilitas pelacakan jangka panjang</w:t>
+      </w:r>
+      <w:r>
+        <w:rPr>
+          <w:lang w:val="en-ID"/>
+        </w:rPr>
+        <w:t>.</w:t>
+      </w:r>
+    </w:p>
+    <w:p>
+      <w:pPr>
+        <w:pStyle w:val="NoSpacing"/>
+        <w:rPr>
+          <w:lang w:val="en-ID"/>
+        </w:rPr>
+      </w:pPr>
+    </w:p>
+    <w:p>
+      <w:pPr>
+        <w:pStyle w:val="Heading2"/>
+        <w:numPr>
+          <w:ilvl w:val="1"/>
+          <w:numId w:val="8"/>
+        </w:numPr>
+        <w:ind w:left="567" w:hanging="567"/>
+      </w:pPr>
       <w:bookmarkStart w:id="46" w:name="_Toc216713587"/>
       <w:r>
         <w:t>Hipotesis Penelitian</w:t>
@@ -18408,50 +19513,56 @@
         <w:rPr>
           <w:lang w:val="en-ID"/>
         </w:rPr>
+        <w:t xml:space="preserve">Untuk menentukan penerimaan atau penolakan terhadap hipotesis yang diajukan, dilakukan perbandingan statistik deskriptif antara hasil pengujian pada kondisi </w:t>
+      </w:r>
+      <w:r>
+        <w:rPr>
+          <w:i/>
+          <w:iCs/>
+          <w:lang w:val="en-ID"/>
+        </w:rPr>
+        <w:t>baseline</w:t>
+      </w:r>
+      <w:r>
+        <w:rPr>
+          <w:lang w:val="en-ID"/>
+        </w:rPr>
+        <w:t xml:space="preserve"> (YOLO murni) dan kondisi </w:t>
+      </w:r>
+      <w:r>
+        <w:rPr>
+          <w:i/>
+          <w:iCs/>
+          <w:lang w:val="en-ID"/>
+        </w:rPr>
+        <w:t>optimized</w:t>
+      </w:r>
+      <w:r>
+        <w:rPr>
+          <w:lang w:val="en-ID"/>
+        </w:rPr>
+        <w:t xml:space="preserve"> (YOLO + </w:t>
+      </w:r>
+      <w:r>
+        <w:rPr>
+          <w:i/>
+          <w:iCs/>
+          <w:lang w:val="en-ID"/>
+        </w:rPr>
+        <w:t>Kalman Filter</w:t>
+      </w:r>
+      <w:r>
+        <w:rPr>
+          <w:lang w:val="en-ID"/>
+        </w:rPr>
+        <w:t xml:space="preserve">). </w:t>
+      </w:r>
+      <w:r>
+        <w:rPr>
+          <w:lang w:val="en-ID"/>
+        </w:rPr>
         <w:lastRenderedPageBreak/>
-        <w:t xml:space="preserve">Untuk menentukan penerimaan atau penolakan terhadap hipotesis yang diajukan, dilakukan perbandingan statistik deskriptif antara hasil pengujian pada kondisi </w:t>
-      </w:r>
-      <w:r>
-        <w:rPr>
-          <w:i/>
-          <w:iCs/>
-          <w:lang w:val="en-ID"/>
-        </w:rPr>
-        <w:t>baseline</w:t>
-      </w:r>
-      <w:r>
-        <w:rPr>
-          <w:lang w:val="en-ID"/>
-        </w:rPr>
-        <w:t xml:space="preserve"> (YOLO murni) dan kondisi </w:t>
-      </w:r>
-      <w:r>
-        <w:rPr>
-          <w:i/>
-          <w:iCs/>
-          <w:lang w:val="en-ID"/>
-        </w:rPr>
-        <w:t>optimized</w:t>
-      </w:r>
-      <w:r>
-        <w:rPr>
-          <w:lang w:val="en-ID"/>
-        </w:rPr>
-        <w:t xml:space="preserve"> (YOLO + </w:t>
-      </w:r>
-      <w:r>
-        <w:rPr>
-          <w:i/>
-          <w:iCs/>
-          <w:lang w:val="en-ID"/>
-        </w:rPr>
-        <w:t>Kalman Filter</w:t>
-      </w:r>
-      <w:r>
-        <w:rPr>
-          <w:lang w:val="en-ID"/>
-        </w:rPr>
-        <w:t>). Hipotesis nol (</w:t>
+        <w:t>Hipotesis nol (</w:t>
       </w:r>
       <w:bookmarkStart w:id="47" w:name="_Hlk216622306"/>
       <m:oMath>
@@ -18907,13 +20018,6 @@
     </w:p>
     <w:p>
       <w:pPr>
-        <w:rPr>
-          <w:lang w:val="en-ID"/>
-        </w:rPr>
-      </w:pPr>
-    </w:p>
-    <w:p>
-      <w:pPr>
         <w:spacing w:after="160" w:line="259" w:lineRule="auto"/>
         <w:jc w:val="left"/>
       </w:pPr>
@@ -18948,12 +20052,12 @@
         </w:numPr>
         <w:ind w:left="567" w:hanging="567"/>
       </w:pPr>
-      <w:bookmarkStart w:id="51" w:name="_Toc172506874"/>
-      <w:bookmarkStart w:id="52" w:name="_Toc216713589"/>
+      <w:bookmarkStart w:id="51" w:name="_Toc216713589"/>
+      <w:bookmarkStart w:id="52" w:name="_Toc172506874"/>
       <w:r>
         <w:t>Metode Penelitian</w:t>
       </w:r>
-      <w:bookmarkEnd w:id="52"/>
+      <w:bookmarkEnd w:id="51"/>
     </w:p>
     <w:p>
       <w:pPr>
@@ -19079,7 +20183,17 @@
         <w:fldChar w:fldCharType="end"/>
       </w:r>
       <w:r>
-        <w:t>, metode eksperimental adalah metode penelitian yang digunakan untuk mencari pengaruh perlakuan tertentu terhadap yang lain dalam kondisi yang terkendalikan. Dalam konteks penelitian ini, strategi tersebut digunakan untuk mengukur dan membandingkan performa antara sistem deteksi objek murni berbasis YOLO (</w:t>
+        <w:t xml:space="preserve">, metode eksperimental adalah metode penelitian yang digunakan untuk mencari pengaruh perlakuan tertentu terhadap yang lain dalam kondisi yang terkendalikan. Dalam konteks penelitian ini, strategi tersebut digunakan untuk mengukur dan membandingkan performa antara sistem </w:t>
+      </w:r>
+      <w:r>
+        <w:rPr>
+          <w:i/>
+          <w:iCs/>
+        </w:rPr>
+        <w:t>tracking</w:t>
+      </w:r>
+      <w:r>
+        <w:t xml:space="preserve"> objek murni berbasis YOLO (</w:t>
       </w:r>
       <w:r>
         <w:rPr>
@@ -19232,7 +20346,7 @@
       <w:r>
         <w:t>Kerangka Pikiran</w:t>
       </w:r>
-      <w:bookmarkEnd w:id="51"/>
+      <w:bookmarkEnd w:id="52"/>
       <w:bookmarkEnd w:id="53"/>
     </w:p>
     <w:p>
@@ -24210,27 +25324,27 @@
         <w:fldChar w:fldCharType="separate"/>
       </w:r>
       <w:r>
-        <w:t xml:space="preserve">Admaja, Y. P. (2021). </w:t>
-      </w:r>
-      <w:r>
-        <w:rPr>
-          <w:i/>
-          <w:iCs/>
-        </w:rPr>
-        <w:t>Sistem Penghitung Jumlah Pengunjung di Restoran Menggunakan Kamera Berbasis</w:t>
-      </w:r>
-      <w:r>
-        <w:t xml:space="preserve">. </w:t>
-      </w:r>
-      <w:r>
-        <w:rPr>
-          <w:i/>
-          <w:iCs/>
-        </w:rPr>
-        <w:t>3</w:t>
-      </w:r>
-      <w:r>
-        <w:t>(1), 19–26.</w:t>
+        <w:t xml:space="preserve">Baskoro, G. Y., Afrisal, H., &amp; Sofwan, A. (2022). Perancangan Sistem Deteksi Objek Berbasis Convolutional Neural Network Menggunakan Yolov4 Dan Opencv. </w:t>
+      </w:r>
+      <w:r>
+        <w:rPr>
+          <w:i/>
+          <w:iCs/>
+        </w:rPr>
+        <w:t>Transient: Jurnal Ilmiah Teknik Elektro</w:t>
+      </w:r>
+      <w:r>
+        <w:t xml:space="preserve">, </w:t>
+      </w:r>
+      <w:r>
+        <w:rPr>
+          <w:i/>
+          <w:iCs/>
+        </w:rPr>
+        <w:t>11</w:t>
+      </w:r>
+      <w:r>
+        <w:t>(4), 128–020637. https://ejournal3.undip.ac.id/index.php/transient</w:t>
       </w:r>
     </w:p>
     <w:p>
@@ -24242,27 +25356,27 @@
         <w:ind w:left="480" w:hanging="480"/>
       </w:pPr>
       <w:r>
-        <w:t xml:space="preserve">Baskoro, G. Y., Afrisal, H., &amp; Sofwan, A. (2022). Perancangan Sistem Deteksi Objek Berbasis Convolutional Neural Network Menggunakan Yolov4 Dan Opencv. </w:t>
-      </w:r>
-      <w:r>
-        <w:rPr>
-          <w:i/>
-          <w:iCs/>
-        </w:rPr>
-        <w:t>Transient: Jurnal Ilmiah Teknik Elektro</w:t>
-      </w:r>
-      <w:r>
-        <w:t xml:space="preserve">, </w:t>
-      </w:r>
-      <w:r>
-        <w:rPr>
-          <w:i/>
-          <w:iCs/>
-        </w:rPr>
-        <w:t>11</w:t>
-      </w:r>
-      <w:r>
-        <w:t>(4), 128–020637. https://ejournal3.undip.ac.id/index.php/transient</w:t>
+        <w:t xml:space="preserve">Egi, Y. (2022). </w:t>
+      </w:r>
+      <w:r>
+        <w:rPr>
+          <w:i/>
+          <w:iCs/>
+        </w:rPr>
+        <w:t>Basketball self training shooting posture recognition and trajectory estimation using computer vision and Kalman filter</w:t>
+      </w:r>
+      <w:r>
+        <w:t xml:space="preserve">. </w:t>
+      </w:r>
+      <w:r>
+        <w:rPr>
+          <w:i/>
+          <w:iCs/>
+        </w:rPr>
+        <w:t>73</w:t>
+      </w:r>
+      <w:r>
+        <w:t>, 19–27.</w:t>
       </w:r>
     </w:p>
     <w:p>
@@ -24274,27 +25388,27 @@
         <w:ind w:left="480" w:hanging="480"/>
       </w:pPr>
       <w:r>
-        <w:t xml:space="preserve">Egi, Y. (2022). </w:t>
-      </w:r>
-      <w:r>
-        <w:rPr>
-          <w:i/>
-          <w:iCs/>
-        </w:rPr>
-        <w:t>Basketball self training shooting posture recognition and trajectory estimation using computer vision and Kalman filter</w:t>
-      </w:r>
-      <w:r>
-        <w:t xml:space="preserve">. </w:t>
-      </w:r>
-      <w:r>
-        <w:rPr>
-          <w:i/>
-          <w:iCs/>
-        </w:rPr>
-        <w:t>73</w:t>
-      </w:r>
-      <w:r>
-        <w:t>, 19–27.</w:t>
+        <w:t xml:space="preserve">Farhan, T. M., &amp; Candra, F. (2025). CNN-Based Ball and Goal Detection for KRSBI Robot with Omnidirectional Camera. </w:t>
+      </w:r>
+      <w:r>
+        <w:rPr>
+          <w:i/>
+          <w:iCs/>
+        </w:rPr>
+        <w:t>International Journal of Electrical, Energy and Power System Engineering</w:t>
+      </w:r>
+      <w:r>
+        <w:t xml:space="preserve">, </w:t>
+      </w:r>
+      <w:r>
+        <w:rPr>
+          <w:i/>
+          <w:iCs/>
+        </w:rPr>
+        <w:t>8</w:t>
+      </w:r>
+      <w:r>
+        <w:t>(2), 86–98. https://doi.org/10.31258/ijeepse.8.2.1-13</w:t>
       </w:r>
     </w:p>
     <w:p>
@@ -24306,27 +25420,27 @@
         <w:ind w:left="480" w:hanging="480"/>
       </w:pPr>
       <w:r>
-        <w:t xml:space="preserve">Farhan, T. M., &amp; Candra, F. (2025). CNN-Based Ball and Goal Detection for KRSBI Robot with Omnidirectional Camera. </w:t>
-      </w:r>
-      <w:r>
-        <w:rPr>
-          <w:i/>
-          <w:iCs/>
-        </w:rPr>
-        <w:t>International Journal of Electrical, Energy and Power System Engineering</w:t>
-      </w:r>
-      <w:r>
-        <w:t xml:space="preserve">, </w:t>
-      </w:r>
-      <w:r>
-        <w:rPr>
-          <w:i/>
-          <w:iCs/>
-        </w:rPr>
-        <w:t>8</w:t>
-      </w:r>
-      <w:r>
-        <w:t>(2), 86–98. https://doi.org/10.31258/ijeepse.8.2.1-13</w:t>
+        <w:t xml:space="preserve">Firdaus, A. Z., &amp; Lelono, D. (2025). </w:t>
+      </w:r>
+      <w:r>
+        <w:rPr>
+          <w:i/>
+          <w:iCs/>
+        </w:rPr>
+        <w:t>Sistem Klasifikasi Sampah Otomatis Berbasis Deteksi Objek Real-Time Pada Single Board Computer Dengan Algoritma YOLO</w:t>
+      </w:r>
+      <w:r>
+        <w:t xml:space="preserve">. </w:t>
+      </w:r>
+      <w:r>
+        <w:rPr>
+          <w:i/>
+          <w:iCs/>
+        </w:rPr>
+        <w:t>15</w:t>
+      </w:r>
+      <w:r>
+        <w:t>(1), 49–60. https://doi.org/10.22146/ijeis.104520</w:t>
       </w:r>
     </w:p>
     <w:p>
@@ -24338,27 +25452,27 @@
         <w:ind w:left="480" w:hanging="480"/>
       </w:pPr>
       <w:r>
-        <w:t xml:space="preserve">Firdaus, A. Z., &amp; Lelono, D. (2025). </w:t>
-      </w:r>
-      <w:r>
-        <w:rPr>
-          <w:i/>
-          <w:iCs/>
-        </w:rPr>
-        <w:t>Sistem Klasifikasi Sampah Otomatis Berbasis Deteksi Objek Real-Time Pada Single Board Computer Dengan Algoritma YOLO</w:t>
-      </w:r>
-      <w:r>
-        <w:t xml:space="preserve">. </w:t>
-      </w:r>
-      <w:r>
-        <w:rPr>
-          <w:i/>
-          <w:iCs/>
-        </w:rPr>
-        <w:t>15</w:t>
-      </w:r>
-      <w:r>
-        <w:t>(1), 49–60. https://doi.org/10.22146/ijeis.104520</w:t>
+        <w:t xml:space="preserve">Hendrik, B., &amp; Awal, H. (2023). Pengenalan Teknologi Robot Pada Anak Sekolah Dasar. </w:t>
+      </w:r>
+      <w:r>
+        <w:rPr>
+          <w:i/>
+          <w:iCs/>
+        </w:rPr>
+        <w:t>Jurmas Bangsa</w:t>
+      </w:r>
+      <w:r>
+        <w:t xml:space="preserve">, </w:t>
+      </w:r>
+      <w:r>
+        <w:rPr>
+          <w:i/>
+          <w:iCs/>
+        </w:rPr>
+        <w:t>1</w:t>
+      </w:r>
+      <w:r>
+        <w:t>(1), 46–52. https://doi.org/10.62357/jpb.v1i1.140</w:t>
       </w:r>
     </w:p>
     <w:p>
@@ -24370,27 +25484,27 @@
         <w:ind w:left="480" w:hanging="480"/>
       </w:pPr>
       <w:r>
-        <w:t xml:space="preserve">Hendrik, B., &amp; Awal, H. (2023). Pengenalan Teknologi Robot Pada Anak Sekolah Dasar. </w:t>
-      </w:r>
-      <w:r>
-        <w:rPr>
-          <w:i/>
-          <w:iCs/>
-        </w:rPr>
-        <w:t>Jurmas Bangsa</w:t>
-      </w:r>
-      <w:r>
-        <w:t xml:space="preserve">, </w:t>
-      </w:r>
-      <w:r>
-        <w:rPr>
-          <w:i/>
-          <w:iCs/>
-        </w:rPr>
-        <w:t>1</w:t>
-      </w:r>
-      <w:r>
-        <w:t>(1), 46–52. https://doi.org/10.62357/jpb.v1i1.140</w:t>
+        <w:t xml:space="preserve">Hodson, T. O. (2022). </w:t>
+      </w:r>
+      <w:r>
+        <w:rPr>
+          <w:i/>
+          <w:iCs/>
+        </w:rPr>
+        <w:t>Root-Mean-Square Error (RMSE) Or Mean Absolute Error (MAE): When To Use Them Or Not</w:t>
+      </w:r>
+      <w:r>
+        <w:t xml:space="preserve">. </w:t>
+      </w:r>
+      <w:r>
+        <w:rPr>
+          <w:i/>
+          <w:iCs/>
+        </w:rPr>
+        <w:t>2</w:t>
+      </w:r>
+      <w:r>
+        <w:t>, 5481–5487.</w:t>
       </w:r>
     </w:p>
     <w:p>
@@ -24402,27 +25516,17 @@
         <w:ind w:left="480" w:hanging="480"/>
       </w:pPr>
       <w:r>
-        <w:t xml:space="preserve">Hodson, T. O. (2022). </w:t>
-      </w:r>
-      <w:r>
-        <w:rPr>
-          <w:i/>
-          <w:iCs/>
-        </w:rPr>
-        <w:t>Root-Mean-Square Error (RMSE) Or Mean Absolute Error (MAE): When To Use Them Or Not</w:t>
-      </w:r>
-      <w:r>
-        <w:t xml:space="preserve">. </w:t>
-      </w:r>
-      <w:r>
-        <w:rPr>
-          <w:i/>
-          <w:iCs/>
-        </w:rPr>
-        <w:t>2</w:t>
-      </w:r>
-      <w:r>
-        <w:t>, 5481–5487.</w:t>
+        <w:t xml:space="preserve">Jung, H., Kang, S., Kim, T., Kim, H., Klemove, H. L., &amp; Korea, R. (2024). ConfTrack : Kalman Filter-based Multi-Person Tracking by Utilizing Confidence Score of Detection Box. </w:t>
+      </w:r>
+      <w:r>
+        <w:rPr>
+          <w:i/>
+          <w:iCs/>
+        </w:rPr>
+        <w:t>CVF Open Access</w:t>
+      </w:r>
+      <w:r>
+        <w:t>, 6583–6592.</w:t>
       </w:r>
     </w:p>
     <w:p>
@@ -24434,17 +25538,17 @@
         <w:ind w:left="480" w:hanging="480"/>
       </w:pPr>
       <w:r>
-        <w:t xml:space="preserve">Jung, H., Kang, S., Kim, T., Kim, H., Klemove, H. L., &amp; Korea, R. (2024). ConfTrack : Kalman Filter-based Multi-Person Tracking by Utilizing Confidence Score of Detection Box. </w:t>
-      </w:r>
-      <w:r>
-        <w:rPr>
-          <w:i/>
-          <w:iCs/>
-        </w:rPr>
-        <w:t>CVF Open Access</w:t>
-      </w:r>
-      <w:r>
-        <w:t>, 6583–6592.</w:t>
+        <w:t xml:space="preserve">Kusumoputro, B., Purnomo, M. H., Rochardjo, H. S. B., Prabowo, G., Purwanto, D., Mozef, E., Indrawanto, Mutijarsa, K., &amp; Muis, A. (2024). </w:t>
+      </w:r>
+      <w:r>
+        <w:rPr>
+          <w:i/>
+          <w:iCs/>
+        </w:rPr>
+        <w:t>Pedoman Kontes Robot Indonesia (Kri) Pendidikan Tinggi Tahun 2024</w:t>
+      </w:r>
+      <w:r>
+        <w:t>.</w:t>
       </w:r>
     </w:p>
     <w:p>
@@ -24456,17 +25560,27 @@
         <w:ind w:left="480" w:hanging="480"/>
       </w:pPr>
       <w:r>
-        <w:t xml:space="preserve">Kusumoputro, B., Purnomo, M. H., Rochardjo, H. S. B., Prabowo, G., Purwanto, D., Mozef, E., Indrawanto, Mutijarsa, K., &amp; Muis, A. (2024). </w:t>
-      </w:r>
-      <w:r>
-        <w:rPr>
-          <w:i/>
-          <w:iCs/>
-        </w:rPr>
-        <w:t>Pedoman Kontes Robot Indonesia (Kri) Pendidikan Tinggi Tahun 2024</w:t>
-      </w:r>
-      <w:r>
-        <w:t>.</w:t>
+        <w:t xml:space="preserve">Lee, Y. G. (2024). Confidence-Guided Frame Skipping to Enhance Object Tracking Speed. </w:t>
+      </w:r>
+      <w:r>
+        <w:rPr>
+          <w:i/>
+          <w:iCs/>
+        </w:rPr>
+        <w:t>Sensors</w:t>
+      </w:r>
+      <w:r>
+        <w:t xml:space="preserve">, </w:t>
+      </w:r>
+      <w:r>
+        <w:rPr>
+          <w:i/>
+          <w:iCs/>
+        </w:rPr>
+        <w:t>24</w:t>
+      </w:r>
+      <w:r>
+        <w:t>(24). https://doi.org/10.3390/s24248120</w:t>
       </w:r>
     </w:p>
     <w:p>
@@ -25107,7 +26221,7 @@
           <w:i/>
           <w:iCs/>
         </w:rPr>
-        <w:t>Optimized Object Tracking Technique Using Kalman</w:t>
+        <w:t>OPTIMIZED OBJECT TRACKING TECHNIQUE USING KALMAN</w:t>
       </w:r>
       <w:r>
         <w:t xml:space="preserve">. </w:t>
@@ -26685,6 +27799,119 @@
     </w:lvl>
   </w:abstractNum>
   <w:abstractNum w:abstractNumId="11" w15:restartNumberingAfterBreak="0">
+    <w:nsid w:val="265F352E"/>
+    <w:multiLevelType w:val="hybridMultilevel"/>
+    <w:tmpl w:val="802A6A04"/>
+    <w:lvl w:ilvl="0" w:tplc="38090001">
+      <w:start w:val="1"/>
+      <w:numFmt w:val="bullet"/>
+      <w:lvlText w:val=""/>
+      <w:lvlJc w:val="left"/>
+      <w:pPr>
+        <w:ind w:left="720" w:hanging="360"/>
+      </w:pPr>
+      <w:rPr>
+        <w:rFonts w:ascii="Symbol" w:hAnsi="Symbol" w:hint="default"/>
+      </w:rPr>
+    </w:lvl>
+    <w:lvl w:ilvl="1" w:tplc="38090003" w:tentative="1">
+      <w:start w:val="1"/>
+      <w:numFmt w:val="bullet"/>
+      <w:lvlText w:val="o"/>
+      <w:lvlJc w:val="left"/>
+      <w:pPr>
+        <w:ind w:left="1440" w:hanging="360"/>
+      </w:pPr>
+      <w:rPr>
+        <w:rFonts w:ascii="Courier New" w:hAnsi="Courier New" w:cs="Courier New" w:hint="default"/>
+      </w:rPr>
+    </w:lvl>
+    <w:lvl w:ilvl="2" w:tplc="38090005" w:tentative="1">
+      <w:start w:val="1"/>
+      <w:numFmt w:val="bullet"/>
+      <w:lvlText w:val=""/>
+      <w:lvlJc w:val="left"/>
+      <w:pPr>
+        <w:ind w:left="2160" w:hanging="360"/>
+      </w:pPr>
+      <w:rPr>
+        <w:rFonts w:ascii="Wingdings" w:hAnsi="Wingdings" w:hint="default"/>
+      </w:rPr>
+    </w:lvl>
+    <w:lvl w:ilvl="3" w:tplc="38090001" w:tentative="1">
+      <w:start w:val="1"/>
+      <w:numFmt w:val="bullet"/>
+      <w:lvlText w:val=""/>
+      <w:lvlJc w:val="left"/>
+      <w:pPr>
+        <w:ind w:left="2880" w:hanging="360"/>
+      </w:pPr>
+      <w:rPr>
+        <w:rFonts w:ascii="Symbol" w:hAnsi="Symbol" w:hint="default"/>
+      </w:rPr>
+    </w:lvl>
+    <w:lvl w:ilvl="4" w:tplc="38090003" w:tentative="1">
+      <w:start w:val="1"/>
+      <w:numFmt w:val="bullet"/>
+      <w:lvlText w:val="o"/>
+      <w:lvlJc w:val="left"/>
+      <w:pPr>
+        <w:ind w:left="3600" w:hanging="360"/>
+      </w:pPr>
+      <w:rPr>
+        <w:rFonts w:ascii="Courier New" w:hAnsi="Courier New" w:cs="Courier New" w:hint="default"/>
+      </w:rPr>
+    </w:lvl>
+    <w:lvl w:ilvl="5" w:tplc="38090005" w:tentative="1">
+      <w:start w:val="1"/>
+      <w:numFmt w:val="bullet"/>
+      <w:lvlText w:val=""/>
+      <w:lvlJc w:val="left"/>
+      <w:pPr>
+        <w:ind w:left="4320" w:hanging="360"/>
+      </w:pPr>
+      <w:rPr>
+        <w:rFonts w:ascii="Wingdings" w:hAnsi="Wingdings" w:hint="default"/>
+      </w:rPr>
+    </w:lvl>
+    <w:lvl w:ilvl="6" w:tplc="38090001" w:tentative="1">
+      <w:start w:val="1"/>
+      <w:numFmt w:val="bullet"/>
+      <w:lvlText w:val=""/>
+      <w:lvlJc w:val="left"/>
+      <w:pPr>
+        <w:ind w:left="5040" w:hanging="360"/>
+      </w:pPr>
+      <w:rPr>
+        <w:rFonts w:ascii="Symbol" w:hAnsi="Symbol" w:hint="default"/>
+      </w:rPr>
+    </w:lvl>
+    <w:lvl w:ilvl="7" w:tplc="38090003" w:tentative="1">
+      <w:start w:val="1"/>
+      <w:numFmt w:val="bullet"/>
+      <w:lvlText w:val="o"/>
+      <w:lvlJc w:val="left"/>
+      <w:pPr>
+        <w:ind w:left="5760" w:hanging="360"/>
+      </w:pPr>
+      <w:rPr>
+        <w:rFonts w:ascii="Courier New" w:hAnsi="Courier New" w:cs="Courier New" w:hint="default"/>
+      </w:rPr>
+    </w:lvl>
+    <w:lvl w:ilvl="8" w:tplc="38090005" w:tentative="1">
+      <w:start w:val="1"/>
+      <w:numFmt w:val="bullet"/>
+      <w:lvlText w:val=""/>
+      <w:lvlJc w:val="left"/>
+      <w:pPr>
+        <w:ind w:left="6480" w:hanging="360"/>
+      </w:pPr>
+      <w:rPr>
+        <w:rFonts w:ascii="Wingdings" w:hAnsi="Wingdings" w:hint="default"/>
+      </w:rPr>
+    </w:lvl>
+  </w:abstractNum>
+  <w:abstractNum w:abstractNumId="12" w15:restartNumberingAfterBreak="0">
     <w:nsid w:val="28BB36FE"/>
     <w:multiLevelType w:val="hybridMultilevel"/>
     <w:tmpl w:val="51CA055A"/>
@@ -26773,7 +28000,7 @@
       </w:pPr>
     </w:lvl>
   </w:abstractNum>
-  <w:abstractNum w:abstractNumId="12" w15:restartNumberingAfterBreak="0">
+  <w:abstractNum w:abstractNumId="13" w15:restartNumberingAfterBreak="0">
     <w:nsid w:val="2A4670B7"/>
     <w:multiLevelType w:val="hybridMultilevel"/>
     <w:tmpl w:val="B490ADA8"/>
@@ -26864,7 +28091,96 @@
       </w:pPr>
     </w:lvl>
   </w:abstractNum>
-  <w:abstractNum w:abstractNumId="13" w15:restartNumberingAfterBreak="0">
+  <w:abstractNum w:abstractNumId="14" w15:restartNumberingAfterBreak="0">
+    <w:nsid w:val="32A51356"/>
+    <w:multiLevelType w:val="hybridMultilevel"/>
+    <w:tmpl w:val="8B3028CC"/>
+    <w:lvl w:ilvl="0" w:tplc="3809000F">
+      <w:start w:val="1"/>
+      <w:numFmt w:val="decimal"/>
+      <w:lvlText w:val="%1."/>
+      <w:lvlJc w:val="left"/>
+      <w:pPr>
+        <w:ind w:left="720" w:hanging="360"/>
+      </w:pPr>
+      <w:rPr>
+        <w:rFonts w:hint="default"/>
+      </w:rPr>
+    </w:lvl>
+    <w:lvl w:ilvl="1" w:tplc="38090019" w:tentative="1">
+      <w:start w:val="1"/>
+      <w:numFmt w:val="lowerLetter"/>
+      <w:lvlText w:val="%2."/>
+      <w:lvlJc w:val="left"/>
+      <w:pPr>
+        <w:ind w:left="1440" w:hanging="360"/>
+      </w:pPr>
+    </w:lvl>
+    <w:lvl w:ilvl="2" w:tplc="3809001B" w:tentative="1">
+      <w:start w:val="1"/>
+      <w:numFmt w:val="lowerRoman"/>
+      <w:lvlText w:val="%3."/>
+      <w:lvlJc w:val="right"/>
+      <w:pPr>
+        <w:ind w:left="2160" w:hanging="180"/>
+      </w:pPr>
+    </w:lvl>
+    <w:lvl w:ilvl="3" w:tplc="3809000F" w:tentative="1">
+      <w:start w:val="1"/>
+      <w:numFmt w:val="decimal"/>
+      <w:lvlText w:val="%4."/>
+      <w:lvlJc w:val="left"/>
+      <w:pPr>
+        <w:ind w:left="2880" w:hanging="360"/>
+      </w:pPr>
+    </w:lvl>
+    <w:lvl w:ilvl="4" w:tplc="38090019" w:tentative="1">
+      <w:start w:val="1"/>
+      <w:numFmt w:val="lowerLetter"/>
+      <w:lvlText w:val="%5."/>
+      <w:lvlJc w:val="left"/>
+      <w:pPr>
+        <w:ind w:left="3600" w:hanging="360"/>
+      </w:pPr>
+    </w:lvl>
+    <w:lvl w:ilvl="5" w:tplc="3809001B" w:tentative="1">
+      <w:start w:val="1"/>
+      <w:numFmt w:val="lowerRoman"/>
+      <w:lvlText w:val="%6."/>
+      <w:lvlJc w:val="right"/>
+      <w:pPr>
+        <w:ind w:left="4320" w:hanging="180"/>
+      </w:pPr>
+    </w:lvl>
+    <w:lvl w:ilvl="6" w:tplc="3809000F" w:tentative="1">
+      <w:start w:val="1"/>
+      <w:numFmt w:val="decimal"/>
+      <w:lvlText w:val="%7."/>
+      <w:lvlJc w:val="left"/>
+      <w:pPr>
+        <w:ind w:left="5040" w:hanging="360"/>
+      </w:pPr>
+    </w:lvl>
+    <w:lvl w:ilvl="7" w:tplc="38090019" w:tentative="1">
+      <w:start w:val="1"/>
+      <w:numFmt w:val="lowerLetter"/>
+      <w:lvlText w:val="%8."/>
+      <w:lvlJc w:val="left"/>
+      <w:pPr>
+        <w:ind w:left="5760" w:hanging="360"/>
+      </w:pPr>
+    </w:lvl>
+    <w:lvl w:ilvl="8" w:tplc="3809001B" w:tentative="1">
+      <w:start w:val="1"/>
+      <w:numFmt w:val="lowerRoman"/>
+      <w:lvlText w:val="%9."/>
+      <w:lvlJc w:val="right"/>
+      <w:pPr>
+        <w:ind w:left="6480" w:hanging="180"/>
+      </w:pPr>
+    </w:lvl>
+  </w:abstractNum>
+  <w:abstractNum w:abstractNumId="15" w15:restartNumberingAfterBreak="0">
     <w:nsid w:val="32F8172E"/>
     <w:multiLevelType w:val="hybridMultilevel"/>
     <w:tmpl w:val="D8163DA6"/>
@@ -26954,7 +28270,7 @@
       </w:pPr>
     </w:lvl>
   </w:abstractNum>
-  <w:abstractNum w:abstractNumId="14" w15:restartNumberingAfterBreak="0">
+  <w:abstractNum w:abstractNumId="16" w15:restartNumberingAfterBreak="0">
     <w:nsid w:val="346118C1"/>
     <w:multiLevelType w:val="hybridMultilevel"/>
     <w:tmpl w:val="3BD497D6"/>
@@ -27046,7 +28362,7 @@
       </w:pPr>
     </w:lvl>
   </w:abstractNum>
-  <w:abstractNum w:abstractNumId="15" w15:restartNumberingAfterBreak="0">
+  <w:abstractNum w:abstractNumId="17" w15:restartNumberingAfterBreak="0">
     <w:nsid w:val="361F0E8C"/>
     <w:multiLevelType w:val="multilevel"/>
     <w:tmpl w:val="5F908120"/>
@@ -27159,7 +28475,7 @@
       </w:pPr>
     </w:lvl>
   </w:abstractNum>
-  <w:abstractNum w:abstractNumId="16" w15:restartNumberingAfterBreak="0">
+  <w:abstractNum w:abstractNumId="18" w15:restartNumberingAfterBreak="0">
     <w:nsid w:val="37795C71"/>
     <w:multiLevelType w:val="hybridMultilevel"/>
     <w:tmpl w:val="4E8CD646"/>
@@ -27271,7 +28587,7 @@
       </w:rPr>
     </w:lvl>
   </w:abstractNum>
-  <w:abstractNum w:abstractNumId="17" w15:restartNumberingAfterBreak="0">
+  <w:abstractNum w:abstractNumId="19" w15:restartNumberingAfterBreak="0">
     <w:nsid w:val="3B9F0234"/>
     <w:multiLevelType w:val="hybridMultilevel"/>
     <w:tmpl w:val="D2F81032"/>
@@ -27384,7 +28700,7 @@
       </w:rPr>
     </w:lvl>
   </w:abstractNum>
-  <w:abstractNum w:abstractNumId="18" w15:restartNumberingAfterBreak="0">
+  <w:abstractNum w:abstractNumId="20" w15:restartNumberingAfterBreak="0">
     <w:nsid w:val="3CCC14F7"/>
     <w:multiLevelType w:val="hybridMultilevel"/>
     <w:tmpl w:val="EFA05264"/>
@@ -27497,7 +28813,7 @@
       </w:rPr>
     </w:lvl>
   </w:abstractNum>
-  <w:abstractNum w:abstractNumId="19" w15:restartNumberingAfterBreak="0">
+  <w:abstractNum w:abstractNumId="21" w15:restartNumberingAfterBreak="0">
     <w:nsid w:val="3EB26240"/>
     <w:multiLevelType w:val="hybridMultilevel"/>
     <w:tmpl w:val="F27ADE12"/>
@@ -27583,7 +28899,7 @@
       </w:pPr>
     </w:lvl>
   </w:abstractNum>
-  <w:abstractNum w:abstractNumId="20" w15:restartNumberingAfterBreak="0">
+  <w:abstractNum w:abstractNumId="22" w15:restartNumberingAfterBreak="0">
     <w:nsid w:val="3F5902F9"/>
     <w:multiLevelType w:val="multilevel"/>
     <w:tmpl w:val="6BF62FE2"/>
@@ -27732,7 +29048,7 @@
       </w:rPr>
     </w:lvl>
   </w:abstractNum>
-  <w:abstractNum w:abstractNumId="21" w15:restartNumberingAfterBreak="0">
+  <w:abstractNum w:abstractNumId="23" w15:restartNumberingAfterBreak="0">
     <w:nsid w:val="405113B2"/>
     <w:multiLevelType w:val="hybridMultilevel"/>
     <w:tmpl w:val="70A49F3E"/>
@@ -27845,7 +29161,7 @@
       </w:rPr>
     </w:lvl>
   </w:abstractNum>
-  <w:abstractNum w:abstractNumId="22" w15:restartNumberingAfterBreak="0">
+  <w:abstractNum w:abstractNumId="24" w15:restartNumberingAfterBreak="0">
     <w:nsid w:val="42462D73"/>
     <w:multiLevelType w:val="multilevel"/>
     <w:tmpl w:val="9556AE12"/>
@@ -27994,7 +29310,7 @@
       </w:rPr>
     </w:lvl>
   </w:abstractNum>
-  <w:abstractNum w:abstractNumId="23" w15:restartNumberingAfterBreak="0">
+  <w:abstractNum w:abstractNumId="25" w15:restartNumberingAfterBreak="0">
     <w:nsid w:val="426A2606"/>
     <w:multiLevelType w:val="hybridMultilevel"/>
     <w:tmpl w:val="001A1BCC"/>
@@ -28083,7 +29399,7 @@
       </w:pPr>
     </w:lvl>
   </w:abstractNum>
-  <w:abstractNum w:abstractNumId="24" w15:restartNumberingAfterBreak="0">
+  <w:abstractNum w:abstractNumId="26" w15:restartNumberingAfterBreak="0">
     <w:nsid w:val="49E76E7E"/>
     <w:multiLevelType w:val="hybridMultilevel"/>
     <w:tmpl w:val="711A7818"/>
@@ -28196,7 +29512,7 @@
       </w:rPr>
     </w:lvl>
   </w:abstractNum>
-  <w:abstractNum w:abstractNumId="25" w15:restartNumberingAfterBreak="0">
+  <w:abstractNum w:abstractNumId="27" w15:restartNumberingAfterBreak="0">
     <w:nsid w:val="4D5743F4"/>
     <w:multiLevelType w:val="multilevel"/>
     <w:tmpl w:val="A92EBB5C"/>
@@ -28318,7 +29634,7 @@
       </w:rPr>
     </w:lvl>
   </w:abstractNum>
-  <w:abstractNum w:abstractNumId="26" w15:restartNumberingAfterBreak="0">
+  <w:abstractNum w:abstractNumId="28" w15:restartNumberingAfterBreak="0">
     <w:nsid w:val="50994AF7"/>
     <w:multiLevelType w:val="hybridMultilevel"/>
     <w:tmpl w:val="C526C21E"/>
@@ -28412,7 +29728,7 @@
       </w:pPr>
     </w:lvl>
   </w:abstractNum>
-  <w:abstractNum w:abstractNumId="27" w15:restartNumberingAfterBreak="0">
+  <w:abstractNum w:abstractNumId="29" w15:restartNumberingAfterBreak="0">
     <w:nsid w:val="50C71F55"/>
     <w:multiLevelType w:val="multilevel"/>
     <w:tmpl w:val="E75C486A"/>
@@ -28533,7 +29849,7 @@
       </w:rPr>
     </w:lvl>
   </w:abstractNum>
-  <w:abstractNum w:abstractNumId="28" w15:restartNumberingAfterBreak="0">
+  <w:abstractNum w:abstractNumId="30" w15:restartNumberingAfterBreak="0">
     <w:nsid w:val="5435484F"/>
     <w:multiLevelType w:val="hybridMultilevel"/>
     <w:tmpl w:val="CFDCC282"/>
@@ -28622,7 +29938,7 @@
       </w:pPr>
     </w:lvl>
   </w:abstractNum>
-  <w:abstractNum w:abstractNumId="29" w15:restartNumberingAfterBreak="0">
+  <w:abstractNum w:abstractNumId="31" w15:restartNumberingAfterBreak="0">
     <w:nsid w:val="571A3952"/>
     <w:multiLevelType w:val="multilevel"/>
     <w:tmpl w:val="70F25F14"/>
@@ -28740,7 +30056,7 @@
       </w:rPr>
     </w:lvl>
   </w:abstractNum>
-  <w:abstractNum w:abstractNumId="30" w15:restartNumberingAfterBreak="0">
+  <w:abstractNum w:abstractNumId="32" w15:restartNumberingAfterBreak="0">
     <w:nsid w:val="59432596"/>
     <w:multiLevelType w:val="multilevel"/>
     <w:tmpl w:val="6E2E7A18"/>
@@ -28889,7 +30205,7 @@
       </w:rPr>
     </w:lvl>
   </w:abstractNum>
-  <w:abstractNum w:abstractNumId="31" w15:restartNumberingAfterBreak="0">
+  <w:abstractNum w:abstractNumId="33" w15:restartNumberingAfterBreak="0">
     <w:nsid w:val="5F11658F"/>
     <w:multiLevelType w:val="multilevel"/>
     <w:tmpl w:val="B2ACDD60"/>
@@ -29010,7 +30326,7 @@
       </w:rPr>
     </w:lvl>
   </w:abstractNum>
-  <w:abstractNum w:abstractNumId="32" w15:restartNumberingAfterBreak="0">
+  <w:abstractNum w:abstractNumId="34" w15:restartNumberingAfterBreak="0">
     <w:nsid w:val="615C46E8"/>
     <w:multiLevelType w:val="hybridMultilevel"/>
     <w:tmpl w:val="6A883AD2"/>
@@ -29109,7 +30425,7 @@
       </w:pPr>
     </w:lvl>
   </w:abstractNum>
-  <w:abstractNum w:abstractNumId="33" w15:restartNumberingAfterBreak="0">
+  <w:abstractNum w:abstractNumId="35" w15:restartNumberingAfterBreak="0">
     <w:nsid w:val="62D000A3"/>
     <w:multiLevelType w:val="hybridMultilevel"/>
     <w:tmpl w:val="A24010D4"/>
@@ -29222,7 +30538,7 @@
       </w:rPr>
     </w:lvl>
   </w:abstractNum>
-  <w:abstractNum w:abstractNumId="34" w15:restartNumberingAfterBreak="0">
+  <w:abstractNum w:abstractNumId="36" w15:restartNumberingAfterBreak="0">
     <w:nsid w:val="65C212D5"/>
     <w:multiLevelType w:val="hybridMultilevel"/>
     <w:tmpl w:val="3502E3A6"/>
@@ -29311,7 +30627,7 @@
       </w:pPr>
     </w:lvl>
   </w:abstractNum>
-  <w:abstractNum w:abstractNumId="35" w15:restartNumberingAfterBreak="0">
+  <w:abstractNum w:abstractNumId="37" w15:restartNumberingAfterBreak="0">
     <w:nsid w:val="66866F8F"/>
     <w:multiLevelType w:val="hybridMultilevel"/>
     <w:tmpl w:val="0BD8AB00"/>
@@ -29424,7 +30740,7 @@
       </w:rPr>
     </w:lvl>
   </w:abstractNum>
-  <w:abstractNum w:abstractNumId="36" w15:restartNumberingAfterBreak="0">
+  <w:abstractNum w:abstractNumId="38" w15:restartNumberingAfterBreak="0">
     <w:nsid w:val="6A7E2BA3"/>
     <w:multiLevelType w:val="hybridMultilevel"/>
     <w:tmpl w:val="34E8FC8A"/>
@@ -29517,7 +30833,7 @@
       </w:pPr>
     </w:lvl>
   </w:abstractNum>
-  <w:abstractNum w:abstractNumId="37" w15:restartNumberingAfterBreak="0">
+  <w:abstractNum w:abstractNumId="39" w15:restartNumberingAfterBreak="0">
     <w:nsid w:val="73415E30"/>
     <w:multiLevelType w:val="hybridMultilevel"/>
     <w:tmpl w:val="3C68DA42"/>
@@ -29606,7 +30922,7 @@
       </w:pPr>
     </w:lvl>
   </w:abstractNum>
-  <w:abstractNum w:abstractNumId="38" w15:restartNumberingAfterBreak="0">
+  <w:abstractNum w:abstractNumId="40" w15:restartNumberingAfterBreak="0">
     <w:nsid w:val="73E732C3"/>
     <w:multiLevelType w:val="hybridMultilevel"/>
     <w:tmpl w:val="563CAB54"/>
@@ -29695,7 +31011,7 @@
       </w:pPr>
     </w:lvl>
   </w:abstractNum>
-  <w:abstractNum w:abstractNumId="39" w15:restartNumberingAfterBreak="0">
+  <w:abstractNum w:abstractNumId="41" w15:restartNumberingAfterBreak="0">
     <w:nsid w:val="7CFE7D08"/>
     <w:multiLevelType w:val="hybridMultilevel"/>
     <w:tmpl w:val="AB86D3CE"/>
@@ -29788,7 +31104,7 @@
       </w:pPr>
     </w:lvl>
   </w:abstractNum>
-  <w:abstractNum w:abstractNumId="40" w15:restartNumberingAfterBreak="0">
+  <w:abstractNum w:abstractNumId="42" w15:restartNumberingAfterBreak="0">
     <w:nsid w:val="7F8A222C"/>
     <w:multiLevelType w:val="hybridMultilevel"/>
     <w:tmpl w:val="A812260C"/>
@@ -29882,40 +31198,40 @@
     </w:lvl>
   </w:abstractNum>
   <w:num w:numId="1" w16cid:durableId="1853716096">
-    <w:abstractNumId w:val="32"/>
+    <w:abstractNumId w:val="34"/>
   </w:num>
   <w:num w:numId="2" w16cid:durableId="509951204">
-    <w:abstractNumId w:val="28"/>
+    <w:abstractNumId w:val="30"/>
   </w:num>
   <w:num w:numId="3" w16cid:durableId="1582987909">
-    <w:abstractNumId w:val="31"/>
+    <w:abstractNumId w:val="33"/>
   </w:num>
   <w:num w:numId="4" w16cid:durableId="1887832706">
-    <w:abstractNumId w:val="27"/>
+    <w:abstractNumId w:val="29"/>
   </w:num>
   <w:num w:numId="5" w16cid:durableId="750468543">
     <w:abstractNumId w:val="9"/>
   </w:num>
   <w:num w:numId="6" w16cid:durableId="273053966">
-    <w:abstractNumId w:val="37"/>
+    <w:abstractNumId w:val="39"/>
   </w:num>
   <w:num w:numId="7" w16cid:durableId="1186289134">
     <w:abstractNumId w:val="8"/>
   </w:num>
   <w:num w:numId="8" w16cid:durableId="23487983">
-    <w:abstractNumId w:val="25"/>
+    <w:abstractNumId w:val="27"/>
   </w:num>
   <w:num w:numId="9" w16cid:durableId="344601995">
-    <w:abstractNumId w:val="26"/>
+    <w:abstractNumId w:val="28"/>
   </w:num>
   <w:num w:numId="10" w16cid:durableId="1269385111">
-    <w:abstractNumId w:val="13"/>
+    <w:abstractNumId w:val="15"/>
   </w:num>
   <w:num w:numId="11" w16cid:durableId="294213082">
-    <w:abstractNumId w:val="34"/>
+    <w:abstractNumId w:val="36"/>
   </w:num>
   <w:num w:numId="12" w16cid:durableId="2144351464">
-    <w:abstractNumId w:val="14"/>
+    <w:abstractNumId w:val="16"/>
     <w:lvlOverride w:ilvl="0">
       <w:startOverride w:val="1"/>
     </w:lvlOverride>
@@ -29945,46 +31261,46 @@
     </w:lvlOverride>
   </w:num>
   <w:num w:numId="13" w16cid:durableId="2087998262">
-    <w:abstractNumId w:val="14"/>
+    <w:abstractNumId w:val="16"/>
   </w:num>
   <w:num w:numId="14" w16cid:durableId="197662409">
-    <w:abstractNumId w:val="29"/>
+    <w:abstractNumId w:val="31"/>
   </w:num>
   <w:num w:numId="15" w16cid:durableId="248317972">
-    <w:abstractNumId w:val="12"/>
+    <w:abstractNumId w:val="13"/>
   </w:num>
   <w:num w:numId="16" w16cid:durableId="980891626">
-    <w:abstractNumId w:val="23"/>
+    <w:abstractNumId w:val="25"/>
   </w:num>
   <w:num w:numId="17" w16cid:durableId="1365866547">
-    <w:abstractNumId w:val="17"/>
+    <w:abstractNumId w:val="19"/>
   </w:num>
   <w:num w:numId="18" w16cid:durableId="1381242018">
-    <w:abstractNumId w:val="19"/>
+    <w:abstractNumId w:val="21"/>
   </w:num>
   <w:num w:numId="19" w16cid:durableId="418983360">
     <w:abstractNumId w:val="4"/>
   </w:num>
   <w:num w:numId="20" w16cid:durableId="1026515590">
+    <w:abstractNumId w:val="24"/>
+  </w:num>
+  <w:num w:numId="21" w16cid:durableId="1047336078">
+    <w:abstractNumId w:val="32"/>
+  </w:num>
+  <w:num w:numId="22" w16cid:durableId="785124256">
     <w:abstractNumId w:val="22"/>
   </w:num>
-  <w:num w:numId="21" w16cid:durableId="1047336078">
-    <w:abstractNumId w:val="30"/>
-  </w:num>
-  <w:num w:numId="22" w16cid:durableId="785124256">
-    <w:abstractNumId w:val="20"/>
-  </w:num>
   <w:num w:numId="23" w16cid:durableId="108746657">
-    <w:abstractNumId w:val="38"/>
+    <w:abstractNumId w:val="40"/>
   </w:num>
   <w:num w:numId="24" w16cid:durableId="571282447">
-    <w:abstractNumId w:val="21"/>
+    <w:abstractNumId w:val="23"/>
   </w:num>
   <w:num w:numId="25" w16cid:durableId="1168906110">
-    <w:abstractNumId w:val="40"/>
+    <w:abstractNumId w:val="42"/>
   </w:num>
   <w:num w:numId="26" w16cid:durableId="1880581790">
-    <w:abstractNumId w:val="11"/>
+    <w:abstractNumId w:val="12"/>
   </w:num>
   <w:num w:numId="27" w16cid:durableId="210655700">
     <w:abstractNumId w:val="5"/>
@@ -29999,40 +31315,46 @@
     <w:abstractNumId w:val="0"/>
   </w:num>
   <w:num w:numId="31" w16cid:durableId="2097745589">
-    <w:abstractNumId w:val="15"/>
+    <w:abstractNumId w:val="17"/>
   </w:num>
   <w:num w:numId="32" w16cid:durableId="423112950">
     <w:abstractNumId w:val="3"/>
   </w:num>
   <w:num w:numId="33" w16cid:durableId="111292554">
-    <w:abstractNumId w:val="36"/>
+    <w:abstractNumId w:val="38"/>
   </w:num>
   <w:num w:numId="34" w16cid:durableId="1731150657">
-    <w:abstractNumId w:val="39"/>
+    <w:abstractNumId w:val="41"/>
   </w:num>
   <w:num w:numId="35" w16cid:durableId="437140625">
-    <w:abstractNumId w:val="24"/>
+    <w:abstractNumId w:val="26"/>
   </w:num>
   <w:num w:numId="36" w16cid:durableId="476922985">
-    <w:abstractNumId w:val="18"/>
+    <w:abstractNumId w:val="20"/>
   </w:num>
   <w:num w:numId="37" w16cid:durableId="1340818129">
     <w:abstractNumId w:val="2"/>
   </w:num>
   <w:num w:numId="38" w16cid:durableId="122969773">
-    <w:abstractNumId w:val="35"/>
+    <w:abstractNumId w:val="37"/>
   </w:num>
   <w:num w:numId="39" w16cid:durableId="1913152012">
-    <w:abstractNumId w:val="16"/>
+    <w:abstractNumId w:val="18"/>
   </w:num>
   <w:num w:numId="40" w16cid:durableId="1842815290">
-    <w:abstractNumId w:val="33"/>
+    <w:abstractNumId w:val="35"/>
   </w:num>
   <w:num w:numId="41" w16cid:durableId="444665847">
     <w:abstractNumId w:val="1"/>
   </w:num>
   <w:num w:numId="42" w16cid:durableId="572352232">
     <w:abstractNumId w:val="7"/>
+  </w:num>
+  <w:num w:numId="43" w16cid:durableId="850919535">
+    <w:abstractNumId w:val="14"/>
+  </w:num>
+  <w:num w:numId="44" w16cid:durableId="771125005">
+    <w:abstractNumId w:val="11"/>
   </w:num>
 </w:numbering>
 </file>
@@ -30547,7 +31869,6 @@
   <w:style w:type="character" w:default="1" w:styleId="DefaultParagraphFont">
     <w:name w:val="Default Paragraph Font"/>
     <w:uiPriority w:val="1"/>
-    <w:semiHidden/>
     <w:unhideWhenUsed/>
   </w:style>
   <w:style w:type="table" w:default="1" w:styleId="TableNormal">

</xml_diff>

<commit_message>
bedain proposal dan skripsi
</commit_message>
<xml_diff>
--- a/laporan/Proposal - 2207112583 - FIKRI RIVANDI.docx
+++ b/laporan/Proposal - 2207112583 - FIKRI RIVANDI.docx
@@ -70,7 +70,7 @@
           <w:sz w:val="32"/>
           <w:szCs w:val="32"/>
         </w:rPr>
-        <w:t>SKRIPSI</w:t>
+        <w:t>PROPOSAL</w:t>
       </w:r>
     </w:p>
     <w:p>
@@ -180,27 +180,7 @@
           <w:sz w:val="32"/>
           <w:szCs w:val="32"/>
         </w:rPr>
-        <w:t xml:space="preserve"> PADA </w:t>
-      </w:r>
-      <w:r>
-        <w:rPr>
-          <w:b/>
-          <w:bCs/>
-          <w:i/>
-          <w:iCs/>
-          <w:sz w:val="32"/>
-          <w:szCs w:val="32"/>
-        </w:rPr>
-        <w:t>TRACKING</w:t>
-      </w:r>
-      <w:r>
-        <w:rPr>
-          <w:b/>
-          <w:bCs/>
-          <w:sz w:val="32"/>
-          <w:szCs w:val="32"/>
-        </w:rPr>
-        <w:t xml:space="preserve"> </w:t>
+        <w:t xml:space="preserve"> PADA DETEKSI </w:t>
       </w:r>
       <w:r>
         <w:rPr>
@@ -4653,20 +4633,7 @@
         <w:t>CV</w:t>
       </w:r>
       <w:r>
-        <w:t xml:space="preserve"> merupakan cabang dari kecerdasan buatan yang berfokus pada kemampuan komputer dan sistem untuk mengekstraksi informasi bermakna dari citra digital, video, maupun data visual lainnya. </w:t>
-      </w:r>
-      <w:r>
-        <w:t>Dalam sistem yang bersifat dinamis, informasi visual ini digunakan untuk mengenali, memantau, serta melacak (</w:t>
-      </w:r>
-      <w:r>
-        <w:rPr>
-          <w:i/>
-          <w:iCs/>
-        </w:rPr>
-        <w:t>tracking</w:t>
-      </w:r>
-      <w:r>
-        <w:t>) posisi objek secara kontinu guna mengambil keputusan atau menjalankan tindakan tertentu secara akurat</w:t>
+        <w:t xml:space="preserve"> merupakan cabang dari kecerdasan buatan yang berfokus pada kemampuan komputer dan sistem untuk mengekstraksi informasi bermakna dari citra digital, video, maupun data visual lainnya. Informasi yang diperoleh kemudian dapat digunakan untuk mengambil keputusan, memberikan rekomendasi, atau menjalankan suatu tindakan tertentu</w:t>
       </w:r>
       <w:r>
         <w:t xml:space="preserve"> </w:t>
@@ -4722,10 +4689,7 @@
         <w:t xml:space="preserve"> </w:t>
       </w:r>
       <w:r>
-        <w:t xml:space="preserve">Robot konvensional umumnya didesain untuk beroperasi pada lingkungan yang terstruktur dan terbatas dengan algoritma tugas yang telah diprogram secara statis. Akan tetapi, kenyataannya lingkungan kerja sering bersifat dinamis dan tidak terduga, sehingga dibutuhkan sistem yang lebih adaptif dan fleksibel. Pada titik inilah kecerdasan buatan memiliki peran penting. </w:t>
-      </w:r>
-      <w:r>
-        <w:t xml:space="preserve">Dengan memanfaatkan teknologi seperti </w:t>
+        <w:t xml:space="preserve">Robot konvensional umumnya didesain untuk beroperasi pada lingkungan yang terstruktur dan terbatas dengan algoritma tugas yang telah diprogram secara statis. Akan tetapi, kenyataannya lingkungan kerja sering bersifat dinamis dan tidak terduga, sehingga dibutuhkan sistem yang lebih adaptif dan fleksibel. Pada titik inilah kecerdasan buatan memiliki peran penting. Dengan memanfaatkan teknologi seperti </w:t>
       </w:r>
       <w:r>
         <w:rPr>
@@ -4745,17 +4709,10 @@
         <w:t>computer vision</w:t>
       </w:r>
       <w:r>
-        <w:t>, dan kecerdasan buatan lainnya, robot modern tidak hanya mampu mengenali objek, tetapi juga dituntut untuk melakukan pelacakan (</w:t>
-      </w:r>
-      <w:r>
-        <w:rPr>
-          <w:i/>
-          <w:iCs/>
-        </w:rPr>
-        <w:t>tracking</w:t>
-      </w:r>
-      <w:r>
-        <w:t>) posisi objek secara kontinu guna memahami kondisi lingkungan dan mengambil keputusan yang lebih responsif serta mandiri</w:t>
+        <w:t>, dan kecerdasan buatan lainnya</w:t>
+      </w:r>
+      <w:r>
+        <w:t>, robot modern mampu mengenali objek, memahami kondisi lingkungan, mengambil keputusan, serta belajar dari pengalaman secara mandiri</w:t>
       </w:r>
       <w:r>
         <w:t xml:space="preserve"> </w:t>
@@ -4776,6 +4733,56 @@
         <w:fldChar w:fldCharType="end"/>
       </w:r>
       <w:r>
+        <w:t>. Salah satu implementasi nyata robotika yang mendapat perhatian khusus adalah robot sepak bola, khususnya dalam Kontes Robot Sepak Bola Indonesia (KRSBI) Beroda.</w:t>
+      </w:r>
+    </w:p>
+    <w:p>
+      <w:pPr>
+        <w:ind w:firstLine="567"/>
+      </w:pPr>
+      <w:r>
+        <w:lastRenderedPageBreak/>
+        <w:t>Universitas Riau</w:t>
+      </w:r>
+      <w:r>
+        <w:t xml:space="preserve"> (UNRI)</w:t>
+      </w:r>
+      <w:r>
+        <w:t xml:space="preserve"> memiliki klub robotika bernama </w:t>
+      </w:r>
+      <w:r>
+        <w:rPr>
+          <w:i/>
+          <w:iCs/>
+        </w:rPr>
+        <w:t>Engineering</w:t>
+      </w:r>
+      <w:r>
+        <w:rPr>
+          <w:i/>
+          <w:iCs/>
+        </w:rPr>
+        <w:t xml:space="preserve"> Robotic Club</w:t>
+      </w:r>
+      <w:r>
+        <w:t xml:space="preserve"> (ERC) yang berfokus pada pengembangan robot KRSBI Beroda. </w:t>
+      </w:r>
+      <w:r>
+        <w:t xml:space="preserve">Pada tahun 2021 dan 2022, tim ERC UNRI berhasil mencapai tingkat nasional, </w:t>
+      </w:r>
+      <w:r>
+        <w:t>yang menjadi</w:t>
+      </w:r>
+      <w:r>
+        <w:t xml:space="preserve"> pencapaian signifikan dalam sejarah keikutsertaannya di KRSBI Beroda. </w:t>
+      </w:r>
+      <w:r>
+        <w:t>Sejak berpartisipasi pertama kali pada tahun 2019, ERC UNRI telah mengalami berbagai perkembangan signifikan, baik dalam aspek perangkat keras maupun perangkat lunak. Namun, perubahan regulasi sejak tahun 2023 membuat tim harus melakukan penyesuaian ulang agar robot tetap kompetitif</w:t>
+      </w:r>
+      <w:r>
+        <w:t xml:space="preserve"> dan relevan</w:t>
+      </w:r>
+      <w:r>
         <w:t>.</w:t>
       </w:r>
     </w:p>
@@ -4784,92 +4791,7 @@
         <w:ind w:firstLine="567"/>
       </w:pPr>
       <w:r>
-        <w:lastRenderedPageBreak/>
-        <w:t>Salah satu implementasi nyata robotika yang mendapat perhatian khusus adalah robot sepak bola, khususnya dalam Kontes Robot Sepak Bola Indonesia (KRSBI) Beroda. Dalam ajang ini, robot dituntut untuk mampu beroperasi secara mandiri di tengah lingkungan lapangan yang sangat dinamis, di mana kecepatan dan ketepatan dalam melakukan pelacakan (</w:t>
-      </w:r>
-      <w:r>
-        <w:rPr>
-          <w:i/>
-          <w:iCs/>
-        </w:rPr>
-        <w:t>tracking</w:t>
-      </w:r>
-      <w:r>
-        <w:t>) terhadap pergerakan bola menjadi faktor krusial yang menentukan keberhasilan sistem navigasi dan strategi permainan robot.</w:t>
-      </w:r>
-    </w:p>
-    <w:p>
-      <w:pPr>
-        <w:ind w:firstLine="567"/>
-      </w:pPr>
-      <w:r>
-        <w:t>Universitas Riau</w:t>
-      </w:r>
-      <w:r>
-        <w:t xml:space="preserve"> (UNRI)</w:t>
-      </w:r>
-      <w:r>
-        <w:t xml:space="preserve"> memiliki klub robotika bernama </w:t>
-      </w:r>
-      <w:r>
-        <w:rPr>
-          <w:i/>
-          <w:iCs/>
-        </w:rPr>
-        <w:t>Engineering</w:t>
-      </w:r>
-      <w:r>
-        <w:rPr>
-          <w:i/>
-          <w:iCs/>
-        </w:rPr>
-        <w:t xml:space="preserve"> Robotic Club</w:t>
-      </w:r>
-      <w:r>
-        <w:t xml:space="preserve"> (ERC) yang berfokus pada pengembangan robot KRSBI Beroda. </w:t>
-      </w:r>
-      <w:r>
-        <w:t xml:space="preserve">Pada tahun 2021 dan 2022, tim ERC UNRI berhasil mencapai tingkat nasional, </w:t>
-      </w:r>
-      <w:r>
-        <w:t>yang menjadi</w:t>
-      </w:r>
-      <w:r>
-        <w:t xml:space="preserve"> pencapaian signifikan dalam sejarah keikutsertaannya di KRSBI Beroda. </w:t>
-      </w:r>
-      <w:r>
-        <w:t>Sejak berpartisipasi pertama kali pada tahun 2019, ERC UNRI telah mengalami berbagai perkembangan signifikan, baik dalam aspek perangkat keras maupun perangkat lunak. Namun, perubahan regulasi sejak tahun 2023 membuat tim harus melakukan penyesuaian ulang agar robot tetap kompetitif</w:t>
-      </w:r>
-      <w:r>
-        <w:t xml:space="preserve"> dan relevan</w:t>
-      </w:r>
-      <w:r>
-        <w:t>.</w:t>
-      </w:r>
-    </w:p>
-    <w:p>
-      <w:pPr>
-        <w:ind w:firstLine="567"/>
-      </w:pPr>
-      <w:r>
-        <w:t xml:space="preserve">Dalam pertandingan KRSBI Beroda, kemampuan </w:t>
-      </w:r>
-      <w:r>
-        <w:rPr>
-          <w:i/>
-          <w:iCs/>
-        </w:rPr>
-        <w:t>tracking</w:t>
-      </w:r>
-      <w:r>
-        <w:t xml:space="preserve"> bola dan gawang menjadi faktor yang sangat krusial. Awalnya, metode </w:t>
-      </w:r>
-      <w:r>
-        <w:rPr>
-          <w:i/>
-          <w:iCs/>
-        </w:rPr>
-        <w:t>tracking</w:t>
+        <w:t>Dalam pertandingan KRSBI Beroda, kemampuan deteksi bola dan gawang menjadi faktor yang sangat krusial. Awalnya, metode deteksi</w:t>
       </w:r>
       <w:r>
         <w:t xml:space="preserve"> objek</w:t>
@@ -4969,26 +4891,107 @@
         <w:t>HSV</w:t>
       </w:r>
       <w:r>
-        <w:t xml:space="preserve"> adalah ketergantungannya pada kondisi pencahayaan, sehingga akurasi </w:t>
-      </w:r>
-      <w:r>
-        <w:rPr>
-          <w:i/>
-          <w:iCs/>
-        </w:rPr>
-        <w:t>tracking</w:t>
+        <w:t xml:space="preserve"> adalah ketergantungannya pada kondisi pencahayaan, sehingga akurasi deteksi </w:t>
+      </w:r>
+      <w:r>
+        <w:t xml:space="preserve">menjadi tidak stabil </w:t>
+      </w:r>
+      <w:r>
+        <w:t>dalam situasi lapangan yang dinami</w:t>
+      </w:r>
+      <w:r>
+        <w:t>s</w:t>
       </w:r>
       <w:r>
         <w:t xml:space="preserve"> </w:t>
       </w:r>
       <w:r>
-        <w:t xml:space="preserve">menjadi tidak stabil </w:t>
-      </w:r>
-      <w:r>
-        <w:t>dalam situasi lapangan yang dinami</w:t>
-      </w:r>
-      <w:r>
-        <w:t>s</w:t>
+        <w:fldChar w:fldCharType="begin" w:fldLock="1"/>
+      </w:r>
+      <w:r>
+        <w:instrText>ADDIN CSL_CITATION {"citationItems":[{"id":"ITEM-1","itemData":{"abstract":"&lt;p&gt;Dalam pertandingan robot sepak bola beroda, robot diharuskan untuk memiliki kemampuan layaknya manusia bermain sepak bola, seperti mengejar dan mendribble bola, menghindari lawan dan menendang bola ke gawang. Object detection adalah salah satu metode yang dapat diimplementasikan agar robot dapat mengidentifikasi objek tertentu. Objek yang diidentifikasi menggunakan algoritma object detection adalah bola futsal berwarna oranye dengan keliling sekitar 60–70cm, robot berwarna hitam doff yang menggunakan identitas warna selendang cyan atau magenta, serta gawang yang berwarna putih. Adanya kemampuan robot untuk melakukan object detection ini adalah agar mempermudah robot dalam mengidentifikasi objek bola, robot lain dan gawang. Sehingga deteksi dan identifikasi objek lebih spesifik dan robot tidak terkecoh dengan objek yang mirip dengan bola, robot atau gawang. Sistem object detection diharapkan bisa mendeteksi dan mengidentifikasi objek dengan akurasi deteksi 70%. Dengan menggunakan sistem kamera omnidirectional dan algoritma object detection, robot sepak bola beroda diharapkan dapat berkerja optimal di atas lapangan berwarna hijau.&lt;/p&gt;\n\n&lt;p&gt;&lt;br /&gt;\nKata Kunci: Object Detection, Kamera Omnidirectional&lt;br /&gt;\n &lt;/p&gt;","author":[{"dropping-particle":"","family":"Nanda","given":"Bagas Musamma","non-dropping-particle":"","parse-names":false,"suffix":""},{"dropping-particle":"","family":"Siregar","given":"Simon","non-dropping-particle":"","parse-names":false,"suffix":""},{"dropping-particle":"","family":"Sani","given":"Muhammad Ikhsan","non-dropping-particle":"","parse-names":false,"suffix":""}],"id":"ITEM-1","issue":"4","issued":{"date-parts":[["2023"]]},"page":"2064-2068","title":"Implementasi Object Detection Pada Robot Sepak Bola Beroda Berbasis Kamera Omnidirectional Menggunakan OpenCV","type":"article-journal","volume":"9"},"uris":["http://www.mendeley.com/documents/?uuid=9b2898cf-2cff-4cc4-a2c9-8d1918c6bcbd"]}],"mendeley":{"formattedCitation":"(Nanda et al., 2023)","plainTextFormattedCitation":"(Nanda et al., 2023)","previouslyFormattedCitation":"(Nanda et al., 2023)"},"properties":{"noteIndex":0},"schema":"https://github.com/citation-style-language/schema/raw/master/csl-citation.json"}</w:instrText>
+      </w:r>
+      <w:r>
+        <w:fldChar w:fldCharType="separate"/>
+      </w:r>
+      <w:r>
+        <w:t>(Nanda et al., 2023)</w:t>
+      </w:r>
+      <w:r>
+        <w:fldChar w:fldCharType="end"/>
+      </w:r>
+      <w:r>
+        <w:t>.</w:t>
+      </w:r>
+    </w:p>
+    <w:p>
+      <w:pPr>
+        <w:ind w:firstLine="567"/>
+      </w:pPr>
+      <w:r>
+        <w:t xml:space="preserve">Seiring perkembangan teknologi </w:t>
+      </w:r>
+      <w:r>
+        <w:rPr>
+          <w:i/>
+          <w:iCs/>
+        </w:rPr>
+        <w:t>computer vision</w:t>
+      </w:r>
+      <w:r>
+        <w:t xml:space="preserve">, metode </w:t>
+      </w:r>
+      <w:r>
+        <w:rPr>
+          <w:i/>
+          <w:iCs/>
+        </w:rPr>
+        <w:t>deep learning</w:t>
+      </w:r>
+      <w:r>
+        <w:t xml:space="preserve"> seperti YOLO (</w:t>
+      </w:r>
+      <w:r>
+        <w:rPr>
+          <w:i/>
+          <w:iCs/>
+        </w:rPr>
+        <w:t>You Only Look Once</w:t>
+      </w:r>
+      <w:r>
+        <w:t xml:space="preserve">) </w:t>
+      </w:r>
+      <w:r>
+        <w:t>akhirnya</w:t>
+      </w:r>
+      <w:r>
+        <w:t xml:space="preserve"> digunakan untuk meningkatkan akurasi deteksi objek pada robot KRSBI Beroda milik ERC UNRI. YOLO bekerja dengan membagi citra ke dalam </w:t>
+      </w:r>
+      <w:r>
+        <w:t>grid</w:t>
+      </w:r>
+      <w:r>
+        <w:t xml:space="preserve"> dan memprediksi </w:t>
+      </w:r>
+      <w:r>
+        <w:rPr>
+          <w:i/>
+          <w:iCs/>
+        </w:rPr>
+        <w:t>bounding box</w:t>
+      </w:r>
+      <w:r>
+        <w:t xml:space="preserve"> serta kelas objek secara langsung dalam satu tahap komputasi, sehingga mampu memberikan deteksi </w:t>
+      </w:r>
+      <w:r>
+        <w:rPr>
+          <w:i/>
+          <w:iCs/>
+        </w:rPr>
+        <w:t>real-time</w:t>
+      </w:r>
+      <w:r>
+        <w:t xml:space="preserve"> dengan akurasi yang tinggi</w:t>
       </w:r>
       <w:r>
         <w:t xml:space="preserve"> </w:t>
@@ -4997,18 +5000,196 @@
         <w:fldChar w:fldCharType="begin" w:fldLock="1"/>
       </w:r>
       <w:r>
-        <w:instrText>ADDIN CSL_CITATION {"citationItems":[{"id":"ITEM-1","itemData":{"abstract":"&lt;p&gt;Dalam pertandingan robot sepak bola beroda, robot diharuskan untuk memiliki kemampuan layaknya manusia bermain sepak bola, seperti mengejar dan mendribble bola, menghindari lawan dan menendang bola ke gawang. Object detection adalah salah satu metode yang dapat diimplementasikan agar robot dapat mengidentifikasi objek tertentu. Objek yang diidentifikasi menggunakan algoritma object detection adalah bola futsal berwarna oranye dengan keliling sekitar 60–70cm, robot berwarna hitam doff yang menggunakan identitas warna selendang cyan atau magenta, serta gawang yang berwarna putih. Adanya kemampuan robot untuk melakukan object detection ini adalah agar mempermudah robot dalam mengidentifikasi objek bola, robot lain dan gawang. Sehingga deteksi dan identifikasi objek lebih spesifik dan robot tidak terkecoh dengan objek yang mirip dengan bola, robot atau gawang. Sistem object detection diharapkan bisa mendeteksi dan mengidentifikasi objek dengan akurasi deteksi 70%. Dengan menggunakan sistem kamera omnidirectional dan algoritma object detection, robot sepak bola beroda diharapkan dapat berkerja optimal di atas lapangan berwarna hijau.&lt;/p&gt;\n\n&lt;p&gt;&lt;br /&gt;\nKata Kunci: Object Detection, Kamera Omnidirectional&lt;br /&gt;\n &lt;/p&gt;","author":[{"dropping-particle":"","family":"Nanda","given":"Bagas Musamma","non-dropping-particle":"","parse-names":false,"suffix":""},{"dropping-particle":"","family":"Siregar","given":"Simon","non-dropping-particle":"","parse-names":false,"suffix":""},{"dropping-particle":"","family":"Sani","given":"Muhammad Ikhsan","non-dropping-particle":"","parse-names":false,"suffix":""}],"id":"ITEM-1","issue":"4","issued":{"date-parts":[["2023"]]},"page":"2064-2068","title":"Implementasi Object Detection Pada Robot Sepak Bola Beroda Berbasis Kamera Omnidirectional Menggunakan OpenCV","type":"article-journal","volume":"9"},"uris":["http://www.mendeley.com/documents/?uuid=9b2898cf-2cff-4cc4-a2c9-8d1918c6bcbd"]}],"mendeley":{"formattedCitation":"(Nanda et al., 2023)","plainTextFormattedCitation":"(Nanda et al., 2023)","previouslyFormattedCitation":"(Nanda et al., 2023)"},"properties":{"noteIndex":0},"schema":"https://github.com/citation-style-language/schema/raw/master/csl-citation.json"}</w:instrText>
+        <w:instrText>ADDIN CSL_CITATION {"citationItems":[{"id":"ITEM-1","itemData":{"author":[{"dropping-particle":"","family":"Saputra","given":"Fauzi Bayu","non-dropping-particle":"","parse-names":false,"suffix":""},{"dropping-particle":"","family":"Kallista","given":"Meta","non-dropping-particle":"","parse-names":false,"suffix":""},{"dropping-particle":"","family":"Setianingsih","given":"Casi","non-dropping-particle":"","parse-names":false,"suffix":""}],"container-title":"eProceedings of Engineering","id":"ITEM-1","issue":"1","issued":{"date-parts":[["2023"]]},"page":"284-295","title":"Deteksi social distancing dan penggunaan masker di restoran menggunakan algoritma Residual Network (ResNet)","type":"article-journal","volume":"10"},"uris":["http://www.mendeley.com/documents/?uuid=9ffbddb7-3512-429c-a944-00d7099b8137"]}],"mendeley":{"formattedCitation":"(F. B. Saputra et al., 2023)","plainTextFormattedCitation":"(F. B. Saputra et al., 2023)","previouslyFormattedCitation":"(F. B. Saputra et al., 2023)"},"properties":{"noteIndex":0},"schema":"https://github.com/citation-style-language/schema/raw/master/csl-citation.json"}</w:instrText>
       </w:r>
       <w:r>
         <w:fldChar w:fldCharType="separate"/>
       </w:r>
       <w:r>
-        <w:t>(Nanda et al., 2023)</w:t>
+        <w:t>(F. B. Saputra et al., 2023)</w:t>
       </w:r>
       <w:r>
         <w:fldChar w:fldCharType="end"/>
       </w:r>
       <w:r>
+        <w:t>. Secara konsep, metode ini sangat ideal untuk kebutuhan robot sepak bola beroda, yang menuntut respon cepat terhadap pergerakan bola di lapangan.</w:t>
+      </w:r>
+    </w:p>
+    <w:p>
+      <w:pPr>
+        <w:ind w:firstLine="567"/>
+      </w:pPr>
+      <w:r>
+        <w:t>Namun dalam implementasi</w:t>
+      </w:r>
+      <w:r>
+        <w:t xml:space="preserve"> YOLO pada robot KRSBI Beroda</w:t>
+      </w:r>
+      <w:r>
+        <w:t>,</w:t>
+      </w:r>
+      <w:r>
+        <w:t xml:space="preserve"> masalah pertama yang didapat adalah </w:t>
+      </w:r>
+      <w:r>
+        <w:t xml:space="preserve">kendala signifikan terkait keterbatasan sumber daya perangkat keras. Sistem robot saat ini menggunakan laptop ASUS K401U sebagai unit pemrosesan utama, yang hanya memiliki spesifikasi standar seperti prosesor </w:t>
+      </w:r>
+      <w:r>
+        <w:lastRenderedPageBreak/>
+        <w:t>Intel Core i</w:t>
+      </w:r>
+      <w:r>
+        <w:t>5-7200U</w:t>
+      </w:r>
+      <w:r>
+        <w:t xml:space="preserve">, RAM </w:t>
+      </w:r>
+      <w:r>
+        <w:t>8GB</w:t>
+      </w:r>
+      <w:r>
+        <w:t xml:space="preserve">, serta dukungan GPU </w:t>
+      </w:r>
+      <w:r>
+        <w:t>Nvidia 940MX</w:t>
+      </w:r>
+      <w:r>
+        <w:t xml:space="preserve">. Spesifikasi tersebut </w:t>
+      </w:r>
+      <w:r>
+        <w:t xml:space="preserve">belum cukup mumpuni untuk menjalankan </w:t>
+      </w:r>
+      <w:r>
+        <w:t>YOLO</w:t>
+      </w:r>
+      <w:r>
+        <w:t xml:space="preserve"> dengan baik</w:t>
+      </w:r>
+      <w:r>
+        <w:t xml:space="preserve">. Akibatnya, proses deteksi sering mengalami penurunan performa, seperti </w:t>
+      </w:r>
+      <w:r>
+        <w:rPr>
+          <w:i/>
+          <w:iCs/>
+        </w:rPr>
+        <w:t>lag</w:t>
+      </w:r>
+      <w:r>
+        <w:t xml:space="preserve"> dan ketidakstabilan </w:t>
+      </w:r>
+      <w:r>
+        <w:rPr>
+          <w:i/>
+          <w:iCs/>
+        </w:rPr>
+        <w:t>frame rate</w:t>
+      </w:r>
+      <w:r>
+        <w:t>, sehingga informasi posisi bola diterima oleh robot dengan jeda waktu.</w:t>
+      </w:r>
+      <w:r>
+        <w:t xml:space="preserve"> </w:t>
+      </w:r>
+      <w:r>
+        <w:t>Keterlambatan ini berdampak langsung terhadap kualitas pergerakan robot. Robot dapat terlambat merespons perubahan posisi bola, bergerak tidak stabil, atau bahkan salah memperkirakan arah gerak bola. Dengan kata lain, meskipun YOLO memiliki akurasi tinggi, keterbatasan perangkat keras pada robot KRSBI Beroda menyebabkan efisiensinya menurun dan menjadi salah satu sumber utama masalah dalam sistem navigasi berbasis visi.</w:t>
+      </w:r>
+    </w:p>
+    <w:p>
+      <w:pPr>
+        <w:ind w:firstLine="567"/>
+      </w:pPr>
+      <w:r>
+        <w:fldChar w:fldCharType="begin" w:fldLock="1"/>
+      </w:r>
+      <w:r>
+        <w:instrText>ADDIN CSL_CITATION {"citationItems":[{"id":"ITEM-1","itemData":{"author":[{"dropping-particle":"","family":"Miharja","given":"Gangga Prakarsa","non-dropping-particle":"","parse-names":false,"suffix":""},{"dropping-particle":"","family":"Nugraha","given":"Danang Aditya","non-dropping-particle":"","parse-names":false,"suffix":""},{"dropping-particle":"","family":"Aziz","given":"Abdul","non-dropping-particle":"","parse-names":false,"suffix":""}],"container-title":"Jurnal Riset Mahasiswa Bidang Teknologi Informasi Volume","id":"ITEM-1","issue":"Analisis Perbandingan Kinerja Yolo dan Camshift","issued":{"date-parts":[["2025"]]},"page":"100-110","title":"Analisis Perbandingan Kinerja YOLO dan Camshift Dalam Pelacakan Objek Berbasis Video","type":"article-journal","volume":"5"},"uris":["http://www.mendeley.com/documents/?uuid=6808d717-9c21-4c79-bcd4-8b9707485d53"]}],"mendeley":{"formattedCitation":"(Miharja et al., 2025)","manualFormatting":"Miharja et al. (2025)","plainTextFormattedCitation":"(Miharja et al., 2025)","previouslyFormattedCitation":"(Miharja et al., 2025)"},"properties":{"noteIndex":0},"schema":"https://github.com/citation-style-language/schema/raw/master/csl-citation.json"}</w:instrText>
+      </w:r>
+      <w:r>
+        <w:fldChar w:fldCharType="separate"/>
+      </w:r>
+      <w:r>
+        <w:t xml:space="preserve">Miharja et al. </w:t>
+      </w:r>
+      <w:r>
+        <w:t>(</w:t>
+      </w:r>
+      <w:r>
+        <w:t>2025)</w:t>
+      </w:r>
+      <w:r>
+        <w:fldChar w:fldCharType="end"/>
+      </w:r>
+      <w:r>
+        <w:t xml:space="preserve"> menyebutkan</w:t>
+      </w:r>
+      <w:r>
+        <w:t xml:space="preserve"> bahwa metode YOLO adalah salah satu cara efektif dalam </w:t>
+      </w:r>
+      <w:r>
+        <w:rPr>
+          <w:i/>
+          <w:iCs/>
+        </w:rPr>
+        <w:t>object detection</w:t>
+      </w:r>
+      <w:r>
+        <w:t>, tapi tidak cukup efisien untuk sumber daya perangkat keras yang digunakan</w:t>
+      </w:r>
+      <w:r>
+        <w:t>, karena membutuhkan kapasitas komputasi yang mumpuni</w:t>
+      </w:r>
+      <w:r>
+        <w:t xml:space="preserve">. </w:t>
+      </w:r>
+      <w:r>
+        <w:t xml:space="preserve">Pada penelitian lainnya juga menyebutkan bahwa menggunakan perangkat </w:t>
+      </w:r>
+      <w:r>
+        <w:rPr>
+          <w:i/>
+          <w:iCs/>
+        </w:rPr>
+        <w:t>Single Board Computer</w:t>
+      </w:r>
+      <w:r>
+        <w:t xml:space="preserve"> berkinerja tinggi, seperti NVIDIA Jetson Series, juga perlu dipertimbangkan untuk meningkatkan kecepatan deteksi (FPS) guna mencapai performa</w:t>
+      </w:r>
+      <w:r>
+        <w:t xml:space="preserve"> deteksi objek secara</w:t>
+      </w:r>
+      <w:r>
+        <w:t xml:space="preserve"> </w:t>
+      </w:r>
+      <w:r>
+        <w:rPr>
+          <w:i/>
+          <w:iCs/>
+        </w:rPr>
+        <w:t>real-time</w:t>
+      </w:r>
+      <w:r>
+        <w:t xml:space="preserve"> yang lebih optimal</w:t>
+      </w:r>
+      <w:r>
+        <w:t xml:space="preserve"> </w:t>
+      </w:r>
+      <w:r>
+        <w:fldChar w:fldCharType="begin" w:fldLock="1"/>
+      </w:r>
+      <w:r>
+        <w:instrText>ADDIN CSL_CITATION {"citationItems":[{"id":"ITEM-1","itemData":{"DOI":"10.22146/ijeis.104520","author":[{"dropping-particle":"","family":"Firdaus","given":"Ahmad Zaki","non-dropping-particle":"","parse-names":false,"suffix":""},{"dropping-particle":"","family":"Lelono","given":"Danang","non-dropping-particle":"","parse-names":false,"suffix":""}],"id":"ITEM-1","issue":"1","issued":{"date-parts":[["2025"]]},"page":"49-60","title":"Sistem Klasifikasi Sampah Otomatis Berbasis Deteksi Objek Real-Time Pada Single Board Computer Dengan Algoritma YOLO","type":"article-journal","volume":"15"},"uris":["http://www.mendeley.com/documents/?uuid=891a2000-2e73-4627-b18b-fdefaa6eb671"]}],"mendeley":{"formattedCitation":"(Firdaus &amp; Lelono, 2025)","plainTextFormattedCitation":"(Firdaus &amp; Lelono, 2025)","previouslyFormattedCitation":"(Firdaus &amp; Lelono, 2025)"},"properties":{"noteIndex":0},"schema":"https://github.com/citation-style-language/schema/raw/master/csl-citation.json"}</w:instrText>
+      </w:r>
+      <w:r>
+        <w:fldChar w:fldCharType="separate"/>
+      </w:r>
+      <w:r>
+        <w:t>(Firdaus &amp; Lelono, 2025)</w:t>
+      </w:r>
+      <w:r>
+        <w:fldChar w:fldCharType="end"/>
+      </w:r>
+      <w:r>
         <w:t>.</w:t>
       </w:r>
     </w:p>
@@ -5017,17 +5198,290 @@
         <w:ind w:firstLine="567"/>
       </w:pPr>
       <w:r>
-        <w:t xml:space="preserve">Seiring perkembangan teknologi </w:t>
-      </w:r>
-      <w:r>
-        <w:rPr>
-          <w:i/>
-          <w:iCs/>
-        </w:rPr>
-        <w:t>computer vision</w:t>
-      </w:r>
-      <w:r>
-        <w:t xml:space="preserve">, metode </w:t>
+        <w:t xml:space="preserve">Selain itu, pada proses deteksi objek juga sering terjadi permasalahan seperti </w:t>
+      </w:r>
+      <w:r>
+        <w:rPr>
+          <w:i/>
+          <w:iCs/>
+        </w:rPr>
+        <w:t>occlusion</w:t>
+      </w:r>
+      <w:r>
+        <w:rPr>
+          <w:i/>
+          <w:iCs/>
+        </w:rPr>
+        <w:t xml:space="preserve"> </w:t>
+      </w:r>
+      <w:r>
+        <w:t>(oklusi)</w:t>
+      </w:r>
+      <w:r>
+        <w:t xml:space="preserve"> dan </w:t>
+      </w:r>
+      <w:r>
+        <w:rPr>
+          <w:i/>
+          <w:iCs/>
+        </w:rPr>
+        <w:t>false negative detection</w:t>
+      </w:r>
+      <w:r>
+        <w:rPr>
+          <w:i/>
+          <w:iCs/>
+        </w:rPr>
+        <w:t xml:space="preserve"> </w:t>
+      </w:r>
+      <w:r>
+        <w:t>yang merupakan masalah kedua bagi penelitian ini</w:t>
+      </w:r>
+      <w:r>
+        <w:t xml:space="preserve">. </w:t>
+      </w:r>
+      <w:r>
+        <w:t xml:space="preserve">Fenomena </w:t>
+      </w:r>
+      <w:r>
+        <w:t>oklusi</w:t>
+      </w:r>
+      <w:r>
+        <w:t>, di mana sebagian objek tertutup oleh penghalang tertentu, merupakan masalah fundamental dalam deteksi objek</w:t>
+      </w:r>
+      <w:r>
+        <w:t>.</w:t>
+      </w:r>
+      <w:r>
+        <w:t xml:space="preserve"> Oklusi </w:t>
+      </w:r>
+      <w:r>
+        <w:t xml:space="preserve">merupakan </w:t>
+      </w:r>
+      <w:r>
+        <w:t xml:space="preserve">penyebab utama yang meningkatkan </w:t>
+      </w:r>
+      <w:r>
+        <w:rPr>
+          <w:i/>
+          <w:iCs/>
+        </w:rPr>
+        <w:t>false-negative detection rate</w:t>
+      </w:r>
+      <w:r>
+        <w:t xml:space="preserve">, yang </w:t>
+      </w:r>
+      <w:r>
+        <w:t xml:space="preserve">dapat </w:t>
+      </w:r>
+      <w:r>
+        <w:t xml:space="preserve">menurunkan kinerja deteksi secara keseluruhan. Objek yang teroklusi ini dikategorikan sebagai </w:t>
+      </w:r>
+      <w:r>
+        <w:rPr>
+          <w:i/>
+          <w:iCs/>
+        </w:rPr>
+        <w:t>hard-positive examples</w:t>
+      </w:r>
+      <w:r>
+        <w:t xml:space="preserve"> yang sulit dideteksi oleh model. Oleh karena itu, oklusi </w:t>
+      </w:r>
+      <w:r>
+        <w:t>dan</w:t>
+      </w:r>
+      <w:r>
+        <w:t xml:space="preserve"> </w:t>
+      </w:r>
+      <w:r>
+        <w:rPr>
+          <w:i/>
+          <w:iCs/>
+        </w:rPr>
+        <w:t>false-negative</w:t>
+      </w:r>
+      <w:r>
+        <w:t xml:space="preserve"> adalah hal yang harus diperhatikan untuk mencapai optimalitas dalam penggunaan </w:t>
+      </w:r>
+      <w:r>
+        <w:rPr>
+          <w:i/>
+          <w:iCs/>
+        </w:rPr>
+        <w:t>object detection</w:t>
+      </w:r>
+      <w:r>
+        <w:t xml:space="preserve"> </w:t>
+      </w:r>
+      <w:r>
+        <w:fldChar w:fldCharType="begin" w:fldLock="1"/>
+      </w:r>
+      <w:r>
+        <w:instrText>ADDIN CSL_CITATION {"citationItems":[{"id":"ITEM-1","itemData":{"DOI":"10.3390/app11157093","ISSN":"20763417","abstract":"A study on object detection utilizing deep learning is in continuous progress to promptly and accurately determine the surrounding situation in the driving environment. Existing studies have tried to improve object detection performance considering occlusion through various processes. However, recent studies use R-CNN-based deep learning to provide high accuracy at slow speeds, so there are limitations to real-time. In addition, since such previous studies never took into con-sideration the data imbalance problem of the objects of interest in the model training process, it is necessary to make additional improvements. Accordingly, we proposed a detection model of occluded object based on YOLO using hard-example mining and augmentation policy optimization. The proposed procedures were as follows: diverse augmentation policies were applied to the base model in sequence and the optimized policy suitable for training data were strategically selected through the gradient-based performance improvement rate. Then, in the model learning process, the occluded objects and the objects likely to induce a false-positive detection were extracted, and fine-tuning using transfer learning was conducted. As a result of the performance evaluation, the model proposed in this study showed an mAP@0.5 value of 90.49% and an F1-score value of 90%. It showed that this model detected occluded objects more stably and significantly enhanced the self-driving object detection accuracy compared with existing model.","author":[{"dropping-particle":"","family":"Ryu","given":"Seong Eun","non-dropping-particle":"","parse-names":false,"suffix":""},{"dropping-particle":"","family":"Chung","given":"Kyung Yong","non-dropping-particle":"","parse-names":false,"suffix":""}],"container-title":"Applied Sciences (Switzerland)","id":"ITEM-1","issue":"15","issued":{"date-parts":[["2021"]]},"title":"Detection Model Of Occluded Object Based On Yolo Using Hard-example Mining And Augmentation Policy Optimization","type":"article-journal","volume":"11"},"uris":["http://www.mendeley.com/documents/?uuid=ce7df472-ff93-4a67-b008-a3c532145c2d"]}],"mendeley":{"formattedCitation":"(Ryu &amp; Chung, 2021)","plainTextFormattedCitation":"(Ryu &amp; Chung, 2021)","previouslyFormattedCitation":"(Ryu &amp; Chung, 2021)"},"properties":{"noteIndex":0},"schema":"https://github.com/citation-style-language/schema/raw/master/csl-citation.json"}</w:instrText>
+      </w:r>
+      <w:r>
+        <w:fldChar w:fldCharType="separate"/>
+      </w:r>
+      <w:r>
+        <w:t>(Ryu &amp; Chung, 2021)</w:t>
+      </w:r>
+      <w:r>
+        <w:fldChar w:fldCharType="end"/>
+      </w:r>
+      <w:r>
+        <w:t>.</w:t>
+      </w:r>
+    </w:p>
+    <w:p>
+      <w:pPr>
+        <w:ind w:firstLine="567"/>
+      </w:pPr>
+      <w:r>
+        <w:t xml:space="preserve">Untuk menjawab tantangan tersebut, penelitian ini mengusulkan penggunaan </w:t>
+      </w:r>
+      <w:r>
+        <w:rPr>
+          <w:i/>
+          <w:iCs/>
+        </w:rPr>
+        <w:t>Kalman Filter</w:t>
+      </w:r>
+      <w:r>
+        <w:t xml:space="preserve"> pada hasil deteksi bola berbasis YOLO. </w:t>
+      </w:r>
+      <w:r>
+        <w:rPr>
+          <w:i/>
+          <w:iCs/>
+        </w:rPr>
+        <w:t>Kalman Filter</w:t>
+      </w:r>
+      <w:r>
+        <w:t xml:space="preserve"> merupakan salah satu algoritma estimasi yang banyak digunakan dalam sistem dinamis karena mampu memprediksi keadaan berikutnya dari suatu objek berdasarkan data </w:t>
+      </w:r>
+      <w:r>
+        <w:lastRenderedPageBreak/>
+        <w:t xml:space="preserve">pengamatan sebelumnya. </w:t>
+      </w:r>
+      <w:r>
+        <w:t xml:space="preserve">Metode </w:t>
+      </w:r>
+      <w:r>
+        <w:rPr>
+          <w:i/>
+          <w:iCs/>
+        </w:rPr>
+        <w:t>Kalman Filter</w:t>
+      </w:r>
+      <w:r>
+        <w:t xml:space="preserve"> menggunakan informasi dari objek yang terdeteksi di suatu </w:t>
+      </w:r>
+      <w:r>
+        <w:rPr>
+          <w:i/>
+          <w:iCs/>
+        </w:rPr>
+        <w:t>frame</w:t>
+      </w:r>
+      <w:r>
+        <w:t xml:space="preserve"> dan status objek dari </w:t>
+      </w:r>
+      <w:r>
+        <w:rPr>
+          <w:i/>
+          <w:iCs/>
+        </w:rPr>
+        <w:t>frame</w:t>
+      </w:r>
+      <w:r>
+        <w:t xml:space="preserve"> sebelumnya untuk mendapatkan status yang baru dari objek tersebut</w:t>
+      </w:r>
+      <w:r>
+        <w:t xml:space="preserve"> </w:t>
+      </w:r>
+      <w:r>
+        <w:fldChar w:fldCharType="begin" w:fldLock="1"/>
+      </w:r>
+      <w:r>
+        <w:instrText>ADDIN CSL_CITATION {"citationItems":[{"id":"ITEM-1","itemData":{"DOI":"10.33998/processor.2023.18.1.791","ISSN":"2528-0082","abstract":"Kontes Robot Sepak Bola Indonesia (KRSBI) merupakan salah satu divisi dari Kontes Robot Indonesia (KRI) yang diadakan oleh RISTEKDIKTI dan KEMENDIKBUD setiap tahunnya. Dalam kontes robot sepak bola, robot di tuntut untuk bisa mendeteksi bola dan kemudian menggiringnya ke gawang lawan agar dapat tercipta sebuah gol. istem pendeteksian objek yang baik haruslah cepat, ringan, dan tentu saja harus memiliki akurasi yang baik. Saat ini, sistem pendeteksian objek yang telah diterapkan pada robot yaitu berupa color filtering (penyaringan warna) yang dinilai cukup baik dalam mendeteksi sebuah objek. Namun jika hanya mengandalkan metode ini dirasa masih kurang jika di lihat dari segi tracking objek. Algoritma Kalman Filter berfungsi sebagai estimator yang dapat digunakan untuk memprediksi arah pergerakan dari suatu objek berdasarkan status objek dari frame sebelumnya. Hal ini membuat robot dapat bergerak lebih cepat 1 (satu) frame dari pada objek yang akan di tracking. Algoritma SIFT dapat membandingkan dua citra melalui feature yang dimiliki citra tersebut dan menghasilkan apakah citra tersebut memiliki kemiripan atau tidak, algoritma ini berguna untuk memastikan apakah objek yang dideteksi oleh robot itu bola atau bukan. Oleh sebab itu, penulis akan mencoba menggabungkan kedua algoritma ini  apakah dapat menghasilkan sistem pendeteksian yang lebih baik dari sebelumnya. Diharapkan agar hasil dari penelitian ini dapat dipergunakan oleh robot dalam mengikuti kontes robot sepak bola Indonesia.","author":[{"dropping-particle":"","family":"Saputra","given":"Chindra","non-dropping-particle":"","parse-names":false,"suffix":""}],"container-title":"Jurnal PROCESSOR","id":"ITEM-1","issue":"1","issued":{"date-parts":[["2023"]]},"page":"73-82","title":"Implementasi Algoritma SIFT (Scale-Invariant Feature Transform) Dan Algoritma Kalman Filter Dalam Mendeteksi Objek Bola","type":"article-journal","volume":"18"},"uris":["http://www.mendeley.com/documents/?uuid=f24db2bf-6563-4371-97b0-c0cd2c7673fe"]}],"mendeley":{"formattedCitation":"(C. Saputra, 2023)","plainTextFormattedCitation":"(C. Saputra, 2023)","previouslyFormattedCitation":"(C. Saputra, 2023)"},"properties":{"noteIndex":0},"schema":"https://github.com/citation-style-language/schema/raw/master/csl-citation.json"}</w:instrText>
+      </w:r>
+      <w:r>
+        <w:fldChar w:fldCharType="separate"/>
+      </w:r>
+      <w:r>
+        <w:t>(C. Saputra, 2023)</w:t>
+      </w:r>
+      <w:r>
+        <w:fldChar w:fldCharType="end"/>
+      </w:r>
+      <w:r>
+        <w:t>.</w:t>
+      </w:r>
+    </w:p>
+    <w:p>
+      <w:pPr>
+        <w:ind w:firstLine="567"/>
+      </w:pPr>
+      <w:r>
+        <w:t xml:space="preserve">Pada konteks robot sepak bola, </w:t>
+      </w:r>
+      <w:r>
+        <w:rPr>
+          <w:i/>
+          <w:iCs/>
+        </w:rPr>
+        <w:t>Kalman Filter</w:t>
+      </w:r>
+      <w:r>
+        <w:t xml:space="preserve"> sangat relevan untuk digunakan karena bola sering mengalami perubahan posisi secara cepat, mendadak, dan terkadang tidak terduga. YOLO sebagai detektor objek hanya memberikan posisi bola pada setiap </w:t>
+      </w:r>
+      <w:r>
+        <w:rPr>
+          <w:i/>
+          <w:iCs/>
+        </w:rPr>
+        <w:t>frame</w:t>
+      </w:r>
+      <w:r>
+        <w:t xml:space="preserve">, tanpa mempertimbangkan dinamika gerakan dari bola tersebut. Akibatnya, jika bola bergerak terlalu cepat atau terjadi keterlambatan proses inferensi, robot bisa kehilangan akurasi dalam mengejar bola. Dengan </w:t>
+      </w:r>
+      <w:r>
+        <w:rPr>
+          <w:i/>
+          <w:iCs/>
+        </w:rPr>
+        <w:t>Kalman Filter</w:t>
+      </w:r>
+      <w:r>
+        <w:t xml:space="preserve">, sistem tidak hanya bergantung pada deteksi saat ini, tetapi juga dapat memprediksi posisi bola pada </w:t>
+      </w:r>
+      <w:r>
+        <w:rPr>
+          <w:i/>
+          <w:iCs/>
+        </w:rPr>
+        <w:t>frame</w:t>
+      </w:r>
+      <w:r>
+        <w:t xml:space="preserve"> berikutnya, sehingga pergerakan robot menjadi lebih stabil, responsif, dan efisien.</w:t>
+      </w:r>
+    </w:p>
+    <w:p>
+      <w:pPr>
+        <w:ind w:firstLine="567"/>
+      </w:pPr>
+      <w:r>
+        <w:t xml:space="preserve">Selain itu, </w:t>
+      </w:r>
+      <w:r>
+        <w:rPr>
+          <w:i/>
+          <w:iCs/>
+        </w:rPr>
+        <w:t>Kalman Filter</w:t>
+      </w:r>
+      <w:r>
+        <w:t xml:space="preserve"> memiliki keunggulan dari sisi efisiensi komputasi. Dibandingkan dengan metode prediksi berbasis </w:t>
       </w:r>
       <w:r>
         <w:rPr>
@@ -5037,472 +5491,169 @@
         <w:t>deep learning</w:t>
       </w:r>
       <w:r>
-        <w:t xml:space="preserve"> seperti YOLO (</w:t>
-      </w:r>
-      <w:r>
-        <w:rPr>
-          <w:i/>
-          <w:iCs/>
-        </w:rPr>
-        <w:t>You Only Look Once</w:t>
-      </w:r>
-      <w:r>
-        <w:t xml:space="preserve">) </w:t>
-      </w:r>
-      <w:r>
-        <w:t>akhirnya</w:t>
-      </w:r>
-      <w:r>
-        <w:t xml:space="preserve"> digunakan untuk meningkatkan akurasi </w:t>
-      </w:r>
-      <w:r>
-        <w:rPr>
-          <w:i/>
-          <w:iCs/>
-        </w:rPr>
-        <w:t>tracking</w:t>
-      </w:r>
-      <w:r>
-        <w:t xml:space="preserve"> objek pada robot KRSBI Beroda milik ERC UNRI. YOLO bekerja dengan membagi citra ke dalam </w:t>
-      </w:r>
-      <w:r>
-        <w:t>grid</w:t>
-      </w:r>
-      <w:r>
-        <w:t xml:space="preserve"> dan memprediksi </w:t>
-      </w:r>
-      <w:r>
-        <w:rPr>
-          <w:i/>
-          <w:iCs/>
-        </w:rPr>
-        <w:t>bounding box</w:t>
-      </w:r>
-      <w:r>
-        <w:t xml:space="preserve"> serta kelas objek secara langsung dalam satu tahap komputasi, sehingga mampu memberikan </w:t>
-      </w:r>
-      <w:r>
-        <w:rPr>
-          <w:i/>
-          <w:iCs/>
-        </w:rPr>
+        <w:t xml:space="preserve"> yang umumnya membutuhkan sumber daya tinggi, </w:t>
+      </w:r>
+      <w:r>
+        <w:rPr>
+          <w:i/>
+          <w:iCs/>
+        </w:rPr>
+        <w:t>Kalman Filter</w:t>
+      </w:r>
+      <w:r>
+        <w:t xml:space="preserve"> relatif ringan dan dapat diimplementasikan pada perangkat dengan keterbatasan komputasi seperti robot KRSBI Beroda. </w:t>
+      </w:r>
+      <w:r>
+        <w:t>P</w:t>
+      </w:r>
+      <w:r>
+        <w:t xml:space="preserve">enelitian sebelumnya </w:t>
+      </w:r>
+      <w:r>
+        <w:t>yang dilakukan oleh</w:t>
+      </w:r>
+      <w:r>
+        <w:t xml:space="preserve"> </w:t>
+      </w:r>
+      <w:r>
+        <w:fldChar w:fldCharType="begin" w:fldLock="1"/>
+      </w:r>
+      <w:r>
+        <w:instrText>ADDIN CSL_CITATION {"citationItems":[{"id":"ITEM-1","itemData":{"author":[{"dropping-particle":"","family":"Yuztiawan","given":"Fachrie Rizky","non-dropping-particle":"","parse-names":false,"suffix":""},{"dropping-particle":"","family":"Utaminingrum","given":"Fitri","non-dropping-particle":"","parse-names":false,"suffix":""}],"container-title":"Jurnal Pengembangan Teknologi Informasi dan Ilmu Komputer","id":"ITEM-1","issue":"1","issued":{"date-parts":[["2017"]]},"page":"2548-964","title":"Implementasi Metode Kalman Filter Dan Model Yolov8N Untuk Fitur Human-Following Pada Kursi Roda Pintar","type":"article-journal","volume":"1"},"uris":["http://www.mendeley.com/documents/?uuid=3bebc350-1637-47f7-bd0e-8ceb0b881bc1"]}],"mendeley":{"formattedCitation":"(Yuztiawan &amp; Utaminingrum, 2017)","manualFormatting":"Yuztiawan &amp; Utaminingrum (2017)","plainTextFormattedCitation":"(Yuztiawan &amp; Utaminingrum, 2017)","previouslyFormattedCitation":"(Yuztiawan &amp; Utaminingrum, 2017)"},"properties":{"noteIndex":0},"schema":"https://github.com/citation-style-language/schema/raw/master/csl-citation.json"}</w:instrText>
+      </w:r>
+      <w:r>
+        <w:fldChar w:fldCharType="separate"/>
+      </w:r>
+      <w:r>
+        <w:t xml:space="preserve">Yuztiawan &amp; Utaminingrum </w:t>
+      </w:r>
+      <w:r>
+        <w:t>(</w:t>
+      </w:r>
+      <w:r>
+        <w:t>2017)</w:t>
+      </w:r>
+      <w:r>
+        <w:fldChar w:fldCharType="end"/>
+      </w:r>
+      <w:r>
+        <w:t xml:space="preserve"> </w:t>
+      </w:r>
+      <w:r>
+        <w:t xml:space="preserve">juga memperkuat hal ini, di mana integrasi model YOLOv8N dengan </w:t>
+      </w:r>
+      <w:r>
+        <w:rPr>
+          <w:i/>
+          <w:iCs/>
+        </w:rPr>
+        <w:t>Kalman Filter</w:t>
+      </w:r>
+      <w:r>
+        <w:t xml:space="preserve"> pada kondisi lingkungan dengan banyak objek mampu meningkatkan akurasi dan stabilitas deteksi serta pelacakan hingga 91,66%. Bahkan, penggunaan </w:t>
+      </w:r>
+      <w:r>
+        <w:rPr>
+          <w:i/>
+          <w:iCs/>
+        </w:rPr>
+        <w:t>Kalman Filter</w:t>
+      </w:r>
+      <w:r>
+        <w:t xml:space="preserve"> terbukti meningkatkan kinerja pelacakan sebesar 25% dibandingkan hanya menggunakan YOLOv8N saja. Menariknya, penambahan algoritma tersebut hanya memberikan tambahan waktu komputasi rata-rata sekitar 0,0076 detik per </w:t>
+      </w:r>
+      <w:r>
+        <w:rPr>
+          <w:i/>
+          <w:iCs/>
+        </w:rPr>
+        <w:t>frame</w:t>
+      </w:r>
+      <w:r>
+        <w:t xml:space="preserve"> (sekitar 7,92%), sehingga sistem tetap mampu bekerja secara </w:t>
+      </w:r>
+      <w:r>
+        <w:rPr>
+          <w:i/>
+          <w:iCs/>
+        </w:rPr>
+        <w:t>real-time</w:t>
+      </w:r>
+      <w:r>
+        <w:t xml:space="preserve">. Dengan demikian, </w:t>
+      </w:r>
+      <w:r>
+        <w:rPr>
+          <w:i/>
+          <w:iCs/>
+        </w:rPr>
+        <w:t>Kalman Filter</w:t>
+      </w:r>
+      <w:r>
+        <w:t xml:space="preserve"> tidak hanya meningkatkan akurasi pelacakan, tetapi juga tetap mempertahankan efisiensi komputasi yang sangat penting bagi robot kompetitif dengan keterbatasan perangkat keras.</w:t>
+      </w:r>
+    </w:p>
+    <w:p>
+      <w:pPr>
+        <w:ind w:firstLine="567"/>
+      </w:pPr>
+      <w:r>
+        <w:t xml:space="preserve">Berdasarkan permasalahan yang telah diuraikan, </w:t>
+      </w:r>
+      <w:r>
+        <w:t xml:space="preserve">peneliti tertarik untuk meneliti dengan judul “Optimasi Gerakan Robot Sepak Bola Menggunakan </w:t>
+      </w:r>
+      <w:r>
+        <w:rPr>
+          <w:i/>
+          <w:iCs/>
+        </w:rPr>
+        <w:t>Kalman Filter</w:t>
+      </w:r>
+      <w:r>
+        <w:t xml:space="preserve"> Pada Deteksi </w:t>
+      </w:r>
+      <w:r>
+        <w:t>Objek</w:t>
+      </w:r>
+      <w:r>
+        <w:t xml:space="preserve"> Berbasis YOLO”</w:t>
+      </w:r>
+      <w:r>
+        <w:t>.</w:t>
+      </w:r>
+      <w:r>
+        <w:t xml:space="preserve"> </w:t>
+      </w:r>
+      <w:r>
+        <w:t>P</w:t>
+      </w:r>
+      <w:r>
+        <w:t xml:space="preserve">enelitian ini bertujuan untuk </w:t>
+      </w:r>
+      <w:r>
         <w:lastRenderedPageBreak/>
-        <w:t>tracking</w:t>
-      </w:r>
-      <w:r>
-        <w:t xml:space="preserve"> </w:t>
-      </w:r>
-      <w:r>
-        <w:rPr>
-          <w:i/>
-          <w:iCs/>
-        </w:rPr>
-        <w:t>real-time</w:t>
-      </w:r>
-      <w:r>
-        <w:t xml:space="preserve"> dengan akurasi yang tinggi</w:t>
-      </w:r>
-      <w:r>
-        <w:t xml:space="preserve"> </w:t>
-      </w:r>
-      <w:r>
-        <w:fldChar w:fldCharType="begin" w:fldLock="1"/>
-      </w:r>
-      <w:r>
-        <w:instrText>ADDIN CSL_CITATION {"citationItems":[{"id":"ITEM-1","itemData":{"author":[{"dropping-particle":"","family":"Saputra","given":"Fauzi Bayu","non-dropping-particle":"","parse-names":false,"suffix":""},{"dropping-particle":"","family":"Kallista","given":"Meta","non-dropping-particle":"","parse-names":false,"suffix":""},{"dropping-particle":"","family":"Setianingsih","given":"Casi","non-dropping-particle":"","parse-names":false,"suffix":""}],"container-title":"eProceedings of Engineering","id":"ITEM-1","issue":"1","issued":{"date-parts":[["2023"]]},"page":"284-295","title":"Deteksi social distancing dan penggunaan masker di restoran menggunakan algoritma Residual Network (ResNet)","type":"article-journal","volume":"10"},"uris":["http://www.mendeley.com/documents/?uuid=9ffbddb7-3512-429c-a944-00d7099b8137"]}],"mendeley":{"formattedCitation":"(F. B. Saputra et al., 2023)","plainTextFormattedCitation":"(F. B. Saputra et al., 2023)","previouslyFormattedCitation":"(F. B. Saputra et al., 2023)"},"properties":{"noteIndex":0},"schema":"https://github.com/citation-style-language/schema/raw/master/csl-citation.json"}</w:instrText>
-      </w:r>
-      <w:r>
-        <w:fldChar w:fldCharType="separate"/>
-      </w:r>
-      <w:r>
-        <w:t>(F. B. Saputra et al., 2023)</w:t>
-      </w:r>
-      <w:r>
-        <w:fldChar w:fldCharType="end"/>
-      </w:r>
-      <w:r>
-        <w:t>. Secara konsep, metode ini sangat ideal untuk kebutuhan robot sepak bola beroda, yang menuntut respon cepat terhadap pergerakan bola di lapangan.</w:t>
-      </w:r>
-    </w:p>
-    <w:p>
-      <w:pPr>
-        <w:ind w:firstLine="567"/>
-      </w:pPr>
-      <w:r>
-        <w:t>Namun dalam implementasi</w:t>
-      </w:r>
-      <w:r>
-        <w:t xml:space="preserve"> YOLO pada robot KRSBI Beroda</w:t>
-      </w:r>
-      <w:r>
-        <w:t>,</w:t>
-      </w:r>
-      <w:r>
-        <w:t xml:space="preserve"> masalah pertama yang didapat adalah </w:t>
-      </w:r>
-      <w:r>
-        <w:t>kendala signifikan terkait keterbatasan sumber daya perangkat keras. Sistem robot saat ini menggunakan laptop ASUS K401U sebagai unit pemrosesan utama, yang hanya memiliki spesifikasi standar seperti prosesor Intel Core i</w:t>
-      </w:r>
-      <w:r>
-        <w:t>5-7200U</w:t>
-      </w:r>
-      <w:r>
-        <w:t xml:space="preserve">, RAM </w:t>
-      </w:r>
-      <w:r>
-        <w:t>8GB</w:t>
-      </w:r>
-      <w:r>
-        <w:t xml:space="preserve">, serta dukungan GPU </w:t>
-      </w:r>
-      <w:r>
-        <w:t>Nvidia 940MX</w:t>
-      </w:r>
-      <w:r>
-        <w:t xml:space="preserve">. Spesifikasi tersebut </w:t>
-      </w:r>
-      <w:r>
-        <w:t xml:space="preserve">belum cukup mumpuni untuk menjalankan </w:t>
-      </w:r>
-      <w:r>
-        <w:t>YOLO</w:t>
-      </w:r>
-      <w:r>
-        <w:t xml:space="preserve"> dengan baik</w:t>
-      </w:r>
-      <w:r>
-        <w:t xml:space="preserve">. Akibatnya, proses </w:t>
-      </w:r>
-      <w:r>
-        <w:rPr>
-          <w:i/>
-          <w:iCs/>
-        </w:rPr>
-        <w:t>tracking</w:t>
-      </w:r>
-      <w:r>
-        <w:t xml:space="preserve"> sering mengalami penurunan performa, seperti </w:t>
-      </w:r>
-      <w:r>
-        <w:rPr>
-          <w:i/>
-          <w:iCs/>
-        </w:rPr>
-        <w:t>lag</w:t>
-      </w:r>
-      <w:r>
-        <w:t xml:space="preserve"> dan ketidakstabilan </w:t>
-      </w:r>
-      <w:r>
-        <w:rPr>
-          <w:i/>
-          <w:iCs/>
-        </w:rPr>
-        <w:t>frame rate</w:t>
-      </w:r>
-      <w:r>
-        <w:t>, sehingga informasi posisi bola diterima oleh robot dengan jeda waktu.</w:t>
-      </w:r>
-      <w:r>
-        <w:t xml:space="preserve"> </w:t>
-      </w:r>
-      <w:r>
-        <w:t>Keterlambatan ini berdampak langsung terhadap kualitas pergerakan robot. Robot dapat terlambat merespons perubahan posisi bola, bergerak tidak stabil, atau bahkan salah memperkirakan arah gerak bola. Dengan kata lain, meskipun YOLO memiliki akurasi tinggi, keterbatasan perangkat keras pada robot KRSBI Beroda menyebabkan efisiensinya menurun dan menjadi salah satu sumber utama masalah dalam sistem navigasi berbasis visi.</w:t>
-      </w:r>
-    </w:p>
-    <w:p>
-      <w:pPr>
-        <w:ind w:firstLine="567"/>
-      </w:pPr>
-      <w:r>
-        <w:fldChar w:fldCharType="begin" w:fldLock="1"/>
-      </w:r>
-      <w:r>
-        <w:instrText>ADDIN CSL_CITATION {"citationItems":[{"id":"ITEM-1","itemData":{"author":[{"dropping-particle":"","family":"Miharja","given":"Gangga Prakarsa","non-dropping-particle":"","parse-names":false,"suffix":""},{"dropping-particle":"","family":"Nugraha","given":"Danang Aditya","non-dropping-particle":"","parse-names":false,"suffix":""},{"dropping-particle":"","family":"Aziz","given":"Abdul","non-dropping-particle":"","parse-names":false,"suffix":""}],"container-title":"Jurnal Riset Mahasiswa Bidang Teknologi Informasi Volume","id":"ITEM-1","issue":"Analisis Perbandingan Kinerja Yolo dan Camshift","issued":{"date-parts":[["2025"]]},"page":"100-110","title":"Analisis Perbandingan Kinerja YOLO dan Camshift Dalam Pelacakan Objek Berbasis Video","type":"article-journal","volume":"5"},"uris":["http://www.mendeley.com/documents/?uuid=6808d717-9c21-4c79-bcd4-8b9707485d53"]}],"mendeley":{"formattedCitation":"(Miharja et al., 2025)","manualFormatting":"Miharja et al. (2025)","plainTextFormattedCitation":"(Miharja et al., 2025)","previouslyFormattedCitation":"(Miharja et al., 2025)"},"properties":{"noteIndex":0},"schema":"https://github.com/citation-style-language/schema/raw/master/csl-citation.json"}</w:instrText>
-      </w:r>
-      <w:r>
-        <w:fldChar w:fldCharType="separate"/>
-      </w:r>
-      <w:r>
-        <w:t xml:space="preserve">Miharja et al. </w:t>
-      </w:r>
-      <w:r>
-        <w:t>(</w:t>
-      </w:r>
-      <w:r>
-        <w:t>2025)</w:t>
-      </w:r>
-      <w:r>
-        <w:fldChar w:fldCharType="end"/>
-      </w:r>
-      <w:r>
-        <w:t xml:space="preserve"> menyebutkan</w:t>
-      </w:r>
-      <w:r>
-        <w:t xml:space="preserve"> bahwa metode YOLO adalah salah satu cara efektif dalam </w:t>
-      </w:r>
-      <w:r>
-        <w:rPr>
-          <w:i/>
-          <w:iCs/>
-        </w:rPr>
-        <w:t>object detection</w:t>
-      </w:r>
-      <w:r>
-        <w:t>, tapi tidak cukup efisien untuk sumber daya perangkat keras yang digunakan</w:t>
-      </w:r>
-      <w:r>
-        <w:t>, karena membutuhkan kapasitas komputasi yang mumpuni</w:t>
-      </w:r>
-      <w:r>
-        <w:t xml:space="preserve">. </w:t>
-      </w:r>
-      <w:r>
-        <w:t xml:space="preserve">Pada penelitian lainnya juga menyebutkan bahwa menggunakan perangkat </w:t>
-      </w:r>
-      <w:r>
-        <w:rPr>
-          <w:i/>
-          <w:iCs/>
-        </w:rPr>
-        <w:t>Single Board Computer</w:t>
-      </w:r>
-      <w:r>
-        <w:t xml:space="preserve"> berkinerja tinggi, seperti NVIDIA Jetson Series, juga perlu dipertimbangkan untuk meningkatkan kecepatan </w:t>
-      </w:r>
-      <w:r>
-        <w:t>deteksi</w:t>
-      </w:r>
-      <w:r>
-        <w:t xml:space="preserve"> (FPS) guna mencapai performa</w:t>
-      </w:r>
-      <w:r>
-        <w:t xml:space="preserve"> </w:t>
-      </w:r>
-      <w:r>
-        <w:rPr>
-          <w:i/>
-          <w:iCs/>
-        </w:rPr>
-        <w:t>tracking</w:t>
-      </w:r>
-      <w:r>
-        <w:t xml:space="preserve"> objek secara</w:t>
-      </w:r>
-      <w:r>
-        <w:t xml:space="preserve"> </w:t>
-      </w:r>
-      <w:r>
-        <w:rPr>
-          <w:i/>
-          <w:iCs/>
-        </w:rPr>
-        <w:t>real-time</w:t>
-      </w:r>
-      <w:r>
-        <w:t xml:space="preserve"> yang lebih optimal</w:t>
-      </w:r>
-      <w:r>
-        <w:t xml:space="preserve"> </w:t>
-      </w:r>
-      <w:r>
-        <w:fldChar w:fldCharType="begin" w:fldLock="1"/>
-      </w:r>
-      <w:r>
-        <w:instrText>ADDIN CSL_CITATION {"citationItems":[{"id":"ITEM-1","itemData":{"DOI":"10.22146/ijeis.104520","author":[{"dropping-particle":"","family":"Firdaus","given":"Ahmad Zaki","non-dropping-particle":"","parse-names":false,"suffix":""},{"dropping-particle":"","family":"Lelono","given":"Danang","non-dropping-particle":"","parse-names":false,"suffix":""}],"id":"ITEM-1","issue":"1","issued":{"date-parts":[["2025"]]},"page":"49-60","title":"Sistem Klasifikasi Sampah Otomatis Berbasis Deteksi Objek Real-Time Pada Single Board Computer Dengan Algoritma YOLO","type":"article-journal","volume":"15"},"uris":["http://www.mendeley.com/documents/?uuid=891a2000-2e73-4627-b18b-fdefaa6eb671"]}],"mendeley":{"formattedCitation":"(Firdaus &amp; Lelono, 2025)","plainTextFormattedCitation":"(Firdaus &amp; Lelono, 2025)","previouslyFormattedCitation":"(Firdaus &amp; Lelono, 2025)"},"properties":{"noteIndex":0},"schema":"https://github.com/citation-style-language/schema/raw/master/csl-citation.json"}</w:instrText>
-      </w:r>
-      <w:r>
-        <w:fldChar w:fldCharType="separate"/>
-      </w:r>
-      <w:r>
-        <w:t>(Firdaus &amp; Lelono, 2025)</w:t>
-      </w:r>
-      <w:r>
-        <w:fldChar w:fldCharType="end"/>
-      </w:r>
-      <w:r>
-        <w:t>.</w:t>
-      </w:r>
-    </w:p>
-    <w:p>
-      <w:pPr>
-        <w:ind w:firstLine="567"/>
-      </w:pPr>
-      <w:r>
-        <w:t xml:space="preserve">Selain itu, pada proses </w:t>
-      </w:r>
-      <w:r>
-        <w:rPr>
-          <w:i/>
-          <w:iCs/>
-        </w:rPr>
-        <w:t>tracking</w:t>
-      </w:r>
-      <w:r>
-        <w:t xml:space="preserve"> objek juga sering terjadi permasalahan seperti </w:t>
-      </w:r>
-      <w:r>
-        <w:rPr>
-          <w:i/>
-          <w:iCs/>
-        </w:rPr>
-        <w:t>occlusion</w:t>
-      </w:r>
-      <w:r>
-        <w:rPr>
-          <w:i/>
-          <w:iCs/>
-        </w:rPr>
-        <w:t xml:space="preserve"> </w:t>
-      </w:r>
-      <w:r>
-        <w:t>(oklusi)</w:t>
-      </w:r>
-      <w:r>
-        <w:t xml:space="preserve"> dan </w:t>
-      </w:r>
-      <w:r>
-        <w:rPr>
-          <w:i/>
-          <w:iCs/>
-        </w:rPr>
-        <w:t>false negative detection</w:t>
-      </w:r>
-      <w:r>
-        <w:rPr>
-          <w:i/>
-          <w:iCs/>
-        </w:rPr>
-        <w:t xml:space="preserve"> </w:t>
-      </w:r>
-      <w:r>
-        <w:t>yang merupakan masalah kedua bagi penelitian ini</w:t>
-      </w:r>
-      <w:r>
-        <w:t xml:space="preserve">. </w:t>
-      </w:r>
-      <w:r>
-        <w:t xml:space="preserve">Fenomena </w:t>
-      </w:r>
-      <w:r>
-        <w:t>oklusi</w:t>
-      </w:r>
-      <w:r>
-        <w:t xml:space="preserve">, di mana sebagian objek tertutup oleh penghalang tertentu, merupakan masalah fundamental dalam </w:t>
-      </w:r>
-      <w:r>
-        <w:rPr>
-          <w:i/>
-          <w:iCs/>
-        </w:rPr>
-        <w:t>tracking</w:t>
-      </w:r>
-      <w:r>
-        <w:t xml:space="preserve"> objek</w:t>
-      </w:r>
-      <w:r>
-        <w:t>.</w:t>
-      </w:r>
-      <w:r>
-        <w:t xml:space="preserve"> Oklusi </w:t>
-      </w:r>
-      <w:r>
-        <w:t xml:space="preserve">merupakan </w:t>
-      </w:r>
-      <w:r>
-        <w:t xml:space="preserve">penyebab utama yang meningkatkan </w:t>
-      </w:r>
-      <w:r>
-        <w:rPr>
-          <w:i/>
-          <w:iCs/>
-        </w:rPr>
-        <w:t>false-negative detection rate</w:t>
-      </w:r>
-      <w:r>
-        <w:t xml:space="preserve">, yang </w:t>
-      </w:r>
-      <w:r>
-        <w:t xml:space="preserve">dapat </w:t>
-      </w:r>
-      <w:r>
-        <w:t xml:space="preserve">menurunkan kinerja </w:t>
-      </w:r>
-      <w:r>
-        <w:rPr>
-          <w:i/>
-          <w:iCs/>
-        </w:rPr>
-        <w:t>tracking</w:t>
-      </w:r>
-      <w:r>
-        <w:t xml:space="preserve"> secara keseluruhan. Objek yang teroklusi ini </w:t>
-      </w:r>
-      <w:r>
-        <w:lastRenderedPageBreak/>
-        <w:t xml:space="preserve">dikategorikan sebagai </w:t>
-      </w:r>
-      <w:r>
-        <w:rPr>
-          <w:i/>
-          <w:iCs/>
-        </w:rPr>
-        <w:t>hard-positive examples</w:t>
-      </w:r>
-      <w:r>
-        <w:t xml:space="preserve"> yang sulit dideteksi oleh model. Oleh karena itu, oklusi </w:t>
-      </w:r>
-      <w:r>
-        <w:t>dan</w:t>
-      </w:r>
-      <w:r>
-        <w:t xml:space="preserve"> </w:t>
-      </w:r>
-      <w:r>
-        <w:rPr>
-          <w:i/>
-          <w:iCs/>
-        </w:rPr>
-        <w:t>false-negative</w:t>
-      </w:r>
-      <w:r>
-        <w:t xml:space="preserve"> adalah hal yang harus diperhatikan untuk mencapai optimalitas dalam penggunaan </w:t>
-      </w:r>
-      <w:r>
-        <w:rPr>
-          <w:i/>
-          <w:iCs/>
-        </w:rPr>
-        <w:t>object detection</w:t>
-      </w:r>
-      <w:r>
-        <w:t xml:space="preserve"> </w:t>
-      </w:r>
-      <w:r>
-        <w:fldChar w:fldCharType="begin" w:fldLock="1"/>
-      </w:r>
-      <w:r>
-        <w:instrText>ADDIN CSL_CITATION {"citationItems":[{"id":"ITEM-1","itemData":{"DOI":"10.3390/app11157093","ISSN":"20763417","abstract":"A study on object detection utilizing deep learning is in continuous progress to promptly and accurately determine the surrounding situation in the driving environment. Existing studies have tried to improve object detection performance considering occlusion through various processes. However, recent studies use R-CNN-based deep learning to provide high accuracy at slow speeds, so there are limitations to real-time. In addition, since such previous studies never took into con-sideration the data imbalance problem of the objects of interest in the model training process, it is necessary to make additional improvements. Accordingly, we proposed a detection model of occluded object based on YOLO using hard-example mining and augmentation policy optimization. The proposed procedures were as follows: diverse augmentation policies were applied to the base model in sequence and the optimized policy suitable for training data were strategically selected through the gradient-based performance improvement rate. Then, in the model learning process, the occluded objects and the objects likely to induce a false-positive detection were extracted, and fine-tuning using transfer learning was conducted. As a result of the performance evaluation, the model proposed in this study showed an mAP@0.5 value of 90.49% and an F1-score value of 90%. It showed that this model detected occluded objects more stably and significantly enhanced the self-driving object detection accuracy compared with existing model.","author":[{"dropping-particle":"","family":"Ryu","given":"Seong Eun","non-dropping-particle":"","parse-names":false,"suffix":""},{"dropping-particle":"","family":"Chung","given":"Kyung Yong","non-dropping-particle":"","parse-names":false,"suffix":""}],"container-title":"Applied Sciences (Switzerland)","id":"ITEM-1","issue":"15","issued":{"date-parts":[["2021"]]},"title":"Detection Model Of Occluded Object Based On Yolo Using Hard-example Mining And Augmentation Policy Optimization","type":"article-journal","volume":"11"},"uris":["http://www.mendeley.com/documents/?uuid=ce7df472-ff93-4a67-b008-a3c532145c2d"]}],"mendeley":{"formattedCitation":"(Ryu &amp; Chung, 2021)","plainTextFormattedCitation":"(Ryu &amp; Chung, 2021)","previouslyFormattedCitation":"(Ryu &amp; Chung, 2021)"},"properties":{"noteIndex":0},"schema":"https://github.com/citation-style-language/schema/raw/master/csl-citation.json"}</w:instrText>
-      </w:r>
-      <w:r>
-        <w:fldChar w:fldCharType="separate"/>
-      </w:r>
-      <w:r>
-        <w:t>(Ryu &amp; Chung, 2021)</w:t>
-      </w:r>
-      <w:r>
-        <w:fldChar w:fldCharType="end"/>
-      </w:r>
-      <w:r>
-        <w:t>.</w:t>
-      </w:r>
-    </w:p>
-    <w:p>
-      <w:pPr>
-        <w:ind w:firstLine="567"/>
-      </w:pPr>
-      <w:r>
-        <w:t xml:space="preserve">Untuk menjawab tantangan tersebut, penelitian ini mengusulkan penggunaan </w:t>
+        <w:t xml:space="preserve">mengembangkan dan mengimplementasikan sistem deteksi serta pelacakan bola pada robot KRSBI Beroda dengan memanfaatkan kamera </w:t>
+      </w:r>
+      <w:r>
+        <w:rPr>
+          <w:i/>
+          <w:iCs/>
+        </w:rPr>
+        <w:t>omnidirectional</w:t>
+      </w:r>
+      <w:r>
+        <w:t xml:space="preserve"> dan pendekatan </w:t>
+      </w:r>
+      <w:r>
+        <w:rPr>
+          <w:i/>
+          <w:iCs/>
+        </w:rPr>
+        <w:t>deep learning</w:t>
+      </w:r>
+      <w:r>
+        <w:t xml:space="preserve"> berbasis CNN. Deteksi objek akan dilakukan menggunakan algoritma YOLO, sementara prediksi pergerakan bola diperkuat dengan penerapan </w:t>
       </w:r>
       <w:r>
         <w:rPr>
@@ -5512,339 +5663,7 @@
         <w:t>Kalman Filter</w:t>
       </w:r>
       <w:r>
-        <w:t xml:space="preserve"> pada hasil deteksi bola berbasis YOLO. </w:t>
-      </w:r>
-      <w:r>
-        <w:rPr>
-          <w:i/>
-          <w:iCs/>
-        </w:rPr>
-        <w:t>Kalman Filter</w:t>
-      </w:r>
-      <w:r>
-        <w:t xml:space="preserve"> merupakan salah satu algoritma estimasi yang banyak digunakan dalam sistem dinamis karena mampu memprediksi keadaan berikutnya dari suatu objek berdasarkan data pengamatan sebelumnya. </w:t>
-      </w:r>
-      <w:r>
-        <w:t xml:space="preserve">Metode </w:t>
-      </w:r>
-      <w:r>
-        <w:rPr>
-          <w:i/>
-          <w:iCs/>
-        </w:rPr>
-        <w:t>Kalman Filter</w:t>
-      </w:r>
-      <w:r>
-        <w:t xml:space="preserve"> menggunakan informasi dari objek yang terdeteksi di suatu </w:t>
-      </w:r>
-      <w:r>
-        <w:rPr>
-          <w:i/>
-          <w:iCs/>
-        </w:rPr>
-        <w:t>frame</w:t>
-      </w:r>
-      <w:r>
-        <w:t xml:space="preserve"> dan status objek dari </w:t>
-      </w:r>
-      <w:r>
-        <w:rPr>
-          <w:i/>
-          <w:iCs/>
-        </w:rPr>
-        <w:t>frame</w:t>
-      </w:r>
-      <w:r>
-        <w:t xml:space="preserve"> sebelumnya untuk mendapatkan status yang baru dari objek tersebut</w:t>
-      </w:r>
-      <w:r>
-        <w:t xml:space="preserve"> </w:t>
-      </w:r>
-      <w:r>
-        <w:fldChar w:fldCharType="begin" w:fldLock="1"/>
-      </w:r>
-      <w:r>
-        <w:instrText>ADDIN CSL_CITATION {"citationItems":[{"id":"ITEM-1","itemData":{"DOI":"10.33998/processor.2023.18.1.791","ISSN":"2528-0082","abstract":"Kontes Robot Sepak Bola Indonesia (KRSBI) merupakan salah satu divisi dari Kontes Robot Indonesia (KRI) yang diadakan oleh RISTEKDIKTI dan KEMENDIKBUD setiap tahunnya. Dalam kontes robot sepak bola, robot di tuntut untuk bisa mendeteksi bola dan kemudian menggiringnya ke gawang lawan agar dapat tercipta sebuah gol. istem pendeteksian objek yang baik haruslah cepat, ringan, dan tentu saja harus memiliki akurasi yang baik. Saat ini, sistem pendeteksian objek yang telah diterapkan pada robot yaitu berupa color filtering (penyaringan warna) yang dinilai cukup baik dalam mendeteksi sebuah objek. Namun jika hanya mengandalkan metode ini dirasa masih kurang jika di lihat dari segi tracking objek. Algoritma Kalman Filter berfungsi sebagai estimator yang dapat digunakan untuk memprediksi arah pergerakan dari suatu objek berdasarkan status objek dari frame sebelumnya. Hal ini membuat robot dapat bergerak lebih cepat 1 (satu) frame dari pada objek yang akan di tracking. Algoritma SIFT dapat membandingkan dua citra melalui feature yang dimiliki citra tersebut dan menghasilkan apakah citra tersebut memiliki kemiripan atau tidak, algoritma ini berguna untuk memastikan apakah objek yang dideteksi oleh robot itu bola atau bukan. Oleh sebab itu, penulis akan mencoba menggabungkan kedua algoritma ini  apakah dapat menghasilkan sistem pendeteksian yang lebih baik dari sebelumnya. Diharapkan agar hasil dari penelitian ini dapat dipergunakan oleh robot dalam mengikuti kontes robot sepak bola Indonesia.","author":[{"dropping-particle":"","family":"Saputra","given":"Chindra","non-dropping-particle":"","parse-names":false,"suffix":""}],"container-title":"Jurnal PROCESSOR","id":"ITEM-1","issue":"1","issued":{"date-parts":[["2023"]]},"page":"73-82","title":"Implementasi Algoritma SIFT (Scale-Invariant Feature Transform) Dan Algoritma Kalman Filter Dalam Mendeteksi Objek Bola","type":"article-journal","volume":"18"},"uris":["http://www.mendeley.com/documents/?uuid=f24db2bf-6563-4371-97b0-c0cd2c7673fe"]}],"mendeley":{"formattedCitation":"(C. Saputra, 2023)","plainTextFormattedCitation":"(C. Saputra, 2023)","previouslyFormattedCitation":"(C. Saputra, 2023)"},"properties":{"noteIndex":0},"schema":"https://github.com/citation-style-language/schema/raw/master/csl-citation.json"}</w:instrText>
-      </w:r>
-      <w:r>
-        <w:fldChar w:fldCharType="separate"/>
-      </w:r>
-      <w:r>
-        <w:t>(C. Saputra, 2023)</w:t>
-      </w:r>
-      <w:r>
-        <w:fldChar w:fldCharType="end"/>
-      </w:r>
-      <w:r>
-        <w:t>.</w:t>
-      </w:r>
-    </w:p>
-    <w:p>
-      <w:pPr>
-        <w:ind w:firstLine="567"/>
-      </w:pPr>
-      <w:r>
-        <w:t xml:space="preserve">Pada konteks robot sepak bola, </w:t>
-      </w:r>
-      <w:r>
-        <w:rPr>
-          <w:i/>
-          <w:iCs/>
-        </w:rPr>
-        <w:t>Kalman Filter</w:t>
-      </w:r>
-      <w:r>
-        <w:t xml:space="preserve"> sangat relevan untuk digunakan karena bola sering mengalami perubahan posisi secara cepat, mendadak, dan terkadang tidak terduga. YOLO sebagai detektor objek hanya memberikan posisi bola pada setiap </w:t>
-      </w:r>
-      <w:r>
-        <w:rPr>
-          <w:i/>
-          <w:iCs/>
-        </w:rPr>
-        <w:t>frame</w:t>
-      </w:r>
-      <w:r>
-        <w:t xml:space="preserve">, tanpa mempertimbangkan dinamika gerakan dari bola tersebut. Akibatnya, jika bola bergerak terlalu cepat atau terjadi keterlambatan proses inferensi, robot bisa kehilangan akurasi dalam mengejar bola. Dengan </w:t>
-      </w:r>
-      <w:r>
-        <w:rPr>
-          <w:i/>
-          <w:iCs/>
-        </w:rPr>
-        <w:t>Kalman Filter</w:t>
-      </w:r>
-      <w:r>
-        <w:t xml:space="preserve">, sistem tidak hanya bergantung pada deteksi saat ini, tetapi juga dapat memprediksi posisi bola pada </w:t>
-      </w:r>
-      <w:r>
-        <w:rPr>
-          <w:i/>
-          <w:iCs/>
-        </w:rPr>
-        <w:t>frame</w:t>
-      </w:r>
-      <w:r>
-        <w:t xml:space="preserve"> berikutnya, sehingga pergerakan robot menjadi lebih stabil, responsif, dan efisien.</w:t>
-      </w:r>
-    </w:p>
-    <w:p>
-      <w:pPr>
-        <w:ind w:firstLine="567"/>
-      </w:pPr>
-      <w:r>
-        <w:t xml:space="preserve">Selain itu, </w:t>
-      </w:r>
-      <w:r>
-        <w:rPr>
-          <w:i/>
-          <w:iCs/>
-        </w:rPr>
-        <w:t>Kalman Filter</w:t>
-      </w:r>
-      <w:r>
-        <w:t xml:space="preserve"> memiliki keunggulan dari sisi efisiensi komputasi. Dibandingkan dengan metode prediksi berbasis </w:t>
-      </w:r>
-      <w:r>
-        <w:rPr>
-          <w:i/>
-          <w:iCs/>
-        </w:rPr>
-        <w:t>deep learning</w:t>
-      </w:r>
-      <w:r>
-        <w:t xml:space="preserve"> yang umumnya membutuhkan sumber daya tinggi, </w:t>
-      </w:r>
-      <w:r>
-        <w:rPr>
-          <w:i/>
-          <w:iCs/>
-        </w:rPr>
-        <w:t>Kalman Filter</w:t>
-      </w:r>
-      <w:r>
-        <w:t xml:space="preserve"> relatif ringan dan dapat diimplementasikan pada perangkat dengan keterbatasan komputasi seperti robot KRSBI Beroda. </w:t>
-      </w:r>
-      <w:r>
-        <w:t>P</w:t>
-      </w:r>
-      <w:r>
-        <w:t xml:space="preserve">enelitian sebelumnya </w:t>
-      </w:r>
-      <w:r>
-        <w:t>yang dilakukan oleh</w:t>
-      </w:r>
-      <w:r>
-        <w:t xml:space="preserve"> </w:t>
-      </w:r>
-      <w:r>
-        <w:fldChar w:fldCharType="begin" w:fldLock="1"/>
-      </w:r>
-      <w:r>
-        <w:instrText>ADDIN CSL_CITATION {"citationItems":[{"id":"ITEM-1","itemData":{"author":[{"dropping-particle":"","family":"Yuztiawan","given":"Fachrie Rizky","non-dropping-particle":"","parse-names":false,"suffix":""},{"dropping-particle":"","family":"Utaminingrum","given":"Fitri","non-dropping-particle":"","parse-names":false,"suffix":""}],"container-title":"Jurnal Pengembangan Teknologi Informasi dan Ilmu Komputer","id":"ITEM-1","issue":"1","issued":{"date-parts":[["2017"]]},"page":"2548-964","title":"Implementasi Metode Kalman Filter Dan Model Yolov8N Untuk Fitur Human-Following Pada Kursi Roda Pintar","type":"article-journal","volume":"1"},"uris":["http://www.mendeley.com/documents/?uuid=3bebc350-1637-47f7-bd0e-8ceb0b881bc1"]}],"mendeley":{"formattedCitation":"(Yuztiawan &amp; Utaminingrum, 2017)","manualFormatting":"Yuztiawan &amp; Utaminingrum (2017)","plainTextFormattedCitation":"(Yuztiawan &amp; Utaminingrum, 2017)","previouslyFormattedCitation":"(Yuztiawan &amp; Utaminingrum, 2017)"},"properties":{"noteIndex":0},"schema":"https://github.com/citation-style-language/schema/raw/master/csl-citation.json"}</w:instrText>
-      </w:r>
-      <w:r>
-        <w:fldChar w:fldCharType="separate"/>
-      </w:r>
-      <w:r>
-        <w:t xml:space="preserve">Yuztiawan &amp; Utaminingrum </w:t>
-      </w:r>
-      <w:r>
-        <w:t>(</w:t>
-      </w:r>
-      <w:r>
-        <w:t>2017)</w:t>
-      </w:r>
-      <w:r>
-        <w:fldChar w:fldCharType="end"/>
-      </w:r>
-      <w:r>
-        <w:t xml:space="preserve"> </w:t>
-      </w:r>
-      <w:r>
-        <w:t xml:space="preserve">juga memperkuat hal ini, di mana integrasi model YOLOv8N dengan </w:t>
-      </w:r>
-      <w:r>
-        <w:rPr>
-          <w:i/>
-          <w:iCs/>
-        </w:rPr>
-        <w:t>Kalman Filter</w:t>
-      </w:r>
-      <w:r>
-        <w:t xml:space="preserve"> pada kondisi lingkungan dengan banyak objek mampu meningkatkan akurasi dan stabilitas deteksi serta pelacakan hingga 91,66%. Bahkan, penggunaan </w:t>
-      </w:r>
-      <w:r>
-        <w:rPr>
-          <w:i/>
-          <w:iCs/>
-        </w:rPr>
-        <w:t>Kalman Filter</w:t>
-      </w:r>
-      <w:r>
-        <w:t xml:space="preserve"> terbukti meningkatkan kinerja pelacakan sebesar 25% dibandingkan hanya menggunakan YOLOv8N saja. Menariknya, penambahan algoritma tersebut hanya memberikan tambahan waktu komputasi rata-rata sekitar 0,0076 detik per </w:t>
-      </w:r>
-      <w:r>
-        <w:rPr>
-          <w:i/>
-          <w:iCs/>
-        </w:rPr>
-        <w:t>frame</w:t>
-      </w:r>
-      <w:r>
-        <w:t xml:space="preserve"> (sekitar 7,92%), sehingga sistem tetap </w:t>
-      </w:r>
-      <w:r>
-        <w:lastRenderedPageBreak/>
-        <w:t xml:space="preserve">mampu bekerja secara </w:t>
-      </w:r>
-      <w:r>
-        <w:rPr>
-          <w:i/>
-          <w:iCs/>
-        </w:rPr>
-        <w:t>real-time</w:t>
-      </w:r>
-      <w:r>
-        <w:t xml:space="preserve">. Dengan demikian, </w:t>
-      </w:r>
-      <w:r>
-        <w:rPr>
-          <w:i/>
-          <w:iCs/>
-        </w:rPr>
-        <w:t>Kalman Filter</w:t>
-      </w:r>
-      <w:r>
-        <w:t xml:space="preserve"> tidak hanya meningkatkan akurasi pelacakan, tetapi juga tetap mempertahankan efisiensi komputasi yang sangat penting bagi robot kompetitif dengan keterbatasan perangkat keras.</w:t>
-      </w:r>
-    </w:p>
-    <w:p>
-      <w:pPr>
-        <w:ind w:firstLine="567"/>
-      </w:pPr>
-      <w:r>
-        <w:t xml:space="preserve">Berdasarkan permasalahan yang telah diuraikan, </w:t>
-      </w:r>
-      <w:r>
-        <w:t xml:space="preserve">peneliti tertarik untuk meneliti dengan judul “Optimasi Gerakan Robot Sepak Bola Menggunakan </w:t>
-      </w:r>
-      <w:r>
-        <w:rPr>
-          <w:i/>
-          <w:iCs/>
-        </w:rPr>
-        <w:t>Kalman Filter</w:t>
-      </w:r>
-      <w:r>
-        <w:t xml:space="preserve"> Pada </w:t>
-      </w:r>
-      <w:r>
-        <w:rPr>
-          <w:i/>
-          <w:iCs/>
-        </w:rPr>
-        <w:t>Tracking</w:t>
-      </w:r>
-      <w:r>
-        <w:t xml:space="preserve"> </w:t>
-      </w:r>
-      <w:r>
-        <w:t>Objek</w:t>
-      </w:r>
-      <w:r>
-        <w:t xml:space="preserve"> Berbasis YOLO”</w:t>
-      </w:r>
-      <w:r>
-        <w:t>.</w:t>
-      </w:r>
-      <w:r>
-        <w:t xml:space="preserve"> </w:t>
-      </w:r>
-      <w:r>
-        <w:t>P</w:t>
-      </w:r>
-      <w:r>
-        <w:t xml:space="preserve">enelitian ini bertujuan untuk mengembangkan dan mengimplementasikan sistem deteksi serta pelacakan bola pada robot KRSBI Beroda dengan memanfaatkan kamera </w:t>
-      </w:r>
-      <w:r>
-        <w:rPr>
-          <w:i/>
-          <w:iCs/>
-        </w:rPr>
-        <w:t>omnidirectional</w:t>
-      </w:r>
-      <w:r>
-        <w:t xml:space="preserve"> dan pendekatan </w:t>
-      </w:r>
-      <w:r>
-        <w:rPr>
-          <w:i/>
-          <w:iCs/>
-        </w:rPr>
-        <w:t>deep learning</w:t>
-      </w:r>
-      <w:r>
-        <w:t xml:space="preserve"> berbasis CNN. Deteksi objek akan dilakukan menggunakan algoritma YOLO, sementara prediksi pergerakan bola diperkuat dengan penerapan </w:t>
-      </w:r>
-      <w:r>
-        <w:rPr>
-          <w:i/>
-          <w:iCs/>
-        </w:rPr>
-        <w:t>Kalman Filter</w:t>
-      </w:r>
-      <w:r>
-        <w:t xml:space="preserve"> untuk mengatasi keterbatasan </w:t>
-      </w:r>
-      <w:r>
-        <w:rPr>
-          <w:i/>
-          <w:iCs/>
-        </w:rPr>
-        <w:t>tracking</w:t>
-      </w:r>
-      <w:r>
-        <w:t xml:space="preserve"> berbasis </w:t>
+        <w:t xml:space="preserve"> untuk mengatasi keterbatasan deteksi berbasis </w:t>
       </w:r>
       <w:r>
         <w:rPr>
@@ -5906,17 +5725,7 @@
         <w:ind w:left="993" w:hanging="426"/>
       </w:pPr>
       <w:r>
-        <w:t xml:space="preserve">Bagaimana meningkatkan kestabilan </w:t>
-      </w:r>
-      <w:r>
-        <w:rPr>
-          <w:i/>
-          <w:iCs/>
-        </w:rPr>
-        <w:t>tracking</w:t>
-      </w:r>
-      <w:r>
-        <w:t xml:space="preserve"> bola pada robot KRSBI Beroda ketika YOLO mengalami keterbatasan performa akibat rendahnya kapasitas perangkat keras (laptop ASUS K401U) sehingga menghasilkan </w:t>
+        <w:t xml:space="preserve">Bagaimana meningkatkan kestabilan deteksi bola pada robot KRSBI Beroda ketika algoritma YOLO mengalami keterbatasan performa akibat rendahnya kapasitas perangkat keras (laptop ASUS K401U) sehingga menghasilkan </w:t>
       </w:r>
       <w:r>
         <w:rPr>
@@ -5926,7 +5735,7 @@
         <w:t>frame rate</w:t>
       </w:r>
       <w:r>
-        <w:t xml:space="preserve"> yang tidak stabil?</w:t>
+        <w:t xml:space="preserve"> yang tidak stabil dan keterlambatan informasi posisi bola?</w:t>
       </w:r>
     </w:p>
     <w:p>
@@ -5959,22 +5768,15 @@
         <w:t>false-negative detection</w:t>
       </w:r>
       <w:r>
-        <w:t xml:space="preserve"> yang sering terjadi pada proses </w:t>
-      </w:r>
-      <w:r>
-        <w:rPr>
-          <w:i/>
-          <w:iCs/>
-        </w:rPr>
-        <w:t>tracking</w:t>
-      </w:r>
-      <w:r>
-        <w:t xml:space="preserve"> bola berbasis YOLO, sehingga robot tetap mampu mengetahui dan memprediksi posisi bola secara konsisten pada kondisi lapangan yang dinamis?</w:t>
+        <w:t xml:space="preserve"> yang sering terjadi pada proses deteksi bola berbasis YOLO, sehingga robot tetap mampu mengetahui dan memprediksi posisi bola secara konsisten pada kondisi lapangan yang dinamis?</w:t>
       </w:r>
     </w:p>
     <w:p>
       <w:pPr>
         <w:pStyle w:val="NoSpacing"/>
+        <w:rPr>
+          <w:noProof/>
+        </w:rPr>
       </w:pPr>
     </w:p>
     <w:p>
@@ -6012,21 +5814,7 @@
         <w:ind w:left="993" w:hanging="426"/>
       </w:pPr>
       <w:r>
-        <w:lastRenderedPageBreak/>
-        <w:t xml:space="preserve">Mengembangkan sistem deteksi dan pelacakan bola yang lebih stabil dan responsif pada robot KRSBI Beroda dengan mengoptimalkan proses </w:t>
-      </w:r>
-      <w:r>
-        <w:rPr>
-          <w:i/>
-          <w:iCs/>
-        </w:rPr>
-        <w:t>tracking</w:t>
-      </w:r>
-      <w:r>
-        <w:t xml:space="preserve"> objek</w:t>
-      </w:r>
-      <w:r>
-        <w:t xml:space="preserve"> menggunakan algoritma </w:t>
+        <w:t xml:space="preserve">Mengembangkan sistem deteksi dan pelacakan bola yang lebih stabil dan responsif pada robot KRSBI Beroda dengan mengoptimalkan proses deteksi YOLO menggunakan algoritma </w:t>
       </w:r>
       <w:r>
         <w:rPr>
@@ -6066,6 +5854,7 @@
           <w:i/>
           <w:iCs/>
         </w:rPr>
+        <w:lastRenderedPageBreak/>
         <w:t>occlusion</w:t>
       </w:r>
       <w:r>
@@ -6261,17 +6050,7 @@
         <w:t>Kalman Filter</w:t>
       </w:r>
       <w:r>
-        <w:t xml:space="preserve"> pada sistem robotika, khususnya dalam konteks </w:t>
-      </w:r>
-      <w:r>
-        <w:rPr>
-          <w:i/>
-          <w:iCs/>
-        </w:rPr>
-        <w:t>tracking</w:t>
-      </w:r>
-      <w:r>
-        <w:t xml:space="preserve"> objek bergerak.</w:t>
+        <w:t xml:space="preserve"> pada sistem robotika, khususnya dalam konteks deteksi dan prediksi objek bergerak.</w:t>
       </w:r>
     </w:p>
     <w:p>
@@ -6283,17 +6062,7 @@
         </w:numPr>
       </w:pPr>
       <w:r>
-        <w:t xml:space="preserve">Penelitian ini dapat membantu meningkatkan performa robot dalam pertandingan melalui sistem </w:t>
-      </w:r>
-      <w:r>
-        <w:rPr>
-          <w:i/>
-          <w:iCs/>
-        </w:rPr>
-        <w:t>tracking</w:t>
-      </w:r>
-      <w:r>
-        <w:t xml:space="preserve"> bola yang lebih akurat dan gerakan robot yang lebih stabil serta efisien.</w:t>
+        <w:t>Penelitian ini dapat membantu meningkatkan performa robot dalam pertandingan melalui sistem deteksi bola yang lebih akurat dan gerakan robot yang lebih stabil serta efisien.</w:t>
       </w:r>
     </w:p>
     <w:p>
@@ -6323,7 +6092,6 @@
         <w:ind w:firstLine="567"/>
       </w:pPr>
       <w:r>
-        <w:lastRenderedPageBreak/>
         <w:t>Untuk mempermudah dalam memahami lebih jelas tentang penulisan penelitian ini, maka penelitian ini ditulis dalam beberapa bab yang masing-masing berkaitan satu sama lainnya, dengan sistematika penulisan sebagai berikut:</w:t>
       </w:r>
     </w:p>
@@ -6344,7 +6112,11 @@
         <w:ind w:left="1440"/>
       </w:pPr>
       <w:r>
-        <w:t>Bagian ini berisi tentang deskripsi umum dari penelitian yang akan dilakukan meliputi Latar Belakang, Perumusan Masalah, Tujuan Penelitian, Batasan Masalah, Manfaat Penelitian dan Sistematika Penulisan.</w:t>
+        <w:t xml:space="preserve">Bagian ini berisi tentang deskripsi umum dari penelitian yang akan dilakukan meliputi Latar Belakang, Perumusan Masalah, Tujuan </w:t>
+      </w:r>
+      <w:r>
+        <w:lastRenderedPageBreak/>
+        <w:t>Penelitian, Batasan Masalah, Manfaat Penelitian dan Sistematika Penulisan.</w:t>
       </w:r>
     </w:p>
     <w:p>
@@ -16602,7 +16374,7 @@
         <w:fldChar w:fldCharType="begin" w:fldLock="1"/>
       </w:r>
       <w:r>
-        <w:instrText>ADDIN CSL_CITATION {"citationItems":[{"id":"ITEM-1","itemData":{"URL":"https://www.ultralytics.com/glossary/kalman-filter-kf","author":[{"dropping-particle":"","family":"Ultralytics","given":"","non-dropping-particle":"","parse-names":false,"suffix":""}],"id":"ITEM-1","issued":{"date-parts":[["2025"]]},"title":"Kalman Filter (KF)","type":"webpage"},"uris":["http://www.mendeley.com/documents/?uuid=b8a27765-bcd1-4f8d-bf6c-7c0605834b56"]}],"mendeley":{"formattedCitation":"(Ultralytics, 2025)","plainTextFormattedCitation":"(Ultralytics, 2025)","previouslyFormattedCitation":"(Ultralytics, 2025)"},"properties":{"noteIndex":0},"schema":"https://github.com/citation-style-language/schema/raw/master/csl-citation.json"}</w:instrText>
+        <w:instrText>ADDIN CSL_CITATION {"citationItems":[{"id":"ITEM-1","itemData":{"URL":"https://www.ultralytics.com/glossary/kalman-filter-kf","author":[{"dropping-particle":"","family":"Ultralytics","given":"","non-dropping-particle":"","parse-names":false,"suffix":""}],"id":"ITEM-1","issued":{"date-parts":[["2025"]]},"title":"Kalman Filter (KF)","type":"webpage"},"uris":["http://www.mendeley.com/documents/?uuid=b8a27765-bcd1-4f8d-bf6c-7c0605834b56"]}],"mendeley":{"formattedCitation":"(Ultralytics, 2025)","plainTextFormattedCitation":"(Ultralytics, 2025)"},"properties":{"noteIndex":0},"schema":"https://github.com/citation-style-language/schema/raw/master/csl-citation.json"}</w:instrText>
       </w:r>
       <w:r>
         <w:fldChar w:fldCharType="separate"/>
@@ -18432,883 +18204,6 @@
         </w:numPr>
         <w:ind w:left="567" w:hanging="567"/>
       </w:pPr>
-      <w:r>
-        <w:rPr>
-          <w:i/>
-          <w:iCs/>
-        </w:rPr>
-        <w:t>Frame Skipping</w:t>
-      </w:r>
-      <w:r>
-        <w:t xml:space="preserve"> dalam Pelacakan Objek</w:t>
-      </w:r>
-    </w:p>
-    <w:p>
-      <w:pPr>
-        <w:ind w:firstLine="567"/>
-      </w:pPr>
-      <w:r>
-        <w:t>Pelacakan objek (</w:t>
-      </w:r>
-      <w:r>
-        <w:rPr>
-          <w:i/>
-          <w:iCs/>
-        </w:rPr>
-        <w:t>object tracking</w:t>
-      </w:r>
-      <w:r>
-        <w:t xml:space="preserve">) merupakan salah satu aspek penting dalam bidang visi komputer. Namun, banyak metode pelacakan modern yang berbasis </w:t>
-      </w:r>
-      <w:r>
-        <w:rPr>
-          <w:i/>
-          <w:iCs/>
-        </w:rPr>
-        <w:t>deep learning</w:t>
-      </w:r>
-      <w:r>
-        <w:t xml:space="preserve"> memiliki kompleksitas tinggi dan memerlukan kapasitas komputasi yang besar. Pada sistem dengan keterbatasan perangkat keras, seperti robot atau perangkat bergerak, penggunaan algoritma pelacakan yang terlalu berat dapat menghabiskan sebagian besar sumber daya CPU maupun GPU. Kondisi ini berpotensi mengganggu kinerja sistem secara keseluruhan, terutama ketika terdapat proses lain yang harus dijalankan secara bersamaan</w:t>
-      </w:r>
-      <w:r>
-        <w:t xml:space="preserve">. </w:t>
-      </w:r>
-      <w:r>
-        <w:t xml:space="preserve">Strategi </w:t>
-      </w:r>
-      <w:r>
-        <w:rPr>
-          <w:i/>
-          <w:iCs/>
-        </w:rPr>
-        <w:t>frame skipping</w:t>
-      </w:r>
-      <w:r>
-        <w:t xml:space="preserve"> diterapkan sebagai bentuk optimasi untuk meningkatkan efisiensi pemrosesan dengan tidak mengeksekusi algoritma deteksi atau pelacakan yang berat pada setiap </w:t>
-      </w:r>
-      <w:r>
-        <w:rPr>
-          <w:i/>
-          <w:iCs/>
-        </w:rPr>
-        <w:t>frame</w:t>
-      </w:r>
-      <w:r>
-        <w:t xml:space="preserve"> video. Dengan menurunkan frekuensi penggunaan algoritma utama, beban komputasi pada perangkat keras dapat ditekan secara signifikan. Pendekatan ini </w:t>
-      </w:r>
-      <w:r>
-        <w:lastRenderedPageBreak/>
-        <w:t xml:space="preserve">memungkinkan peningkatan kinerja sistem secara keseluruhan, khususnya dalam hal peningkatan </w:t>
-      </w:r>
-      <w:r>
-        <w:rPr>
-          <w:i/>
-          <w:iCs/>
-        </w:rPr>
-        <w:t>frame rate</w:t>
-      </w:r>
-      <w:r>
-        <w:t xml:space="preserve"> (FPS) selama proses pemrosesan berlangsung</w:t>
-      </w:r>
-      <w:r>
-        <w:t xml:space="preserve"> </w:t>
-      </w:r>
-      <w:r>
-        <w:fldChar w:fldCharType="begin" w:fldLock="1"/>
-      </w:r>
-      <w:r>
-        <w:instrText>ADDIN CSL_CITATION {"citationItems":[{"id":"ITEM-1","itemData":{"DOI":"10.3390/s24248120","ISSN":"14248220","PMID":"39771855","abstract":"Object tracking is a challenging task in computer vision. While simple tracking methods offer fast speeds, they often fail to track targets. To address this issue, traditional methods typically rely on complex algorithms. This study presents a novel approach to enhance object tracking speed via confidence-guided frame skipping. The proposed method is strategically designed to complement existing methods. Initially, lightweight tracking is used to track a target. Only in scenarios where it fails to track is an existing, robust but complex algorithm used. The contribution of this study lies in the proposed confidence assessment of the lightweight tracking’s results. The proposed method determines the need for intervention by the robust algorithm based on the predicted confidence level. This two-tiered approach significantly enhances tracking speed by leveraging the lightweight method for straightforward situations and the robust algorithm for challenging scenarios. Experimental results demonstrate the effectiveness of the proposed approach in enhancing tracking speed.","author":[{"dropping-particle":"","family":"Lee","given":"Yun Gu","non-dropping-particle":"","parse-names":false,"suffix":""}],"container-title":"Sensors","id":"ITEM-1","issue":"24","issued":{"date-parts":[["2024"]]},"title":"Confidence-Guided Frame Skipping to Enhance Object Tracking Speed","type":"article-journal","volume":"24"},"uris":["http://www.mendeley.com/documents/?uuid=7f13f71d-c462-43d6-a417-ceedac0aec7a"]}],"mendeley":{"formattedCitation":"(Lee, 2024)","plainTextFormattedCitation":"(Lee, 2024)","previouslyFormattedCitation":"(Lee, 2024)"},"properties":{"noteIndex":0},"schema":"https://github.com/citation-style-language/schema/raw/master/csl-citation.json"}</w:instrText>
-      </w:r>
-      <w:r>
-        <w:fldChar w:fldCharType="separate"/>
-      </w:r>
-      <w:r>
-        <w:t>(Lee, 2024)</w:t>
-      </w:r>
-      <w:r>
-        <w:fldChar w:fldCharType="end"/>
-      </w:r>
-      <w:r>
-        <w:t>.</w:t>
-      </w:r>
-    </w:p>
-    <w:p>
-      <w:pPr>
-        <w:ind w:firstLine="567"/>
-        <w:rPr>
-          <w:lang w:val="en-ID"/>
-        </w:rPr>
-      </w:pPr>
-      <w:r>
-        <w:rPr>
-          <w:lang w:val="en-ID"/>
-        </w:rPr>
-        <w:t>Dalam pendekatan tradisional</w:t>
-      </w:r>
-      <w:r>
-        <w:rPr>
-          <w:lang w:val="en-ID"/>
-        </w:rPr>
-        <w:t xml:space="preserve"> </w:t>
-      </w:r>
-      <m:oMath>
-        <m:r>
-          <w:rPr>
-            <w:rFonts w:ascii="Cambria Math" w:hAnsi="Cambria Math"/>
-            <w:lang w:val="en-ID"/>
-          </w:rPr>
-          <m:t>(</m:t>
-        </m:r>
-        <m:sSub>
-          <m:sSubPr>
-            <m:ctrlPr>
-              <w:rPr>
-                <w:rFonts w:ascii="Cambria Math" w:hAnsi="Cambria Math"/>
-                <w:i/>
-                <w:lang w:val="en-ID"/>
-              </w:rPr>
-            </m:ctrlPr>
-          </m:sSubPr>
-          <m:e>
-            <m:r>
-              <w:rPr>
-                <w:rFonts w:ascii="Cambria Math" w:hAnsi="Cambria Math"/>
-                <w:lang w:val="en-ID"/>
-              </w:rPr>
-              <m:t>M</m:t>
-            </m:r>
-          </m:e>
-          <m:sub>
-            <m:r>
-              <w:rPr>
-                <w:rFonts w:ascii="Cambria Math" w:hAnsi="Cambria Math"/>
-                <w:lang w:val="en-ID"/>
-              </w:rPr>
-              <m:t>SKIP</m:t>
-            </m:r>
-          </m:sub>
-        </m:sSub>
-        <m:r>
-          <w:rPr>
-            <w:rFonts w:ascii="Cambria Math" w:hAnsi="Cambria Math"/>
-            <w:lang w:val="en-ID"/>
-          </w:rPr>
-          <m:t>)</m:t>
-        </m:r>
-      </m:oMath>
-      <w:r>
-        <w:rPr>
-          <w:lang w:val="en-ID"/>
-        </w:rPr>
-        <w:t xml:space="preserve">, sistem hanya melakukan proses deteksi penuh menggunakan algoritma utama pada interval </w:t>
-      </w:r>
-      <w:r>
-        <w:rPr>
-          <w:i/>
-          <w:iCs/>
-          <w:lang w:val="en-ID"/>
-        </w:rPr>
-        <w:t>frame</w:t>
-      </w:r>
-      <w:r>
-        <w:rPr>
-          <w:lang w:val="en-ID"/>
-        </w:rPr>
-        <w:t xml:space="preserve"> tertentu. Misalnya, jika parameter jumlah pelompatan </w:t>
-      </w:r>
-      <w:r>
-        <w:rPr>
-          <w:i/>
-          <w:iCs/>
-          <w:lang w:val="en-ID"/>
-        </w:rPr>
-        <w:t>frame</w:t>
-      </w:r>
-      <w:r>
-        <w:rPr>
-          <w:lang w:val="en-ID"/>
-        </w:rPr>
-        <w:t xml:space="preserve"> </w:t>
-      </w:r>
-      <m:oMath>
-        <m:r>
-          <w:rPr>
-            <w:rFonts w:ascii="Cambria Math" w:hAnsi="Cambria Math"/>
-            <w:lang w:val="en-ID"/>
-          </w:rPr>
-          <m:t>(</m:t>
-        </m:r>
-        <m:sSub>
-          <m:sSubPr>
-            <m:ctrlPr>
-              <w:rPr>
-                <w:rFonts w:ascii="Cambria Math" w:hAnsi="Cambria Math"/>
-                <w:i/>
-                <w:lang w:val="en-ID"/>
-              </w:rPr>
-            </m:ctrlPr>
-          </m:sSubPr>
-          <m:e>
-            <m:r>
-              <w:rPr>
-                <w:rFonts w:ascii="Cambria Math" w:hAnsi="Cambria Math"/>
-                <w:lang w:val="en-ID"/>
-              </w:rPr>
-              <m:t>S</m:t>
-            </m:r>
-          </m:e>
-          <m:sub>
-            <m:r>
-              <w:rPr>
-                <w:rFonts w:ascii="Cambria Math" w:hAnsi="Cambria Math"/>
-                <w:lang w:val="en-ID"/>
-              </w:rPr>
-              <m:t>N</m:t>
-            </m:r>
-          </m:sub>
-        </m:sSub>
-        <m:r>
-          <w:rPr>
-            <w:rFonts w:ascii="Cambria Math" w:hAnsi="Cambria Math"/>
-            <w:lang w:val="en-ID"/>
-          </w:rPr>
-          <m:t>)</m:t>
-        </m:r>
-      </m:oMath>
-      <w:r>
-        <w:rPr>
-          <w:lang w:val="en-ID"/>
-        </w:rPr>
-        <w:t xml:space="preserve"> diatur sebesar 5, maka sistem hanya akan menjalankan deteksi pada </w:t>
-      </w:r>
-      <w:r>
-        <w:rPr>
-          <w:i/>
-          <w:iCs/>
-          <w:lang w:val="en-ID"/>
-        </w:rPr>
-        <w:t>frame</w:t>
-      </w:r>
-      <w:r>
-        <w:rPr>
-          <w:lang w:val="en-ID"/>
-        </w:rPr>
-        <w:t xml:space="preserve"> ke-1, 6, 11, dan seterusnya.</w:t>
-      </w:r>
-      <w:r>
-        <w:rPr>
-          <w:lang w:val="en-ID"/>
-        </w:rPr>
-        <w:t xml:space="preserve"> </w:t>
-      </w:r>
-      <w:r>
-        <w:t xml:space="preserve">Pada metode tradisional yang bersifat statis, posisi objek pada </w:t>
-      </w:r>
-      <w:r>
-        <w:rPr>
-          <w:i/>
-          <w:iCs/>
-        </w:rPr>
-        <w:t>frame</w:t>
-      </w:r>
-      <w:r>
-        <w:t xml:space="preserve"> yang dilompati sering kali hanya disalin (</w:t>
-      </w:r>
-      <w:r>
-        <w:rPr>
-          <w:i/>
-          <w:iCs/>
-        </w:rPr>
-        <w:t>copy-paste</w:t>
-      </w:r>
-      <w:r>
-        <w:t xml:space="preserve">) dari hasil </w:t>
-      </w:r>
-      <w:r>
-        <w:rPr>
-          <w:i/>
-          <w:iCs/>
-        </w:rPr>
-        <w:t>frame</w:t>
-      </w:r>
-      <w:r>
-        <w:t xml:space="preserve"> sebelumnya tanpa adanya pembaruan posisi aktif. Meskipun metode ini mampu meningkatkan kecepatan hingga berkali-kali lipat (contoh: dari 58.3 FPS menjadi 428.2 FPS), terdapat risiko teknis berupa penurunan akurasi dan ketangguhan (</w:t>
-      </w:r>
-      <w:r>
-        <w:rPr>
-          <w:i/>
-          <w:iCs/>
-        </w:rPr>
-        <w:t>robustness</w:t>
-      </w:r>
-      <w:r>
-        <w:t xml:space="preserve">) pelacakan karena objek yang bergerak cepat akan melampaui posisi </w:t>
-      </w:r>
-      <w:r>
-        <w:rPr>
-          <w:i/>
-          <w:iCs/>
-        </w:rPr>
-        <w:t>bounding box</w:t>
-      </w:r>
-      <w:r>
-        <w:t xml:space="preserve"> lama sebelum deteksi berikutnya dilakukan</w:t>
-      </w:r>
-      <w:r>
-        <w:t xml:space="preserve"> </w:t>
-      </w:r>
-      <w:r>
-        <w:fldChar w:fldCharType="begin" w:fldLock="1"/>
-      </w:r>
-      <w:r>
-        <w:instrText>ADDIN CSL_CITATION {"citationItems":[{"id":"ITEM-1","itemData":{"DOI":"10.3390/s24248120","ISSN":"14248220","PMID":"39771855","abstract":"Object tracking is a challenging task in computer vision. While simple tracking methods offer fast speeds, they often fail to track targets. To address this issue, traditional methods typically rely on complex algorithms. This study presents a novel approach to enhance object tracking speed via confidence-guided frame skipping. The proposed method is strategically designed to complement existing methods. Initially, lightweight tracking is used to track a target. Only in scenarios where it fails to track is an existing, robust but complex algorithm used. The contribution of this study lies in the proposed confidence assessment of the lightweight tracking’s results. The proposed method determines the need for intervention by the robust algorithm based on the predicted confidence level. This two-tiered approach significantly enhances tracking speed by leveraging the lightweight method for straightforward situations and the robust algorithm for challenging scenarios. Experimental results demonstrate the effectiveness of the proposed approach in enhancing tracking speed.","author":[{"dropping-particle":"","family":"Lee","given":"Yun Gu","non-dropping-particle":"","parse-names":false,"suffix":""}],"container-title":"Sensors","id":"ITEM-1","issue":"24","issued":{"date-parts":[["2024"]]},"title":"Confidence-Guided Frame Skipping to Enhance Object Tracking Speed","type":"article-journal","volume":"24"},"uris":["http://www.mendeley.com/documents/?uuid=7f13f71d-c462-43d6-a417-ceedac0aec7a"]}],"mendeley":{"formattedCitation":"(Lee, 2024)","plainTextFormattedCitation":"(Lee, 2024)","previouslyFormattedCitation":"(Lee, 2024)"},"properties":{"noteIndex":0},"schema":"https://github.com/citation-style-language/schema/raw/master/csl-citation.json"}</w:instrText>
-      </w:r>
-      <w:r>
-        <w:fldChar w:fldCharType="separate"/>
-      </w:r>
-      <w:r>
-        <w:t>(Lee, 2024)</w:t>
-      </w:r>
-      <w:r>
-        <w:fldChar w:fldCharType="end"/>
-      </w:r>
-      <w:r>
-        <w:t>.</w:t>
-      </w:r>
-    </w:p>
-    <w:p>
-      <w:pPr>
-        <w:ind w:firstLine="567"/>
-      </w:pPr>
-      <w:r>
-        <w:t>Untuk mengatasi kelemahan metode tradisional, penelitian terbaru mengusulkan pendekatan dua tingkat. Strategi ini membagi proses pelacakan menjadi dua kategori utama:</w:t>
-      </w:r>
-    </w:p>
-    <w:p>
-      <w:pPr>
-        <w:pStyle w:val="ListParagraph"/>
-        <w:numPr>
-          <w:ilvl w:val="0"/>
-          <w:numId w:val="43"/>
-        </w:numPr>
-        <w:rPr>
-          <w:lang w:val="en-ID"/>
-        </w:rPr>
-      </w:pPr>
-      <w:r>
-        <w:rPr>
-          <w:b/>
-          <w:bCs/>
-        </w:rPr>
-        <w:t>Pelacak Kuat (</w:t>
-      </w:r>
-      <w:r>
-        <w:rPr>
-          <w:b/>
-          <w:bCs/>
-          <w:i/>
-          <w:iCs/>
-        </w:rPr>
-        <w:t>Robust Tracker</w:t>
-      </w:r>
-      <w:r>
-        <w:rPr>
-          <w:b/>
-          <w:bCs/>
-        </w:rPr>
-        <w:t>):</w:t>
-      </w:r>
-      <w:r>
-        <w:t xml:space="preserve"> Algoritma deteksi yang akurat namun berat (seperti YOLO), digunakan untuk inisialisasi dan koreksi pada skenario sulit</w:t>
-      </w:r>
-      <w:r>
-        <w:t>.</w:t>
-      </w:r>
-    </w:p>
-    <w:p>
-      <w:pPr>
-        <w:pStyle w:val="ListParagraph"/>
-        <w:numPr>
-          <w:ilvl w:val="0"/>
-          <w:numId w:val="43"/>
-        </w:numPr>
-        <w:rPr>
-          <w:lang w:val="en-ID"/>
-        </w:rPr>
-      </w:pPr>
-      <w:r>
-        <w:rPr>
-          <w:b/>
-          <w:bCs/>
-        </w:rPr>
-        <w:t>Pelacak Ringan (</w:t>
-      </w:r>
-      <w:r>
-        <w:rPr>
-          <w:b/>
-          <w:bCs/>
-          <w:i/>
-          <w:iCs/>
-        </w:rPr>
-        <w:t>Lightweight Tracker</w:t>
-      </w:r>
-      <w:r>
-        <w:rPr>
-          <w:b/>
-          <w:bCs/>
-        </w:rPr>
-        <w:t>):</w:t>
-      </w:r>
-      <w:r>
-        <w:t xml:space="preserve"> Algoritma dengan beban komputasi rendah yang bertugas menjaga kontinuitas pelacakan selama fase </w:t>
-      </w:r>
-      <w:r>
-        <w:rPr>
-          <w:i/>
-          <w:iCs/>
-        </w:rPr>
-        <w:t>frame skipping</w:t>
-      </w:r>
-      <w:r>
-        <w:t>.</w:t>
-      </w:r>
-    </w:p>
-    <w:p>
-      <w:pPr>
-        <w:ind w:firstLine="567"/>
-      </w:pPr>
-      <w:r>
-        <w:t>Penggunaan pelacak ringan bertujuan untuk memastikan bahwa selama algoritma berat "beristirahat", posisi objek tetap diperbarui berdasarkan estimasi pergerakan, bukan sekadar statis.</w:t>
-      </w:r>
-    </w:p>
-    <w:p>
-      <w:pPr>
-        <w:ind w:firstLine="567"/>
-      </w:pPr>
-      <w:r>
-        <w:t xml:space="preserve">Dalam penelitian ini, mekanisme </w:t>
-      </w:r>
-      <w:r>
-        <w:rPr>
-          <w:i/>
-          <w:iCs/>
-        </w:rPr>
-        <w:t>frame skipping</w:t>
-      </w:r>
-      <w:r>
-        <w:t xml:space="preserve"> dioptimalkan dengan mengintegrasikan </w:t>
-      </w:r>
-      <w:r>
-        <w:rPr>
-          <w:i/>
-          <w:iCs/>
-        </w:rPr>
-        <w:t>Kalman Filter</w:t>
-      </w:r>
-      <w:r>
-        <w:t xml:space="preserve"> sebagai pelacak tingkat ringan. Berbeda dengan pelompatan </w:t>
-      </w:r>
-      <w:r>
-        <w:rPr>
-          <w:i/>
-          <w:iCs/>
-        </w:rPr>
-        <w:t>frame</w:t>
-      </w:r>
-      <w:r>
-        <w:t xml:space="preserve"> tradisional yang bersifat indiskriminat, integrasi ini memungkinkan sistem untuk melakukan estimasi lintasan objek secara aktif selama fase pelompatan.</w:t>
-      </w:r>
-      <w:r>
-        <w:t xml:space="preserve"> </w:t>
-      </w:r>
-      <w:r>
-        <w:rPr>
-          <w:i/>
-          <w:iCs/>
-        </w:rPr>
-        <w:t>Kalman Filter</w:t>
-      </w:r>
-      <w:r>
-        <w:t xml:space="preserve"> berperan memprediksi koordinat objek pada setiap </w:t>
-      </w:r>
-      <w:r>
-        <w:rPr>
-          <w:i/>
-          <w:iCs/>
-        </w:rPr>
-        <w:lastRenderedPageBreak/>
-        <w:t>frame</w:t>
-      </w:r>
-      <w:r>
-        <w:t xml:space="preserve"> yang dilewati oleh detektor YOLO. Hal ini memberikan dua keuntungan utama secara ilmiah:</w:t>
-      </w:r>
-    </w:p>
-    <w:p>
-      <w:pPr>
-        <w:pStyle w:val="ListParagraph"/>
-        <w:numPr>
-          <w:ilvl w:val="0"/>
-          <w:numId w:val="44"/>
-        </w:numPr>
-        <w:rPr>
-          <w:lang w:val="en-ID"/>
-        </w:rPr>
-      </w:pPr>
-      <w:r>
-        <w:rPr>
-          <w:b/>
-          <w:bCs/>
-          <w:lang w:val="en-ID"/>
-        </w:rPr>
-        <w:t xml:space="preserve">Reduksi </w:t>
-      </w:r>
-      <w:r>
-        <w:rPr>
-          <w:b/>
-          <w:bCs/>
-          <w:i/>
-          <w:iCs/>
-          <w:lang w:val="en-ID"/>
-        </w:rPr>
-        <w:t>Error</w:t>
-      </w:r>
-      <w:r>
-        <w:rPr>
-          <w:b/>
-          <w:bCs/>
-          <w:lang w:val="en-ID"/>
-        </w:rPr>
-        <w:t xml:space="preserve"> Akumulatif:</w:t>
-      </w:r>
-      <w:r>
-        <w:rPr>
-          <w:lang w:val="en-ID"/>
-        </w:rPr>
-        <w:t xml:space="preserve"> Menghindari kegagalan pelacakan (</w:t>
-      </w:r>
-      <w:r>
-        <w:rPr>
-          <w:i/>
-          <w:iCs/>
-          <w:lang w:val="en-ID"/>
-        </w:rPr>
-        <w:t>lost tracking</w:t>
-      </w:r>
-      <w:r>
-        <w:rPr>
-          <w:lang w:val="en-ID"/>
-        </w:rPr>
-        <w:t xml:space="preserve">) yang sering terjadi pada metode </w:t>
-      </w:r>
-      <m:oMath>
-        <m:sSub>
-          <m:sSubPr>
-            <m:ctrlPr>
-              <w:rPr>
-                <w:rFonts w:ascii="Cambria Math" w:hAnsi="Cambria Math"/>
-                <w:i/>
-                <w:lang w:val="en-ID"/>
-              </w:rPr>
-            </m:ctrlPr>
-          </m:sSubPr>
-          <m:e>
-            <m:r>
-              <w:rPr>
-                <w:rFonts w:ascii="Cambria Math" w:hAnsi="Cambria Math"/>
-                <w:lang w:val="en-ID"/>
-              </w:rPr>
-              <m:t>M</m:t>
-            </m:r>
-          </m:e>
-          <m:sub>
-            <m:r>
-              <w:rPr>
-                <w:rFonts w:ascii="Cambria Math" w:hAnsi="Cambria Math"/>
-                <w:lang w:val="en-ID"/>
-              </w:rPr>
-              <m:t>SKIP</m:t>
-            </m:r>
-          </m:sub>
-        </m:sSub>
-      </m:oMath>
-      <w:r>
-        <w:rPr>
-          <w:lang w:val="en-ID"/>
-        </w:rPr>
-        <w:t xml:space="preserve"> tradisional akibat pergerakan objek yang dinamis.</w:t>
-      </w:r>
-    </w:p>
-    <w:p>
-      <w:pPr>
-        <w:pStyle w:val="ListParagraph"/>
-        <w:numPr>
-          <w:ilvl w:val="0"/>
-          <w:numId w:val="44"/>
-        </w:numPr>
-        <w:rPr>
-          <w:lang w:val="en-ID"/>
-        </w:rPr>
-      </w:pPr>
-      <w:r>
-        <w:rPr>
-          <w:b/>
-          <w:bCs/>
-        </w:rPr>
-        <w:t>Stabilitas Kecepatan:</w:t>
-      </w:r>
-      <w:r>
-        <w:t xml:space="preserve"> Menjaga </w:t>
-      </w:r>
-      <w:r>
-        <w:rPr>
-          <w:i/>
-          <w:iCs/>
-        </w:rPr>
-        <w:t>frame rate</w:t>
-      </w:r>
-      <w:r>
-        <w:t xml:space="preserve"> tetap tinggi karena kalkulasi matriks pada Kalman Filter jauh lebih ringan dibandingkan proses inferensi </w:t>
-      </w:r>
-      <w:r>
-        <w:rPr>
-          <w:i/>
-          <w:iCs/>
-        </w:rPr>
-        <w:t>neural network</w:t>
-      </w:r>
-      <w:r>
-        <w:t xml:space="preserve"> pada YOLO.</w:t>
-      </w:r>
-    </w:p>
-    <w:p>
-      <w:pPr>
-        <w:ind w:firstLine="567"/>
-        <w:rPr>
-          <w:lang w:val="en-ID"/>
-        </w:rPr>
-      </w:pPr>
-      <w:r>
-        <w:rPr>
-          <w:lang w:val="en-ID"/>
-        </w:rPr>
-        <w:t xml:space="preserve">Meskipun pelacak ringan dapat menjaga posisi objek, ketergantungan penuh pada estimasi dalam waktu lama dapat menyebabkan fenomena </w:t>
-      </w:r>
-      <w:r>
-        <w:rPr>
-          <w:i/>
-          <w:iCs/>
-          <w:lang w:val="en-ID"/>
-        </w:rPr>
-        <w:t>drift</w:t>
-      </w:r>
-      <w:r>
-        <w:rPr>
-          <w:lang w:val="en-ID"/>
-        </w:rPr>
-        <w:t xml:space="preserve"> (pergeseran posisi). Oleh karena itu, diterapkan mekanisme pemicu paksa (</w:t>
-      </w:r>
-      <w:r>
-        <w:rPr>
-          <w:i/>
-          <w:iCs/>
-          <w:lang w:val="en-ID"/>
-        </w:rPr>
-        <w:t>forced invocation</w:t>
-      </w:r>
-      <w:r>
-        <w:rPr>
-          <w:lang w:val="en-ID"/>
-        </w:rPr>
-        <w:t>) berdasarkan parameter</w:t>
-      </w:r>
-      <w:r>
-        <w:rPr>
-          <w:lang w:val="en-ID"/>
-        </w:rPr>
-        <w:t xml:space="preserve"> </w:t>
-      </w:r>
-      <m:oMath>
-        <m:sSub>
-          <m:sSubPr>
-            <m:ctrlPr>
-              <w:rPr>
-                <w:rFonts w:ascii="Cambria Math" w:hAnsi="Cambria Math"/>
-                <w:i/>
-                <w:lang w:val="en-ID"/>
-              </w:rPr>
-            </m:ctrlPr>
-          </m:sSubPr>
-          <m:e>
-            <m:r>
-              <w:rPr>
-                <w:rFonts w:ascii="Cambria Math" w:hAnsi="Cambria Math"/>
-                <w:lang w:val="en-ID"/>
-              </w:rPr>
-              <m:t>S</m:t>
-            </m:r>
-          </m:e>
-          <m:sub>
-            <m:r>
-              <w:rPr>
-                <w:rFonts w:ascii="Cambria Math" w:hAnsi="Cambria Math"/>
-                <w:lang w:val="en-ID"/>
-              </w:rPr>
-              <m:t>N</m:t>
-            </m:r>
-          </m:sub>
-        </m:sSub>
-      </m:oMath>
-      <w:r>
-        <w:rPr>
-          <w:rFonts w:eastAsiaTheme="minorEastAsia"/>
-          <w:lang w:val="en-ID"/>
-        </w:rPr>
-        <w:t xml:space="preserve"> </w:t>
-      </w:r>
-      <w:r>
-        <w:rPr>
-          <w:rFonts w:eastAsiaTheme="minorEastAsia"/>
-          <w:lang w:val="en-ID"/>
-        </w:rPr>
-        <w:fldChar w:fldCharType="begin" w:fldLock="1"/>
-      </w:r>
-      <w:r>
-        <w:rPr>
-          <w:rFonts w:eastAsiaTheme="minorEastAsia"/>
-          <w:lang w:val="en-ID"/>
-        </w:rPr>
-        <w:instrText>ADDIN CSL_CITATION {"citationItems":[{"id":"ITEM-1","itemData":{"DOI":"10.3390/s24248120","ISSN":"14248220","PMID":"39771855","abstract":"Object tracking is a challenging task in computer vision. While simple tracking methods offer fast speeds, they often fail to track targets. To address this issue, traditional methods typically rely on complex algorithms. This study presents a novel approach to enhance object tracking speed via confidence-guided frame skipping. The proposed method is strategically designed to complement existing methods. Initially, lightweight tracking is used to track a target. Only in scenarios where it fails to track is an existing, robust but complex algorithm used. The contribution of this study lies in the proposed confidence assessment of the lightweight tracking’s results. The proposed method determines the need for intervention by the robust algorithm based on the predicted confidence level. This two-tiered approach significantly enhances tracking speed by leveraging the lightweight method for straightforward situations and the robust algorithm for challenging scenarios. Experimental results demonstrate the effectiveness of the proposed approach in enhancing tracking speed.","author":[{"dropping-particle":"","family":"Lee","given":"Yun Gu","non-dropping-particle":"","parse-names":false,"suffix":""}],"container-title":"Sensors","id":"ITEM-1","issue":"24","issued":{"date-parts":[["2024"]]},"title":"Confidence-Guided Frame Skipping to Enhance Object Tracking Speed","type":"article-journal","volume":"24"},"uris":["http://www.mendeley.com/documents/?uuid=7f13f71d-c462-43d6-a417-ceedac0aec7a"]}],"mendeley":{"formattedCitation":"(Lee, 2024)","plainTextFormattedCitation":"(Lee, 2024)"},"properties":{"noteIndex":0},"schema":"https://github.com/citation-style-language/schema/raw/master/csl-citation.json"}</w:instrText>
-      </w:r>
-      <w:r>
-        <w:rPr>
-          <w:rFonts w:eastAsiaTheme="minorEastAsia"/>
-          <w:lang w:val="en-ID"/>
-        </w:rPr>
-        <w:fldChar w:fldCharType="separate"/>
-      </w:r>
-      <w:r>
-        <w:rPr>
-          <w:rFonts w:eastAsiaTheme="minorEastAsia"/>
-          <w:lang w:val="en-ID"/>
-        </w:rPr>
-        <w:t>(Lee, 2024)</w:t>
-      </w:r>
-      <w:r>
-        <w:rPr>
-          <w:rFonts w:eastAsiaTheme="minorEastAsia"/>
-          <w:lang w:val="en-ID"/>
-        </w:rPr>
-        <w:fldChar w:fldCharType="end"/>
-      </w:r>
-      <w:r>
-        <w:rPr>
-          <w:lang w:val="en-ID"/>
-        </w:rPr>
-        <w:t xml:space="preserve">. Setelah sistem memproses sejumlah </w:t>
-      </w:r>
-      <m:oMath>
-        <m:sSub>
-          <m:sSubPr>
-            <m:ctrlPr>
-              <w:rPr>
-                <w:rFonts w:ascii="Cambria Math" w:hAnsi="Cambria Math"/>
-                <w:i/>
-                <w:lang w:val="en-ID"/>
-              </w:rPr>
-            </m:ctrlPr>
-          </m:sSubPr>
-          <m:e>
-            <m:r>
-              <w:rPr>
-                <w:rFonts w:ascii="Cambria Math" w:hAnsi="Cambria Math"/>
-                <w:lang w:val="en-ID"/>
-              </w:rPr>
-              <m:t>S</m:t>
-            </m:r>
-          </m:e>
-          <m:sub>
-            <m:r>
-              <w:rPr>
-                <w:rFonts w:ascii="Cambria Math" w:hAnsi="Cambria Math"/>
-                <w:lang w:val="en-ID"/>
-              </w:rPr>
-              <m:t>N</m:t>
-            </m:r>
-          </m:sub>
-        </m:sSub>
-      </m:oMath>
-      <w:r>
-        <w:rPr>
-          <w:lang w:val="en-ID"/>
-        </w:rPr>
-        <w:t xml:space="preserve"> </w:t>
-      </w:r>
-      <w:r>
-        <w:rPr>
-          <w:i/>
-          <w:iCs/>
-          <w:lang w:val="en-ID"/>
-        </w:rPr>
-        <w:t>frame</w:t>
-      </w:r>
-      <w:r>
-        <w:rPr>
-          <w:lang w:val="en-ID"/>
-        </w:rPr>
-        <w:t xml:space="preserve"> berturut-turut menggunakan </w:t>
-      </w:r>
-      <w:r>
-        <w:rPr>
-          <w:i/>
-          <w:iCs/>
-          <w:lang w:val="en-ID"/>
-        </w:rPr>
-        <w:t>Kalman Filter</w:t>
-      </w:r>
-      <w:r>
-        <w:rPr>
-          <w:lang w:val="en-ID"/>
-        </w:rPr>
-        <w:t xml:space="preserve">, algoritma YOLO akan dipaksa berjalan satu kali untuk melakukan sinkronisasi ulang posisi dan ukuran </w:t>
-      </w:r>
-      <w:r>
-        <w:rPr>
-          <w:i/>
-          <w:iCs/>
-          <w:lang w:val="en-ID"/>
-        </w:rPr>
-        <w:t>bounding box</w:t>
-      </w:r>
-      <w:r>
-        <w:rPr>
-          <w:lang w:val="en-ID"/>
-        </w:rPr>
-        <w:t xml:space="preserve"> asli objek guna menjamin reliabilitas pelacakan jangka panjang</w:t>
-      </w:r>
-      <w:r>
-        <w:rPr>
-          <w:lang w:val="en-ID"/>
-        </w:rPr>
-        <w:t>.</w:t>
-      </w:r>
-    </w:p>
-    <w:p>
-      <w:pPr>
-        <w:pStyle w:val="NoSpacing"/>
-        <w:rPr>
-          <w:lang w:val="en-ID"/>
-        </w:rPr>
-      </w:pPr>
-    </w:p>
-    <w:p>
-      <w:pPr>
-        <w:pStyle w:val="Heading2"/>
-        <w:numPr>
-          <w:ilvl w:val="1"/>
-          <w:numId w:val="8"/>
-        </w:numPr>
-        <w:ind w:left="567" w:hanging="567"/>
-      </w:pPr>
       <w:bookmarkStart w:id="46" w:name="_Toc216713587"/>
       <w:r>
         <w:t>Hipotesis Penelitian</w:t>
@@ -19513,6 +18408,7 @@
         <w:rPr>
           <w:lang w:val="en-ID"/>
         </w:rPr>
+        <w:lastRenderedPageBreak/>
         <w:t xml:space="preserve">Untuk menentukan penerimaan atau penolakan terhadap hipotesis yang diajukan, dilakukan perbandingan statistik deskriptif antara hasil pengujian pada kondisi </w:t>
       </w:r>
       <w:r>
@@ -19555,14 +18451,7 @@
         <w:rPr>
           <w:lang w:val="en-ID"/>
         </w:rPr>
-        <w:t xml:space="preserve">). </w:t>
-      </w:r>
-      <w:r>
-        <w:rPr>
-          <w:lang w:val="en-ID"/>
-        </w:rPr>
-        <w:lastRenderedPageBreak/>
-        <w:t>Hipotesis nol (</w:t>
+        <w:t>). Hipotesis nol (</w:t>
       </w:r>
       <w:bookmarkStart w:id="47" w:name="_Hlk216622306"/>
       <m:oMath>
@@ -20018,6 +18907,13 @@
     </w:p>
     <w:p>
       <w:pPr>
+        <w:rPr>
+          <w:lang w:val="en-ID"/>
+        </w:rPr>
+      </w:pPr>
+    </w:p>
+    <w:p>
+      <w:pPr>
         <w:spacing w:after="160" w:line="259" w:lineRule="auto"/>
         <w:jc w:val="left"/>
       </w:pPr>
@@ -20052,12 +18948,12 @@
         </w:numPr>
         <w:ind w:left="567" w:hanging="567"/>
       </w:pPr>
-      <w:bookmarkStart w:id="51" w:name="_Toc216713589"/>
-      <w:bookmarkStart w:id="52" w:name="_Toc172506874"/>
+      <w:bookmarkStart w:id="51" w:name="_Toc172506874"/>
+      <w:bookmarkStart w:id="52" w:name="_Toc216713589"/>
       <w:r>
         <w:t>Metode Penelitian</w:t>
       </w:r>
-      <w:bookmarkEnd w:id="51"/>
+      <w:bookmarkEnd w:id="52"/>
     </w:p>
     <w:p>
       <w:pPr>
@@ -20183,17 +19079,7 @@
         <w:fldChar w:fldCharType="end"/>
       </w:r>
       <w:r>
-        <w:t xml:space="preserve">, metode eksperimental adalah metode penelitian yang digunakan untuk mencari pengaruh perlakuan tertentu terhadap yang lain dalam kondisi yang terkendalikan. Dalam konteks penelitian ini, strategi tersebut digunakan untuk mengukur dan membandingkan performa antara sistem </w:t>
-      </w:r>
-      <w:r>
-        <w:rPr>
-          <w:i/>
-          <w:iCs/>
-        </w:rPr>
-        <w:t>tracking</w:t>
-      </w:r>
-      <w:r>
-        <w:t xml:space="preserve"> objek murni berbasis YOLO (</w:t>
+        <w:t>, metode eksperimental adalah metode penelitian yang digunakan untuk mencari pengaruh perlakuan tertentu terhadap yang lain dalam kondisi yang terkendalikan. Dalam konteks penelitian ini, strategi tersebut digunakan untuk mengukur dan membandingkan performa antara sistem deteksi objek murni berbasis YOLO (</w:t>
       </w:r>
       <w:r>
         <w:rPr>
@@ -20346,7 +19232,7 @@
       <w:r>
         <w:t>Kerangka Pikiran</w:t>
       </w:r>
-      <w:bookmarkEnd w:id="52"/>
+      <w:bookmarkEnd w:id="51"/>
       <w:bookmarkEnd w:id="53"/>
     </w:p>
     <w:p>
@@ -25324,27 +24210,27 @@
         <w:fldChar w:fldCharType="separate"/>
       </w:r>
       <w:r>
-        <w:t xml:space="preserve">Baskoro, G. Y., Afrisal, H., &amp; Sofwan, A. (2022). Perancangan Sistem Deteksi Objek Berbasis Convolutional Neural Network Menggunakan Yolov4 Dan Opencv. </w:t>
-      </w:r>
-      <w:r>
-        <w:rPr>
-          <w:i/>
-          <w:iCs/>
-        </w:rPr>
-        <w:t>Transient: Jurnal Ilmiah Teknik Elektro</w:t>
-      </w:r>
-      <w:r>
-        <w:t xml:space="preserve">, </w:t>
-      </w:r>
-      <w:r>
-        <w:rPr>
-          <w:i/>
-          <w:iCs/>
-        </w:rPr>
-        <w:t>11</w:t>
-      </w:r>
-      <w:r>
-        <w:t>(4), 128–020637. https://ejournal3.undip.ac.id/index.php/transient</w:t>
+        <w:t xml:space="preserve">Admaja, Y. P. (2021). </w:t>
+      </w:r>
+      <w:r>
+        <w:rPr>
+          <w:i/>
+          <w:iCs/>
+        </w:rPr>
+        <w:t>Sistem Penghitung Jumlah Pengunjung di Restoran Menggunakan Kamera Berbasis</w:t>
+      </w:r>
+      <w:r>
+        <w:t xml:space="preserve">. </w:t>
+      </w:r>
+      <w:r>
+        <w:rPr>
+          <w:i/>
+          <w:iCs/>
+        </w:rPr>
+        <w:t>3</w:t>
+      </w:r>
+      <w:r>
+        <w:t>(1), 19–26.</w:t>
       </w:r>
     </w:p>
     <w:p>
@@ -25356,27 +24242,27 @@
         <w:ind w:left="480" w:hanging="480"/>
       </w:pPr>
       <w:r>
-        <w:t xml:space="preserve">Egi, Y. (2022). </w:t>
-      </w:r>
-      <w:r>
-        <w:rPr>
-          <w:i/>
-          <w:iCs/>
-        </w:rPr>
-        <w:t>Basketball self training shooting posture recognition and trajectory estimation using computer vision and Kalman filter</w:t>
-      </w:r>
-      <w:r>
-        <w:t xml:space="preserve">. </w:t>
-      </w:r>
-      <w:r>
-        <w:rPr>
-          <w:i/>
-          <w:iCs/>
-        </w:rPr>
-        <w:t>73</w:t>
-      </w:r>
-      <w:r>
-        <w:t>, 19–27.</w:t>
+        <w:t xml:space="preserve">Baskoro, G. Y., Afrisal, H., &amp; Sofwan, A. (2022). Perancangan Sistem Deteksi Objek Berbasis Convolutional Neural Network Menggunakan Yolov4 Dan Opencv. </w:t>
+      </w:r>
+      <w:r>
+        <w:rPr>
+          <w:i/>
+          <w:iCs/>
+        </w:rPr>
+        <w:t>Transient: Jurnal Ilmiah Teknik Elektro</w:t>
+      </w:r>
+      <w:r>
+        <w:t xml:space="preserve">, </w:t>
+      </w:r>
+      <w:r>
+        <w:rPr>
+          <w:i/>
+          <w:iCs/>
+        </w:rPr>
+        <w:t>11</w:t>
+      </w:r>
+      <w:r>
+        <w:t>(4), 128–020637. https://ejournal3.undip.ac.id/index.php/transient</w:t>
       </w:r>
     </w:p>
     <w:p>
@@ -25388,27 +24274,27 @@
         <w:ind w:left="480" w:hanging="480"/>
       </w:pPr>
       <w:r>
-        <w:t xml:space="preserve">Farhan, T. M., &amp; Candra, F. (2025). CNN-Based Ball and Goal Detection for KRSBI Robot with Omnidirectional Camera. </w:t>
-      </w:r>
-      <w:r>
-        <w:rPr>
-          <w:i/>
-          <w:iCs/>
-        </w:rPr>
-        <w:t>International Journal of Electrical, Energy and Power System Engineering</w:t>
-      </w:r>
-      <w:r>
-        <w:t xml:space="preserve">, </w:t>
-      </w:r>
-      <w:r>
-        <w:rPr>
-          <w:i/>
-          <w:iCs/>
-        </w:rPr>
-        <w:t>8</w:t>
-      </w:r>
-      <w:r>
-        <w:t>(2), 86–98. https://doi.org/10.31258/ijeepse.8.2.1-13</w:t>
+        <w:t xml:space="preserve">Egi, Y. (2022). </w:t>
+      </w:r>
+      <w:r>
+        <w:rPr>
+          <w:i/>
+          <w:iCs/>
+        </w:rPr>
+        <w:t>Basketball self training shooting posture recognition and trajectory estimation using computer vision and Kalman filter</w:t>
+      </w:r>
+      <w:r>
+        <w:t xml:space="preserve">. </w:t>
+      </w:r>
+      <w:r>
+        <w:rPr>
+          <w:i/>
+          <w:iCs/>
+        </w:rPr>
+        <w:t>73</w:t>
+      </w:r>
+      <w:r>
+        <w:t>, 19–27.</w:t>
       </w:r>
     </w:p>
     <w:p>
@@ -25420,27 +24306,27 @@
         <w:ind w:left="480" w:hanging="480"/>
       </w:pPr>
       <w:r>
-        <w:t xml:space="preserve">Firdaus, A. Z., &amp; Lelono, D. (2025). </w:t>
-      </w:r>
-      <w:r>
-        <w:rPr>
-          <w:i/>
-          <w:iCs/>
-        </w:rPr>
-        <w:t>Sistem Klasifikasi Sampah Otomatis Berbasis Deteksi Objek Real-Time Pada Single Board Computer Dengan Algoritma YOLO</w:t>
-      </w:r>
-      <w:r>
-        <w:t xml:space="preserve">. </w:t>
-      </w:r>
-      <w:r>
-        <w:rPr>
-          <w:i/>
-          <w:iCs/>
-        </w:rPr>
-        <w:t>15</w:t>
-      </w:r>
-      <w:r>
-        <w:t>(1), 49–60. https://doi.org/10.22146/ijeis.104520</w:t>
+        <w:t xml:space="preserve">Farhan, T. M., &amp; Candra, F. (2025). CNN-Based Ball and Goal Detection for KRSBI Robot with Omnidirectional Camera. </w:t>
+      </w:r>
+      <w:r>
+        <w:rPr>
+          <w:i/>
+          <w:iCs/>
+        </w:rPr>
+        <w:t>International Journal of Electrical, Energy and Power System Engineering</w:t>
+      </w:r>
+      <w:r>
+        <w:t xml:space="preserve">, </w:t>
+      </w:r>
+      <w:r>
+        <w:rPr>
+          <w:i/>
+          <w:iCs/>
+        </w:rPr>
+        <w:t>8</w:t>
+      </w:r>
+      <w:r>
+        <w:t>(2), 86–98. https://doi.org/10.31258/ijeepse.8.2.1-13</w:t>
       </w:r>
     </w:p>
     <w:p>
@@ -25452,27 +24338,27 @@
         <w:ind w:left="480" w:hanging="480"/>
       </w:pPr>
       <w:r>
-        <w:t xml:space="preserve">Hendrik, B., &amp; Awal, H. (2023). Pengenalan Teknologi Robot Pada Anak Sekolah Dasar. </w:t>
-      </w:r>
-      <w:r>
-        <w:rPr>
-          <w:i/>
-          <w:iCs/>
-        </w:rPr>
-        <w:t>Jurmas Bangsa</w:t>
-      </w:r>
-      <w:r>
-        <w:t xml:space="preserve">, </w:t>
-      </w:r>
-      <w:r>
-        <w:rPr>
-          <w:i/>
-          <w:iCs/>
-        </w:rPr>
-        <w:t>1</w:t>
-      </w:r>
-      <w:r>
-        <w:t>(1), 46–52. https://doi.org/10.62357/jpb.v1i1.140</w:t>
+        <w:t xml:space="preserve">Firdaus, A. Z., &amp; Lelono, D. (2025). </w:t>
+      </w:r>
+      <w:r>
+        <w:rPr>
+          <w:i/>
+          <w:iCs/>
+        </w:rPr>
+        <w:t>Sistem Klasifikasi Sampah Otomatis Berbasis Deteksi Objek Real-Time Pada Single Board Computer Dengan Algoritma YOLO</w:t>
+      </w:r>
+      <w:r>
+        <w:t xml:space="preserve">. </w:t>
+      </w:r>
+      <w:r>
+        <w:rPr>
+          <w:i/>
+          <w:iCs/>
+        </w:rPr>
+        <w:t>15</w:t>
+      </w:r>
+      <w:r>
+        <w:t>(1), 49–60. https://doi.org/10.22146/ijeis.104520</w:t>
       </w:r>
     </w:p>
     <w:p>
@@ -25484,27 +24370,27 @@
         <w:ind w:left="480" w:hanging="480"/>
       </w:pPr>
       <w:r>
-        <w:t xml:space="preserve">Hodson, T. O. (2022). </w:t>
-      </w:r>
-      <w:r>
-        <w:rPr>
-          <w:i/>
-          <w:iCs/>
-        </w:rPr>
-        <w:t>Root-Mean-Square Error (RMSE) Or Mean Absolute Error (MAE): When To Use Them Or Not</w:t>
-      </w:r>
-      <w:r>
-        <w:t xml:space="preserve">. </w:t>
-      </w:r>
-      <w:r>
-        <w:rPr>
-          <w:i/>
-          <w:iCs/>
-        </w:rPr>
-        <w:t>2</w:t>
-      </w:r>
-      <w:r>
-        <w:t>, 5481–5487.</w:t>
+        <w:t xml:space="preserve">Hendrik, B., &amp; Awal, H. (2023). Pengenalan Teknologi Robot Pada Anak Sekolah Dasar. </w:t>
+      </w:r>
+      <w:r>
+        <w:rPr>
+          <w:i/>
+          <w:iCs/>
+        </w:rPr>
+        <w:t>Jurmas Bangsa</w:t>
+      </w:r>
+      <w:r>
+        <w:t xml:space="preserve">, </w:t>
+      </w:r>
+      <w:r>
+        <w:rPr>
+          <w:i/>
+          <w:iCs/>
+        </w:rPr>
+        <w:t>1</w:t>
+      </w:r>
+      <w:r>
+        <w:t>(1), 46–52. https://doi.org/10.62357/jpb.v1i1.140</w:t>
       </w:r>
     </w:p>
     <w:p>
@@ -25516,17 +24402,27 @@
         <w:ind w:left="480" w:hanging="480"/>
       </w:pPr>
       <w:r>
-        <w:t xml:space="preserve">Jung, H., Kang, S., Kim, T., Kim, H., Klemove, H. L., &amp; Korea, R. (2024). ConfTrack : Kalman Filter-based Multi-Person Tracking by Utilizing Confidence Score of Detection Box. </w:t>
-      </w:r>
-      <w:r>
-        <w:rPr>
-          <w:i/>
-          <w:iCs/>
-        </w:rPr>
-        <w:t>CVF Open Access</w:t>
-      </w:r>
-      <w:r>
-        <w:t>, 6583–6592.</w:t>
+        <w:t xml:space="preserve">Hodson, T. O. (2022). </w:t>
+      </w:r>
+      <w:r>
+        <w:rPr>
+          <w:i/>
+          <w:iCs/>
+        </w:rPr>
+        <w:t>Root-Mean-Square Error (RMSE) Or Mean Absolute Error (MAE): When To Use Them Or Not</w:t>
+      </w:r>
+      <w:r>
+        <w:t xml:space="preserve">. </w:t>
+      </w:r>
+      <w:r>
+        <w:rPr>
+          <w:i/>
+          <w:iCs/>
+        </w:rPr>
+        <w:t>2</w:t>
+      </w:r>
+      <w:r>
+        <w:t>, 5481–5487.</w:t>
       </w:r>
     </w:p>
     <w:p>
@@ -25538,17 +24434,17 @@
         <w:ind w:left="480" w:hanging="480"/>
       </w:pPr>
       <w:r>
-        <w:t xml:space="preserve">Kusumoputro, B., Purnomo, M. H., Rochardjo, H. S. B., Prabowo, G., Purwanto, D., Mozef, E., Indrawanto, Mutijarsa, K., &amp; Muis, A. (2024). </w:t>
-      </w:r>
-      <w:r>
-        <w:rPr>
-          <w:i/>
-          <w:iCs/>
-        </w:rPr>
-        <w:t>Pedoman Kontes Robot Indonesia (Kri) Pendidikan Tinggi Tahun 2024</w:t>
-      </w:r>
-      <w:r>
-        <w:t>.</w:t>
+        <w:t xml:space="preserve">Jung, H., Kang, S., Kim, T., Kim, H., Klemove, H. L., &amp; Korea, R. (2024). ConfTrack : Kalman Filter-based Multi-Person Tracking by Utilizing Confidence Score of Detection Box. </w:t>
+      </w:r>
+      <w:r>
+        <w:rPr>
+          <w:i/>
+          <w:iCs/>
+        </w:rPr>
+        <w:t>CVF Open Access</w:t>
+      </w:r>
+      <w:r>
+        <w:t>, 6583–6592.</w:t>
       </w:r>
     </w:p>
     <w:p>
@@ -25560,27 +24456,17 @@
         <w:ind w:left="480" w:hanging="480"/>
       </w:pPr>
       <w:r>
-        <w:t xml:space="preserve">Lee, Y. G. (2024). Confidence-Guided Frame Skipping to Enhance Object Tracking Speed. </w:t>
-      </w:r>
-      <w:r>
-        <w:rPr>
-          <w:i/>
-          <w:iCs/>
-        </w:rPr>
-        <w:t>Sensors</w:t>
-      </w:r>
-      <w:r>
-        <w:t xml:space="preserve">, </w:t>
-      </w:r>
-      <w:r>
-        <w:rPr>
-          <w:i/>
-          <w:iCs/>
-        </w:rPr>
-        <w:t>24</w:t>
-      </w:r>
-      <w:r>
-        <w:t>(24). https://doi.org/10.3390/s24248120</w:t>
+        <w:t xml:space="preserve">Kusumoputro, B., Purnomo, M. H., Rochardjo, H. S. B., Prabowo, G., Purwanto, D., Mozef, E., Indrawanto, Mutijarsa, K., &amp; Muis, A. (2024). </w:t>
+      </w:r>
+      <w:r>
+        <w:rPr>
+          <w:i/>
+          <w:iCs/>
+        </w:rPr>
+        <w:t>Pedoman Kontes Robot Indonesia (Kri) Pendidikan Tinggi Tahun 2024</w:t>
+      </w:r>
+      <w:r>
+        <w:t>.</w:t>
       </w:r>
     </w:p>
     <w:p>
@@ -26221,7 +25107,7 @@
           <w:i/>
           <w:iCs/>
         </w:rPr>
-        <w:t>OPTIMIZED OBJECT TRACKING TECHNIQUE USING KALMAN</w:t>
+        <w:t>Optimized Object Tracking Technique Using Kalman</w:t>
       </w:r>
       <w:r>
         <w:t xml:space="preserve">. </w:t>
@@ -27799,119 +26685,6 @@
     </w:lvl>
   </w:abstractNum>
   <w:abstractNum w:abstractNumId="11" w15:restartNumberingAfterBreak="0">
-    <w:nsid w:val="265F352E"/>
-    <w:multiLevelType w:val="hybridMultilevel"/>
-    <w:tmpl w:val="802A6A04"/>
-    <w:lvl w:ilvl="0" w:tplc="38090001">
-      <w:start w:val="1"/>
-      <w:numFmt w:val="bullet"/>
-      <w:lvlText w:val=""/>
-      <w:lvlJc w:val="left"/>
-      <w:pPr>
-        <w:ind w:left="720" w:hanging="360"/>
-      </w:pPr>
-      <w:rPr>
-        <w:rFonts w:ascii="Symbol" w:hAnsi="Symbol" w:hint="default"/>
-      </w:rPr>
-    </w:lvl>
-    <w:lvl w:ilvl="1" w:tplc="38090003" w:tentative="1">
-      <w:start w:val="1"/>
-      <w:numFmt w:val="bullet"/>
-      <w:lvlText w:val="o"/>
-      <w:lvlJc w:val="left"/>
-      <w:pPr>
-        <w:ind w:left="1440" w:hanging="360"/>
-      </w:pPr>
-      <w:rPr>
-        <w:rFonts w:ascii="Courier New" w:hAnsi="Courier New" w:cs="Courier New" w:hint="default"/>
-      </w:rPr>
-    </w:lvl>
-    <w:lvl w:ilvl="2" w:tplc="38090005" w:tentative="1">
-      <w:start w:val="1"/>
-      <w:numFmt w:val="bullet"/>
-      <w:lvlText w:val=""/>
-      <w:lvlJc w:val="left"/>
-      <w:pPr>
-        <w:ind w:left="2160" w:hanging="360"/>
-      </w:pPr>
-      <w:rPr>
-        <w:rFonts w:ascii="Wingdings" w:hAnsi="Wingdings" w:hint="default"/>
-      </w:rPr>
-    </w:lvl>
-    <w:lvl w:ilvl="3" w:tplc="38090001" w:tentative="1">
-      <w:start w:val="1"/>
-      <w:numFmt w:val="bullet"/>
-      <w:lvlText w:val=""/>
-      <w:lvlJc w:val="left"/>
-      <w:pPr>
-        <w:ind w:left="2880" w:hanging="360"/>
-      </w:pPr>
-      <w:rPr>
-        <w:rFonts w:ascii="Symbol" w:hAnsi="Symbol" w:hint="default"/>
-      </w:rPr>
-    </w:lvl>
-    <w:lvl w:ilvl="4" w:tplc="38090003" w:tentative="1">
-      <w:start w:val="1"/>
-      <w:numFmt w:val="bullet"/>
-      <w:lvlText w:val="o"/>
-      <w:lvlJc w:val="left"/>
-      <w:pPr>
-        <w:ind w:left="3600" w:hanging="360"/>
-      </w:pPr>
-      <w:rPr>
-        <w:rFonts w:ascii="Courier New" w:hAnsi="Courier New" w:cs="Courier New" w:hint="default"/>
-      </w:rPr>
-    </w:lvl>
-    <w:lvl w:ilvl="5" w:tplc="38090005" w:tentative="1">
-      <w:start w:val="1"/>
-      <w:numFmt w:val="bullet"/>
-      <w:lvlText w:val=""/>
-      <w:lvlJc w:val="left"/>
-      <w:pPr>
-        <w:ind w:left="4320" w:hanging="360"/>
-      </w:pPr>
-      <w:rPr>
-        <w:rFonts w:ascii="Wingdings" w:hAnsi="Wingdings" w:hint="default"/>
-      </w:rPr>
-    </w:lvl>
-    <w:lvl w:ilvl="6" w:tplc="38090001" w:tentative="1">
-      <w:start w:val="1"/>
-      <w:numFmt w:val="bullet"/>
-      <w:lvlText w:val=""/>
-      <w:lvlJc w:val="left"/>
-      <w:pPr>
-        <w:ind w:left="5040" w:hanging="360"/>
-      </w:pPr>
-      <w:rPr>
-        <w:rFonts w:ascii="Symbol" w:hAnsi="Symbol" w:hint="default"/>
-      </w:rPr>
-    </w:lvl>
-    <w:lvl w:ilvl="7" w:tplc="38090003" w:tentative="1">
-      <w:start w:val="1"/>
-      <w:numFmt w:val="bullet"/>
-      <w:lvlText w:val="o"/>
-      <w:lvlJc w:val="left"/>
-      <w:pPr>
-        <w:ind w:left="5760" w:hanging="360"/>
-      </w:pPr>
-      <w:rPr>
-        <w:rFonts w:ascii="Courier New" w:hAnsi="Courier New" w:cs="Courier New" w:hint="default"/>
-      </w:rPr>
-    </w:lvl>
-    <w:lvl w:ilvl="8" w:tplc="38090005" w:tentative="1">
-      <w:start w:val="1"/>
-      <w:numFmt w:val="bullet"/>
-      <w:lvlText w:val=""/>
-      <w:lvlJc w:val="left"/>
-      <w:pPr>
-        <w:ind w:left="6480" w:hanging="360"/>
-      </w:pPr>
-      <w:rPr>
-        <w:rFonts w:ascii="Wingdings" w:hAnsi="Wingdings" w:hint="default"/>
-      </w:rPr>
-    </w:lvl>
-  </w:abstractNum>
-  <w:abstractNum w:abstractNumId="12" w15:restartNumberingAfterBreak="0">
     <w:nsid w:val="28BB36FE"/>
     <w:multiLevelType w:val="hybridMultilevel"/>
     <w:tmpl w:val="51CA055A"/>
@@ -28000,7 +26773,7 @@
       </w:pPr>
     </w:lvl>
   </w:abstractNum>
-  <w:abstractNum w:abstractNumId="13" w15:restartNumberingAfterBreak="0">
+  <w:abstractNum w:abstractNumId="12" w15:restartNumberingAfterBreak="0">
     <w:nsid w:val="2A4670B7"/>
     <w:multiLevelType w:val="hybridMultilevel"/>
     <w:tmpl w:val="B490ADA8"/>
@@ -28091,96 +26864,7 @@
       </w:pPr>
     </w:lvl>
   </w:abstractNum>
-  <w:abstractNum w:abstractNumId="14" w15:restartNumberingAfterBreak="0">
-    <w:nsid w:val="32A51356"/>
-    <w:multiLevelType w:val="hybridMultilevel"/>
-    <w:tmpl w:val="8B3028CC"/>
-    <w:lvl w:ilvl="0" w:tplc="3809000F">
-      <w:start w:val="1"/>
-      <w:numFmt w:val="decimal"/>
-      <w:lvlText w:val="%1."/>
-      <w:lvlJc w:val="left"/>
-      <w:pPr>
-        <w:ind w:left="720" w:hanging="360"/>
-      </w:pPr>
-      <w:rPr>
-        <w:rFonts w:hint="default"/>
-      </w:rPr>
-    </w:lvl>
-    <w:lvl w:ilvl="1" w:tplc="38090019" w:tentative="1">
-      <w:start w:val="1"/>
-      <w:numFmt w:val="lowerLetter"/>
-      <w:lvlText w:val="%2."/>
-      <w:lvlJc w:val="left"/>
-      <w:pPr>
-        <w:ind w:left="1440" w:hanging="360"/>
-      </w:pPr>
-    </w:lvl>
-    <w:lvl w:ilvl="2" w:tplc="3809001B" w:tentative="1">
-      <w:start w:val="1"/>
-      <w:numFmt w:val="lowerRoman"/>
-      <w:lvlText w:val="%3."/>
-      <w:lvlJc w:val="right"/>
-      <w:pPr>
-        <w:ind w:left="2160" w:hanging="180"/>
-      </w:pPr>
-    </w:lvl>
-    <w:lvl w:ilvl="3" w:tplc="3809000F" w:tentative="1">
-      <w:start w:val="1"/>
-      <w:numFmt w:val="decimal"/>
-      <w:lvlText w:val="%4."/>
-      <w:lvlJc w:val="left"/>
-      <w:pPr>
-        <w:ind w:left="2880" w:hanging="360"/>
-      </w:pPr>
-    </w:lvl>
-    <w:lvl w:ilvl="4" w:tplc="38090019" w:tentative="1">
-      <w:start w:val="1"/>
-      <w:numFmt w:val="lowerLetter"/>
-      <w:lvlText w:val="%5."/>
-      <w:lvlJc w:val="left"/>
-      <w:pPr>
-        <w:ind w:left="3600" w:hanging="360"/>
-      </w:pPr>
-    </w:lvl>
-    <w:lvl w:ilvl="5" w:tplc="3809001B" w:tentative="1">
-      <w:start w:val="1"/>
-      <w:numFmt w:val="lowerRoman"/>
-      <w:lvlText w:val="%6."/>
-      <w:lvlJc w:val="right"/>
-      <w:pPr>
-        <w:ind w:left="4320" w:hanging="180"/>
-      </w:pPr>
-    </w:lvl>
-    <w:lvl w:ilvl="6" w:tplc="3809000F" w:tentative="1">
-      <w:start w:val="1"/>
-      <w:numFmt w:val="decimal"/>
-      <w:lvlText w:val="%7."/>
-      <w:lvlJc w:val="left"/>
-      <w:pPr>
-        <w:ind w:left="5040" w:hanging="360"/>
-      </w:pPr>
-    </w:lvl>
-    <w:lvl w:ilvl="7" w:tplc="38090019" w:tentative="1">
-      <w:start w:val="1"/>
-      <w:numFmt w:val="lowerLetter"/>
-      <w:lvlText w:val="%8."/>
-      <w:lvlJc w:val="left"/>
-      <w:pPr>
-        <w:ind w:left="5760" w:hanging="360"/>
-      </w:pPr>
-    </w:lvl>
-    <w:lvl w:ilvl="8" w:tplc="3809001B" w:tentative="1">
-      <w:start w:val="1"/>
-      <w:numFmt w:val="lowerRoman"/>
-      <w:lvlText w:val="%9."/>
-      <w:lvlJc w:val="right"/>
-      <w:pPr>
-        <w:ind w:left="6480" w:hanging="180"/>
-      </w:pPr>
-    </w:lvl>
-  </w:abstractNum>
-  <w:abstractNum w:abstractNumId="15" w15:restartNumberingAfterBreak="0">
+  <w:abstractNum w:abstractNumId="13" w15:restartNumberingAfterBreak="0">
     <w:nsid w:val="32F8172E"/>
     <w:multiLevelType w:val="hybridMultilevel"/>
     <w:tmpl w:val="D8163DA6"/>
@@ -28270,7 +26954,7 @@
       </w:pPr>
     </w:lvl>
   </w:abstractNum>
-  <w:abstractNum w:abstractNumId="16" w15:restartNumberingAfterBreak="0">
+  <w:abstractNum w:abstractNumId="14" w15:restartNumberingAfterBreak="0">
     <w:nsid w:val="346118C1"/>
     <w:multiLevelType w:val="hybridMultilevel"/>
     <w:tmpl w:val="3BD497D6"/>
@@ -28362,7 +27046,7 @@
       </w:pPr>
     </w:lvl>
   </w:abstractNum>
-  <w:abstractNum w:abstractNumId="17" w15:restartNumberingAfterBreak="0">
+  <w:abstractNum w:abstractNumId="15" w15:restartNumberingAfterBreak="0">
     <w:nsid w:val="361F0E8C"/>
     <w:multiLevelType w:val="multilevel"/>
     <w:tmpl w:val="5F908120"/>
@@ -28475,7 +27159,7 @@
       </w:pPr>
     </w:lvl>
   </w:abstractNum>
-  <w:abstractNum w:abstractNumId="18" w15:restartNumberingAfterBreak="0">
+  <w:abstractNum w:abstractNumId="16" w15:restartNumberingAfterBreak="0">
     <w:nsid w:val="37795C71"/>
     <w:multiLevelType w:val="hybridMultilevel"/>
     <w:tmpl w:val="4E8CD646"/>
@@ -28587,7 +27271,7 @@
       </w:rPr>
     </w:lvl>
   </w:abstractNum>
-  <w:abstractNum w:abstractNumId="19" w15:restartNumberingAfterBreak="0">
+  <w:abstractNum w:abstractNumId="17" w15:restartNumberingAfterBreak="0">
     <w:nsid w:val="3B9F0234"/>
     <w:multiLevelType w:val="hybridMultilevel"/>
     <w:tmpl w:val="D2F81032"/>
@@ -28700,7 +27384,7 @@
       </w:rPr>
     </w:lvl>
   </w:abstractNum>
-  <w:abstractNum w:abstractNumId="20" w15:restartNumberingAfterBreak="0">
+  <w:abstractNum w:abstractNumId="18" w15:restartNumberingAfterBreak="0">
     <w:nsid w:val="3CCC14F7"/>
     <w:multiLevelType w:val="hybridMultilevel"/>
     <w:tmpl w:val="EFA05264"/>
@@ -28813,7 +27497,7 @@
       </w:rPr>
     </w:lvl>
   </w:abstractNum>
-  <w:abstractNum w:abstractNumId="21" w15:restartNumberingAfterBreak="0">
+  <w:abstractNum w:abstractNumId="19" w15:restartNumberingAfterBreak="0">
     <w:nsid w:val="3EB26240"/>
     <w:multiLevelType w:val="hybridMultilevel"/>
     <w:tmpl w:val="F27ADE12"/>
@@ -28899,7 +27583,7 @@
       </w:pPr>
     </w:lvl>
   </w:abstractNum>
-  <w:abstractNum w:abstractNumId="22" w15:restartNumberingAfterBreak="0">
+  <w:abstractNum w:abstractNumId="20" w15:restartNumberingAfterBreak="0">
     <w:nsid w:val="3F5902F9"/>
     <w:multiLevelType w:val="multilevel"/>
     <w:tmpl w:val="6BF62FE2"/>
@@ -29048,7 +27732,7 @@
       </w:rPr>
     </w:lvl>
   </w:abstractNum>
-  <w:abstractNum w:abstractNumId="23" w15:restartNumberingAfterBreak="0">
+  <w:abstractNum w:abstractNumId="21" w15:restartNumberingAfterBreak="0">
     <w:nsid w:val="405113B2"/>
     <w:multiLevelType w:val="hybridMultilevel"/>
     <w:tmpl w:val="70A49F3E"/>
@@ -29161,7 +27845,7 @@
       </w:rPr>
     </w:lvl>
   </w:abstractNum>
-  <w:abstractNum w:abstractNumId="24" w15:restartNumberingAfterBreak="0">
+  <w:abstractNum w:abstractNumId="22" w15:restartNumberingAfterBreak="0">
     <w:nsid w:val="42462D73"/>
     <w:multiLevelType w:val="multilevel"/>
     <w:tmpl w:val="9556AE12"/>
@@ -29310,7 +27994,7 @@
       </w:rPr>
     </w:lvl>
   </w:abstractNum>
-  <w:abstractNum w:abstractNumId="25" w15:restartNumberingAfterBreak="0">
+  <w:abstractNum w:abstractNumId="23" w15:restartNumberingAfterBreak="0">
     <w:nsid w:val="426A2606"/>
     <w:multiLevelType w:val="hybridMultilevel"/>
     <w:tmpl w:val="001A1BCC"/>
@@ -29399,7 +28083,7 @@
       </w:pPr>
     </w:lvl>
   </w:abstractNum>
-  <w:abstractNum w:abstractNumId="26" w15:restartNumberingAfterBreak="0">
+  <w:abstractNum w:abstractNumId="24" w15:restartNumberingAfterBreak="0">
     <w:nsid w:val="49E76E7E"/>
     <w:multiLevelType w:val="hybridMultilevel"/>
     <w:tmpl w:val="711A7818"/>
@@ -29512,7 +28196,7 @@
       </w:rPr>
     </w:lvl>
   </w:abstractNum>
-  <w:abstractNum w:abstractNumId="27" w15:restartNumberingAfterBreak="0">
+  <w:abstractNum w:abstractNumId="25" w15:restartNumberingAfterBreak="0">
     <w:nsid w:val="4D5743F4"/>
     <w:multiLevelType w:val="multilevel"/>
     <w:tmpl w:val="A92EBB5C"/>
@@ -29634,7 +28318,7 @@
       </w:rPr>
     </w:lvl>
   </w:abstractNum>
-  <w:abstractNum w:abstractNumId="28" w15:restartNumberingAfterBreak="0">
+  <w:abstractNum w:abstractNumId="26" w15:restartNumberingAfterBreak="0">
     <w:nsid w:val="50994AF7"/>
     <w:multiLevelType w:val="hybridMultilevel"/>
     <w:tmpl w:val="C526C21E"/>
@@ -29728,7 +28412,7 @@
       </w:pPr>
     </w:lvl>
   </w:abstractNum>
-  <w:abstractNum w:abstractNumId="29" w15:restartNumberingAfterBreak="0">
+  <w:abstractNum w:abstractNumId="27" w15:restartNumberingAfterBreak="0">
     <w:nsid w:val="50C71F55"/>
     <w:multiLevelType w:val="multilevel"/>
     <w:tmpl w:val="E75C486A"/>
@@ -29849,7 +28533,7 @@
       </w:rPr>
     </w:lvl>
   </w:abstractNum>
-  <w:abstractNum w:abstractNumId="30" w15:restartNumberingAfterBreak="0">
+  <w:abstractNum w:abstractNumId="28" w15:restartNumberingAfterBreak="0">
     <w:nsid w:val="5435484F"/>
     <w:multiLevelType w:val="hybridMultilevel"/>
     <w:tmpl w:val="CFDCC282"/>
@@ -29938,7 +28622,7 @@
       </w:pPr>
     </w:lvl>
   </w:abstractNum>
-  <w:abstractNum w:abstractNumId="31" w15:restartNumberingAfterBreak="0">
+  <w:abstractNum w:abstractNumId="29" w15:restartNumberingAfterBreak="0">
     <w:nsid w:val="571A3952"/>
     <w:multiLevelType w:val="multilevel"/>
     <w:tmpl w:val="70F25F14"/>
@@ -30056,7 +28740,7 @@
       </w:rPr>
     </w:lvl>
   </w:abstractNum>
-  <w:abstractNum w:abstractNumId="32" w15:restartNumberingAfterBreak="0">
+  <w:abstractNum w:abstractNumId="30" w15:restartNumberingAfterBreak="0">
     <w:nsid w:val="59432596"/>
     <w:multiLevelType w:val="multilevel"/>
     <w:tmpl w:val="6E2E7A18"/>
@@ -30205,7 +28889,7 @@
       </w:rPr>
     </w:lvl>
   </w:abstractNum>
-  <w:abstractNum w:abstractNumId="33" w15:restartNumberingAfterBreak="0">
+  <w:abstractNum w:abstractNumId="31" w15:restartNumberingAfterBreak="0">
     <w:nsid w:val="5F11658F"/>
     <w:multiLevelType w:val="multilevel"/>
     <w:tmpl w:val="B2ACDD60"/>
@@ -30326,7 +29010,7 @@
       </w:rPr>
     </w:lvl>
   </w:abstractNum>
-  <w:abstractNum w:abstractNumId="34" w15:restartNumberingAfterBreak="0">
+  <w:abstractNum w:abstractNumId="32" w15:restartNumberingAfterBreak="0">
     <w:nsid w:val="615C46E8"/>
     <w:multiLevelType w:val="hybridMultilevel"/>
     <w:tmpl w:val="6A883AD2"/>
@@ -30425,7 +29109,7 @@
       </w:pPr>
     </w:lvl>
   </w:abstractNum>
-  <w:abstractNum w:abstractNumId="35" w15:restartNumberingAfterBreak="0">
+  <w:abstractNum w:abstractNumId="33" w15:restartNumberingAfterBreak="0">
     <w:nsid w:val="62D000A3"/>
     <w:multiLevelType w:val="hybridMultilevel"/>
     <w:tmpl w:val="A24010D4"/>
@@ -30538,7 +29222,7 @@
       </w:rPr>
     </w:lvl>
   </w:abstractNum>
-  <w:abstractNum w:abstractNumId="36" w15:restartNumberingAfterBreak="0">
+  <w:abstractNum w:abstractNumId="34" w15:restartNumberingAfterBreak="0">
     <w:nsid w:val="65C212D5"/>
     <w:multiLevelType w:val="hybridMultilevel"/>
     <w:tmpl w:val="3502E3A6"/>
@@ -30627,7 +29311,7 @@
       </w:pPr>
     </w:lvl>
   </w:abstractNum>
-  <w:abstractNum w:abstractNumId="37" w15:restartNumberingAfterBreak="0">
+  <w:abstractNum w:abstractNumId="35" w15:restartNumberingAfterBreak="0">
     <w:nsid w:val="66866F8F"/>
     <w:multiLevelType w:val="hybridMultilevel"/>
     <w:tmpl w:val="0BD8AB00"/>
@@ -30740,7 +29424,7 @@
       </w:rPr>
     </w:lvl>
   </w:abstractNum>
-  <w:abstractNum w:abstractNumId="38" w15:restartNumberingAfterBreak="0">
+  <w:abstractNum w:abstractNumId="36" w15:restartNumberingAfterBreak="0">
     <w:nsid w:val="6A7E2BA3"/>
     <w:multiLevelType w:val="hybridMultilevel"/>
     <w:tmpl w:val="34E8FC8A"/>
@@ -30833,7 +29517,7 @@
       </w:pPr>
     </w:lvl>
   </w:abstractNum>
-  <w:abstractNum w:abstractNumId="39" w15:restartNumberingAfterBreak="0">
+  <w:abstractNum w:abstractNumId="37" w15:restartNumberingAfterBreak="0">
     <w:nsid w:val="73415E30"/>
     <w:multiLevelType w:val="hybridMultilevel"/>
     <w:tmpl w:val="3C68DA42"/>
@@ -30922,7 +29606,7 @@
       </w:pPr>
     </w:lvl>
   </w:abstractNum>
-  <w:abstractNum w:abstractNumId="40" w15:restartNumberingAfterBreak="0">
+  <w:abstractNum w:abstractNumId="38" w15:restartNumberingAfterBreak="0">
     <w:nsid w:val="73E732C3"/>
     <w:multiLevelType w:val="hybridMultilevel"/>
     <w:tmpl w:val="563CAB54"/>
@@ -31011,7 +29695,7 @@
       </w:pPr>
     </w:lvl>
   </w:abstractNum>
-  <w:abstractNum w:abstractNumId="41" w15:restartNumberingAfterBreak="0">
+  <w:abstractNum w:abstractNumId="39" w15:restartNumberingAfterBreak="0">
     <w:nsid w:val="7CFE7D08"/>
     <w:multiLevelType w:val="hybridMultilevel"/>
     <w:tmpl w:val="AB86D3CE"/>
@@ -31104,7 +29788,7 @@
       </w:pPr>
     </w:lvl>
   </w:abstractNum>
-  <w:abstractNum w:abstractNumId="42" w15:restartNumberingAfterBreak="0">
+  <w:abstractNum w:abstractNumId="40" w15:restartNumberingAfterBreak="0">
     <w:nsid w:val="7F8A222C"/>
     <w:multiLevelType w:val="hybridMultilevel"/>
     <w:tmpl w:val="A812260C"/>
@@ -31198,40 +29882,40 @@
     </w:lvl>
   </w:abstractNum>
   <w:num w:numId="1" w16cid:durableId="1853716096">
-    <w:abstractNumId w:val="34"/>
+    <w:abstractNumId w:val="32"/>
   </w:num>
   <w:num w:numId="2" w16cid:durableId="509951204">
-    <w:abstractNumId w:val="30"/>
+    <w:abstractNumId w:val="28"/>
   </w:num>
   <w:num w:numId="3" w16cid:durableId="1582987909">
-    <w:abstractNumId w:val="33"/>
+    <w:abstractNumId w:val="31"/>
   </w:num>
   <w:num w:numId="4" w16cid:durableId="1887832706">
-    <w:abstractNumId w:val="29"/>
+    <w:abstractNumId w:val="27"/>
   </w:num>
   <w:num w:numId="5" w16cid:durableId="750468543">
     <w:abstractNumId w:val="9"/>
   </w:num>
   <w:num w:numId="6" w16cid:durableId="273053966">
-    <w:abstractNumId w:val="39"/>
+    <w:abstractNumId w:val="37"/>
   </w:num>
   <w:num w:numId="7" w16cid:durableId="1186289134">
     <w:abstractNumId w:val="8"/>
   </w:num>
   <w:num w:numId="8" w16cid:durableId="23487983">
-    <w:abstractNumId w:val="27"/>
+    <w:abstractNumId w:val="25"/>
   </w:num>
   <w:num w:numId="9" w16cid:durableId="344601995">
-    <w:abstractNumId w:val="28"/>
+    <w:abstractNumId w:val="26"/>
   </w:num>
   <w:num w:numId="10" w16cid:durableId="1269385111">
-    <w:abstractNumId w:val="15"/>
+    <w:abstractNumId w:val="13"/>
   </w:num>
   <w:num w:numId="11" w16cid:durableId="294213082">
-    <w:abstractNumId w:val="36"/>
+    <w:abstractNumId w:val="34"/>
   </w:num>
   <w:num w:numId="12" w16cid:durableId="2144351464">
-    <w:abstractNumId w:val="16"/>
+    <w:abstractNumId w:val="14"/>
     <w:lvlOverride w:ilvl="0">
       <w:startOverride w:val="1"/>
     </w:lvlOverride>
@@ -31261,46 +29945,46 @@
     </w:lvlOverride>
   </w:num>
   <w:num w:numId="13" w16cid:durableId="2087998262">
-    <w:abstractNumId w:val="16"/>
+    <w:abstractNumId w:val="14"/>
   </w:num>
   <w:num w:numId="14" w16cid:durableId="197662409">
-    <w:abstractNumId w:val="31"/>
+    <w:abstractNumId w:val="29"/>
   </w:num>
   <w:num w:numId="15" w16cid:durableId="248317972">
-    <w:abstractNumId w:val="13"/>
+    <w:abstractNumId w:val="12"/>
   </w:num>
   <w:num w:numId="16" w16cid:durableId="980891626">
-    <w:abstractNumId w:val="25"/>
+    <w:abstractNumId w:val="23"/>
   </w:num>
   <w:num w:numId="17" w16cid:durableId="1365866547">
-    <w:abstractNumId w:val="19"/>
+    <w:abstractNumId w:val="17"/>
   </w:num>
   <w:num w:numId="18" w16cid:durableId="1381242018">
-    <w:abstractNumId w:val="21"/>
+    <w:abstractNumId w:val="19"/>
   </w:num>
   <w:num w:numId="19" w16cid:durableId="418983360">
     <w:abstractNumId w:val="4"/>
   </w:num>
   <w:num w:numId="20" w16cid:durableId="1026515590">
-    <w:abstractNumId w:val="24"/>
+    <w:abstractNumId w:val="22"/>
   </w:num>
   <w:num w:numId="21" w16cid:durableId="1047336078">
-    <w:abstractNumId w:val="32"/>
+    <w:abstractNumId w:val="30"/>
   </w:num>
   <w:num w:numId="22" w16cid:durableId="785124256">
-    <w:abstractNumId w:val="22"/>
+    <w:abstractNumId w:val="20"/>
   </w:num>
   <w:num w:numId="23" w16cid:durableId="108746657">
+    <w:abstractNumId w:val="38"/>
+  </w:num>
+  <w:num w:numId="24" w16cid:durableId="571282447">
+    <w:abstractNumId w:val="21"/>
+  </w:num>
+  <w:num w:numId="25" w16cid:durableId="1168906110">
     <w:abstractNumId w:val="40"/>
   </w:num>
-  <w:num w:numId="24" w16cid:durableId="571282447">
-    <w:abstractNumId w:val="23"/>
-  </w:num>
-  <w:num w:numId="25" w16cid:durableId="1168906110">
-    <w:abstractNumId w:val="42"/>
-  </w:num>
   <w:num w:numId="26" w16cid:durableId="1880581790">
-    <w:abstractNumId w:val="12"/>
+    <w:abstractNumId w:val="11"/>
   </w:num>
   <w:num w:numId="27" w16cid:durableId="210655700">
     <w:abstractNumId w:val="5"/>
@@ -31315,46 +29999,40 @@
     <w:abstractNumId w:val="0"/>
   </w:num>
   <w:num w:numId="31" w16cid:durableId="2097745589">
-    <w:abstractNumId w:val="17"/>
+    <w:abstractNumId w:val="15"/>
   </w:num>
   <w:num w:numId="32" w16cid:durableId="423112950">
     <w:abstractNumId w:val="3"/>
   </w:num>
   <w:num w:numId="33" w16cid:durableId="111292554">
-    <w:abstractNumId w:val="38"/>
+    <w:abstractNumId w:val="36"/>
   </w:num>
   <w:num w:numId="34" w16cid:durableId="1731150657">
-    <w:abstractNumId w:val="41"/>
+    <w:abstractNumId w:val="39"/>
   </w:num>
   <w:num w:numId="35" w16cid:durableId="437140625">
-    <w:abstractNumId w:val="26"/>
+    <w:abstractNumId w:val="24"/>
   </w:num>
   <w:num w:numId="36" w16cid:durableId="476922985">
-    <w:abstractNumId w:val="20"/>
+    <w:abstractNumId w:val="18"/>
   </w:num>
   <w:num w:numId="37" w16cid:durableId="1340818129">
     <w:abstractNumId w:val="2"/>
   </w:num>
   <w:num w:numId="38" w16cid:durableId="122969773">
-    <w:abstractNumId w:val="37"/>
+    <w:abstractNumId w:val="35"/>
   </w:num>
   <w:num w:numId="39" w16cid:durableId="1913152012">
-    <w:abstractNumId w:val="18"/>
+    <w:abstractNumId w:val="16"/>
   </w:num>
   <w:num w:numId="40" w16cid:durableId="1842815290">
-    <w:abstractNumId w:val="35"/>
+    <w:abstractNumId w:val="33"/>
   </w:num>
   <w:num w:numId="41" w16cid:durableId="444665847">
     <w:abstractNumId w:val="1"/>
   </w:num>
   <w:num w:numId="42" w16cid:durableId="572352232">
     <w:abstractNumId w:val="7"/>
-  </w:num>
-  <w:num w:numId="43" w16cid:durableId="850919535">
-    <w:abstractNumId w:val="14"/>
-  </w:num>
-  <w:num w:numId="44" w16cid:durableId="771125005">
-    <w:abstractNumId w:val="11"/>
   </w:num>
 </w:numbering>
 </file>
@@ -31869,6 +30547,7 @@
   <w:style w:type="character" w:default="1" w:styleId="DefaultParagraphFont">
     <w:name w:val="Default Paragraph Font"/>
     <w:uiPriority w:val="1"/>
+    <w:semiHidden/>
     <w:unhideWhenUsed/>
   </w:style>
   <w:style w:type="table" w:default="1" w:styleId="TableNormal">

</xml_diff>